<commit_message>
Understanding the order of events – Simple Object
</commit_message>
<xml_diff>
--- a/docs/Training.Serialization.docx
+++ b/docs/Training.Serialization.docx
@@ -48,6 +48,7 @@
               <w:tab w:val="right" w:leader="dot" w:pos="9350"/>
             </w:tabs>
             <w:rPr>
+              <w:rFonts w:eastAsiaTheme="minorEastAsia"/>
               <w:noProof/>
             </w:rPr>
           </w:pPr>
@@ -60,7 +61,7 @@
           <w:r>
             <w:fldChar w:fldCharType="separate"/>
           </w:r>
-          <w:hyperlink w:anchor="_Toc486198552" w:history="1">
+          <w:hyperlink w:anchor="_Toc489210072" w:history="1">
             <w:r>
               <w:rPr>
                 <w:rStyle w:val="Hyperlink"/>
@@ -87,7 +88,7 @@
                 <w:noProof/>
                 <w:webHidden/>
               </w:rPr>
-              <w:instrText xml:space="preserve"> PAGEREF _Toc486198552 \h </w:instrText>
+              <w:instrText xml:space="preserve"> PAGEREF _Toc489210072 \h </w:instrText>
             </w:r>
             <w:r>
               <w:rPr>
@@ -107,7 +108,7 @@
                 <w:noProof/>
                 <w:webHidden/>
               </w:rPr>
-              <w:t>1</w:t>
+              <w:t>2</w:t>
             </w:r>
             <w:r>
               <w:rPr>
@@ -125,10 +126,11 @@
               <w:tab w:val="right" w:leader="dot" w:pos="9350"/>
             </w:tabs>
             <w:rPr>
+              <w:rFonts w:eastAsiaTheme="minorEastAsia"/>
               <w:noProof/>
             </w:rPr>
           </w:pPr>
-          <w:hyperlink w:anchor="_Toc486198553" w:history="1">
+          <w:hyperlink w:anchor="_Toc489210073" w:history="1">
             <w:r>
               <w:rPr>
                 <w:rStyle w:val="Hyperlink"/>
@@ -155,7 +157,7 @@
                 <w:noProof/>
                 <w:webHidden/>
               </w:rPr>
-              <w:instrText xml:space="preserve"> PAGEREF _Toc486198553 \h </w:instrText>
+              <w:instrText xml:space="preserve"> PAGEREF _Toc489210073 \h </w:instrText>
             </w:r>
             <w:r>
               <w:rPr>
@@ -175,7 +177,7 @@
                 <w:noProof/>
                 <w:webHidden/>
               </w:rPr>
-              <w:t>1</w:t>
+              <w:t>2</w:t>
             </w:r>
             <w:r>
               <w:rPr>
@@ -193,10 +195,11 @@
               <w:tab w:val="right" w:leader="dot" w:pos="9350"/>
             </w:tabs>
             <w:rPr>
+              <w:rFonts w:eastAsiaTheme="minorEastAsia"/>
               <w:noProof/>
             </w:rPr>
           </w:pPr>
-          <w:hyperlink w:anchor="_Toc486198554" w:history="1">
+          <w:hyperlink w:anchor="_Toc489210074" w:history="1">
             <w:r>
               <w:rPr>
                 <w:rStyle w:val="Hyperlink"/>
@@ -223,7 +226,7 @@
                 <w:noProof/>
                 <w:webHidden/>
               </w:rPr>
-              <w:instrText xml:space="preserve"> PAGEREF _Toc486198554 \h </w:instrText>
+              <w:instrText xml:space="preserve"> PAGEREF _Toc489210074 \h </w:instrText>
             </w:r>
             <w:r>
               <w:rPr>
@@ -243,7 +246,7 @@
                 <w:noProof/>
                 <w:webHidden/>
               </w:rPr>
-              <w:t>1</w:t>
+              <w:t>2</w:t>
             </w:r>
             <w:r>
               <w:rPr>
@@ -261,10 +264,11 @@
               <w:tab w:val="right" w:leader="dot" w:pos="9350"/>
             </w:tabs>
             <w:rPr>
+              <w:rFonts w:eastAsiaTheme="minorEastAsia"/>
               <w:noProof/>
             </w:rPr>
           </w:pPr>
-          <w:hyperlink w:anchor="_Toc486198555" w:history="1">
+          <w:hyperlink w:anchor="_Toc489210075" w:history="1">
             <w:r>
               <w:rPr>
                 <w:rStyle w:val="Hyperlink"/>
@@ -291,7 +295,7 @@
                 <w:noProof/>
                 <w:webHidden/>
               </w:rPr>
-              <w:instrText xml:space="preserve"> PAGEREF _Toc486198555 \h </w:instrText>
+              <w:instrText xml:space="preserve"> PAGEREF _Toc489210075 \h </w:instrText>
             </w:r>
             <w:r>
               <w:rPr>
@@ -311,7 +315,7 @@
                 <w:noProof/>
                 <w:webHidden/>
               </w:rPr>
-              <w:t>1</w:t>
+              <w:t>2</w:t>
             </w:r>
             <w:r>
               <w:rPr>
@@ -329,10 +333,11 @@
               <w:tab w:val="right" w:leader="dot" w:pos="9350"/>
             </w:tabs>
             <w:rPr>
+              <w:rFonts w:eastAsiaTheme="minorEastAsia"/>
               <w:noProof/>
             </w:rPr>
           </w:pPr>
-          <w:hyperlink w:anchor="_Toc486198556" w:history="1">
+          <w:hyperlink w:anchor="_Toc489210076" w:history="1">
             <w:r>
               <w:rPr>
                 <w:rStyle w:val="Hyperlink"/>
@@ -359,7 +364,7 @@
                 <w:noProof/>
                 <w:webHidden/>
               </w:rPr>
-              <w:instrText xml:space="preserve"> PAGEREF _Toc486198556 \h </w:instrText>
+              <w:instrText xml:space="preserve"> PAGEREF _Toc489210076 \h </w:instrText>
             </w:r>
             <w:r>
               <w:rPr>
@@ -379,7 +384,7 @@
                 <w:noProof/>
                 <w:webHidden/>
               </w:rPr>
-              <w:t>1</w:t>
+              <w:t>2</w:t>
             </w:r>
             <w:r>
               <w:rPr>
@@ -397,10 +402,11 @@
               <w:tab w:val="right" w:leader="dot" w:pos="9350"/>
             </w:tabs>
             <w:rPr>
+              <w:rFonts w:eastAsiaTheme="minorEastAsia"/>
               <w:noProof/>
             </w:rPr>
           </w:pPr>
-          <w:hyperlink w:anchor="_Toc486198557" w:history="1">
+          <w:hyperlink w:anchor="_Toc489210077" w:history="1">
             <w:r>
               <w:rPr>
                 <w:rStyle w:val="Hyperlink"/>
@@ -427,7 +433,7 @@
                 <w:noProof/>
                 <w:webHidden/>
               </w:rPr>
-              <w:instrText xml:space="preserve"> PAGEREF _Toc486198557 \h </w:instrText>
+              <w:instrText xml:space="preserve"> PAGEREF _Toc489210077 \h </w:instrText>
             </w:r>
             <w:r>
               <w:rPr>
@@ -447,7 +453,7 @@
                 <w:noProof/>
                 <w:webHidden/>
               </w:rPr>
-              <w:t>2</w:t>
+              <w:t>3</w:t>
             </w:r>
             <w:r>
               <w:rPr>
@@ -465,10 +471,11 @@
               <w:tab w:val="right" w:leader="dot" w:pos="9350"/>
             </w:tabs>
             <w:rPr>
+              <w:rFonts w:eastAsiaTheme="minorEastAsia"/>
               <w:noProof/>
             </w:rPr>
           </w:pPr>
-          <w:hyperlink w:anchor="_Toc486198558" w:history="1">
+          <w:hyperlink w:anchor="_Toc489210078" w:history="1">
             <w:r>
               <w:rPr>
                 <w:rStyle w:val="Hyperlink"/>
@@ -495,7 +502,7 @@
                 <w:noProof/>
                 <w:webHidden/>
               </w:rPr>
-              <w:instrText xml:space="preserve"> PAGEREF _Toc486198558 \h </w:instrText>
+              <w:instrText xml:space="preserve"> PAGEREF _Toc489210078 \h </w:instrText>
             </w:r>
             <w:r>
               <w:rPr>
@@ -515,7 +522,7 @@
                 <w:noProof/>
                 <w:webHidden/>
               </w:rPr>
-              <w:t>2</w:t>
+              <w:t>3</w:t>
             </w:r>
             <w:r>
               <w:rPr>
@@ -533,10 +540,11 @@
               <w:tab w:val="right" w:leader="dot" w:pos="9350"/>
             </w:tabs>
             <w:rPr>
+              <w:rFonts w:eastAsiaTheme="minorEastAsia"/>
               <w:noProof/>
             </w:rPr>
           </w:pPr>
-          <w:hyperlink w:anchor="_Toc486198559" w:history="1">
+          <w:hyperlink w:anchor="_Toc489210079" w:history="1">
             <w:r>
               <w:rPr>
                 <w:rStyle w:val="Hyperlink"/>
@@ -563,7 +571,7 @@
                 <w:noProof/>
                 <w:webHidden/>
               </w:rPr>
-              <w:instrText xml:space="preserve"> PAGEREF _Toc486198559 \h </w:instrText>
+              <w:instrText xml:space="preserve"> PAGEREF _Toc489210079 \h </w:instrText>
             </w:r>
             <w:r>
               <w:rPr>
@@ -583,7 +591,7 @@
                 <w:noProof/>
                 <w:webHidden/>
               </w:rPr>
-              <w:t>2</w:t>
+              <w:t>3</w:t>
             </w:r>
             <w:r>
               <w:rPr>
@@ -601,10 +609,11 @@
               <w:tab w:val="right" w:leader="dot" w:pos="9350"/>
             </w:tabs>
             <w:rPr>
+              <w:rFonts w:eastAsiaTheme="minorEastAsia"/>
               <w:noProof/>
             </w:rPr>
           </w:pPr>
-          <w:hyperlink w:anchor="_Toc486198560" w:history="1">
+          <w:hyperlink w:anchor="_Toc489210080" w:history="1">
             <w:r>
               <w:rPr>
                 <w:rStyle w:val="Hyperlink"/>
@@ -631,7 +640,7 @@
                 <w:noProof/>
                 <w:webHidden/>
               </w:rPr>
-              <w:instrText xml:space="preserve"> PAGEREF _Toc486198560 \h </w:instrText>
+              <w:instrText xml:space="preserve"> PAGEREF _Toc489210080 \h </w:instrText>
             </w:r>
             <w:r>
               <w:rPr>
@@ -651,7 +660,7 @@
                 <w:noProof/>
                 <w:webHidden/>
               </w:rPr>
-              <w:t>2</w:t>
+              <w:t>3</w:t>
             </w:r>
             <w:r>
               <w:rPr>
@@ -669,10 +678,11 @@
               <w:tab w:val="right" w:leader="dot" w:pos="9350"/>
             </w:tabs>
             <w:rPr>
+              <w:rFonts w:eastAsiaTheme="minorEastAsia"/>
               <w:noProof/>
             </w:rPr>
           </w:pPr>
-          <w:hyperlink w:anchor="_Toc486198561" w:history="1">
+          <w:hyperlink w:anchor="_Toc489210081" w:history="1">
             <w:r>
               <w:rPr>
                 <w:rStyle w:val="Hyperlink"/>
@@ -699,7 +709,7 @@
                 <w:noProof/>
                 <w:webHidden/>
               </w:rPr>
-              <w:instrText xml:space="preserve"> PAGEREF _Toc486198561 \h </w:instrText>
+              <w:instrText xml:space="preserve"> PAGEREF _Toc489210081 \h </w:instrText>
             </w:r>
             <w:r>
               <w:rPr>
@@ -719,7 +729,7 @@
                 <w:noProof/>
                 <w:webHidden/>
               </w:rPr>
-              <w:t>2</w:t>
+              <w:t>3</w:t>
             </w:r>
             <w:r>
               <w:rPr>
@@ -737,10 +747,11 @@
               <w:tab w:val="right" w:leader="dot" w:pos="9350"/>
             </w:tabs>
             <w:rPr>
+              <w:rFonts w:eastAsiaTheme="minorEastAsia"/>
               <w:noProof/>
             </w:rPr>
           </w:pPr>
-          <w:hyperlink w:anchor="_Toc486198562" w:history="1">
+          <w:hyperlink w:anchor="_Toc489210082" w:history="1">
             <w:r>
               <w:rPr>
                 <w:rStyle w:val="Hyperlink"/>
@@ -767,7 +778,7 @@
                 <w:noProof/>
                 <w:webHidden/>
               </w:rPr>
-              <w:instrText xml:space="preserve"> PAGEREF _Toc486198562 \h </w:instrText>
+              <w:instrText xml:space="preserve"> PAGEREF _Toc489210082 \h </w:instrText>
             </w:r>
             <w:r>
               <w:rPr>
@@ -787,7 +798,7 @@
                 <w:noProof/>
                 <w:webHidden/>
               </w:rPr>
-              <w:t>2</w:t>
+              <w:t>3</w:t>
             </w:r>
             <w:r>
               <w:rPr>
@@ -805,10 +816,11 @@
               <w:tab w:val="right" w:leader="dot" w:pos="9350"/>
             </w:tabs>
             <w:rPr>
+              <w:rFonts w:eastAsiaTheme="minorEastAsia"/>
               <w:noProof/>
             </w:rPr>
           </w:pPr>
-          <w:hyperlink w:anchor="_Toc486198563" w:history="1">
+          <w:hyperlink w:anchor="_Toc489210083" w:history="1">
             <w:r>
               <w:rPr>
                 <w:rStyle w:val="Hyperlink"/>
@@ -835,7 +847,7 @@
                 <w:noProof/>
                 <w:webHidden/>
               </w:rPr>
-              <w:instrText xml:space="preserve"> PAGEREF _Toc486198563 \h </w:instrText>
+              <w:instrText xml:space="preserve"> PAGEREF _Toc489210083 \h </w:instrText>
             </w:r>
             <w:r>
               <w:rPr>
@@ -855,7 +867,7 @@
                 <w:noProof/>
                 <w:webHidden/>
               </w:rPr>
-              <w:t>2</w:t>
+              <w:t>3</w:t>
             </w:r>
             <w:r>
               <w:rPr>
@@ -873,10 +885,11 @@
               <w:tab w:val="right" w:leader="dot" w:pos="9350"/>
             </w:tabs>
             <w:rPr>
+              <w:rFonts w:eastAsiaTheme="minorEastAsia"/>
               <w:noProof/>
             </w:rPr>
           </w:pPr>
-          <w:hyperlink w:anchor="_Toc486198564" w:history="1">
+          <w:hyperlink w:anchor="_Toc489210084" w:history="1">
             <w:r>
               <w:rPr>
                 <w:rStyle w:val="Hyperlink"/>
@@ -903,7 +916,7 @@
                 <w:noProof/>
                 <w:webHidden/>
               </w:rPr>
-              <w:instrText xml:space="preserve"> PAGEREF _Toc486198564 \h </w:instrText>
+              <w:instrText xml:space="preserve"> PAGEREF _Toc489210084 \h </w:instrText>
             </w:r>
             <w:r>
               <w:rPr>
@@ -923,7 +936,7 @@
                 <w:noProof/>
                 <w:webHidden/>
               </w:rPr>
-              <w:t>3</w:t>
+              <w:t>4</w:t>
             </w:r>
             <w:r>
               <w:rPr>
@@ -941,10 +954,11 @@
               <w:tab w:val="right" w:leader="dot" w:pos="9350"/>
             </w:tabs>
             <w:rPr>
+              <w:rFonts w:eastAsiaTheme="minorEastAsia"/>
               <w:noProof/>
             </w:rPr>
           </w:pPr>
-          <w:hyperlink w:anchor="_Toc486198565" w:history="1">
+          <w:hyperlink w:anchor="_Toc489210085" w:history="1">
             <w:r>
               <w:rPr>
                 <w:rStyle w:val="Hyperlink"/>
@@ -971,7 +985,7 @@
                 <w:noProof/>
                 <w:webHidden/>
               </w:rPr>
-              <w:instrText xml:space="preserve"> PAGEREF _Toc486198565 \h </w:instrText>
+              <w:instrText xml:space="preserve"> PAGEREF _Toc489210085 \h </w:instrText>
             </w:r>
             <w:r>
               <w:rPr>
@@ -991,7 +1005,7 @@
                 <w:noProof/>
                 <w:webHidden/>
               </w:rPr>
-              <w:t>3</w:t>
+              <w:t>4</w:t>
             </w:r>
             <w:r>
               <w:rPr>
@@ -1009,10 +1023,11 @@
               <w:tab w:val="right" w:leader="dot" w:pos="9350"/>
             </w:tabs>
             <w:rPr>
+              <w:rFonts w:eastAsiaTheme="minorEastAsia"/>
               <w:noProof/>
             </w:rPr>
           </w:pPr>
-          <w:hyperlink w:anchor="_Toc486198566" w:history="1">
+          <w:hyperlink w:anchor="_Toc489210086" w:history="1">
             <w:r>
               <w:rPr>
                 <w:rStyle w:val="Hyperlink"/>
@@ -1039,7 +1054,7 @@
                 <w:noProof/>
                 <w:webHidden/>
               </w:rPr>
-              <w:instrText xml:space="preserve"> PAGEREF _Toc486198566 \h </w:instrText>
+              <w:instrText xml:space="preserve"> PAGEREF _Toc489210086 \h </w:instrText>
             </w:r>
             <w:r>
               <w:rPr>
@@ -1059,7 +1074,7 @@
                 <w:noProof/>
                 <w:webHidden/>
               </w:rPr>
-              <w:t>3</w:t>
+              <w:t>4</w:t>
             </w:r>
             <w:r>
               <w:rPr>
@@ -1077,10 +1092,11 @@
               <w:tab w:val="right" w:leader="dot" w:pos="9350"/>
             </w:tabs>
             <w:rPr>
+              <w:rFonts w:eastAsiaTheme="minorEastAsia"/>
               <w:noProof/>
             </w:rPr>
           </w:pPr>
-          <w:hyperlink w:anchor="_Toc486198567" w:history="1">
+          <w:hyperlink w:anchor="_Toc489210087" w:history="1">
             <w:r>
               <w:rPr>
                 <w:rStyle w:val="Hyperlink"/>
@@ -1107,7 +1123,7 @@
                 <w:noProof/>
                 <w:webHidden/>
               </w:rPr>
-              <w:instrText xml:space="preserve"> PAGEREF _Toc486198567 \h </w:instrText>
+              <w:instrText xml:space="preserve"> PAGEREF _Toc489210087 \h </w:instrText>
             </w:r>
             <w:r>
               <w:rPr>
@@ -1127,7 +1143,7 @@
                 <w:noProof/>
                 <w:webHidden/>
               </w:rPr>
-              <w:t>3</w:t>
+              <w:t>5</w:t>
             </w:r>
             <w:r>
               <w:rPr>
@@ -1145,10 +1161,11 @@
               <w:tab w:val="right" w:leader="dot" w:pos="9350"/>
             </w:tabs>
             <w:rPr>
+              <w:rFonts w:eastAsiaTheme="minorEastAsia"/>
               <w:noProof/>
             </w:rPr>
           </w:pPr>
-          <w:hyperlink w:anchor="_Toc486198568" w:history="1">
+          <w:hyperlink w:anchor="_Toc489210088" w:history="1">
             <w:r>
               <w:rPr>
                 <w:rStyle w:val="Hyperlink"/>
@@ -1175,7 +1192,7 @@
                 <w:noProof/>
                 <w:webHidden/>
               </w:rPr>
-              <w:instrText xml:space="preserve"> PAGEREF _Toc486198568 \h </w:instrText>
+              <w:instrText xml:space="preserve"> PAGEREF _Toc489210088 \h </w:instrText>
             </w:r>
             <w:r>
               <w:rPr>
@@ -1195,7 +1212,7 @@
                 <w:noProof/>
                 <w:webHidden/>
               </w:rPr>
-              <w:t>4</w:t>
+              <w:t>5</w:t>
             </w:r>
             <w:r>
               <w:rPr>
@@ -1213,10 +1230,11 @@
               <w:tab w:val="right" w:leader="dot" w:pos="9350"/>
             </w:tabs>
             <w:rPr>
+              <w:rFonts w:eastAsiaTheme="minorEastAsia"/>
               <w:noProof/>
             </w:rPr>
           </w:pPr>
-          <w:hyperlink w:anchor="_Toc486198569" w:history="1">
+          <w:hyperlink w:anchor="_Toc489210089" w:history="1">
             <w:r>
               <w:rPr>
                 <w:rStyle w:val="Hyperlink"/>
@@ -1243,7 +1261,7 @@
                 <w:noProof/>
                 <w:webHidden/>
               </w:rPr>
-              <w:instrText xml:space="preserve"> PAGEREF _Toc486198569 \h </w:instrText>
+              <w:instrText xml:space="preserve"> PAGEREF _Toc489210089 \h </w:instrText>
             </w:r>
             <w:r>
               <w:rPr>
@@ -1263,7 +1281,7 @@
                 <w:noProof/>
                 <w:webHidden/>
               </w:rPr>
-              <w:t>4</w:t>
+              <w:t>5</w:t>
             </w:r>
             <w:r>
               <w:rPr>
@@ -1281,10 +1299,11 @@
               <w:tab w:val="right" w:leader="dot" w:pos="9350"/>
             </w:tabs>
             <w:rPr>
+              <w:rFonts w:eastAsiaTheme="minorEastAsia"/>
               <w:noProof/>
             </w:rPr>
           </w:pPr>
-          <w:hyperlink w:anchor="_Toc486198570" w:history="1">
+          <w:hyperlink w:anchor="_Toc489210090" w:history="1">
             <w:r>
               <w:rPr>
                 <w:rStyle w:val="Hyperlink"/>
@@ -1311,7 +1330,7 @@
                 <w:noProof/>
                 <w:webHidden/>
               </w:rPr>
-              <w:instrText xml:space="preserve"> PAGEREF _Toc486198570 \h </w:instrText>
+              <w:instrText xml:space="preserve"> PAGEREF _Toc489210090 \h </w:instrText>
             </w:r>
             <w:r>
               <w:rPr>
@@ -1331,7 +1350,7 @@
                 <w:noProof/>
                 <w:webHidden/>
               </w:rPr>
-              <w:t>6</w:t>
+              <w:t>7</w:t>
             </w:r>
             <w:r>
               <w:rPr>
@@ -1349,16 +1368,17 @@
               <w:tab w:val="right" w:leader="dot" w:pos="9350"/>
             </w:tabs>
             <w:rPr>
+              <w:rFonts w:eastAsiaTheme="minorEastAsia"/>
               <w:noProof/>
             </w:rPr>
           </w:pPr>
-          <w:hyperlink w:anchor="_Toc486198571" w:history="1">
+          <w:hyperlink w:anchor="_Toc489210091" w:history="1">
             <w:r>
               <w:rPr>
                 <w:rStyle w:val="Hyperlink"/>
                 <w:noProof/>
               </w:rPr>
-              <w:t>DataContractSerializer – Create a unit test for the utility class</w:t>
+              <w:t>DataContractSerializer – Create unit tests for the utility class</w:t>
             </w:r>
             <w:r>
               <w:rPr>
@@ -1379,7 +1399,7 @@
                 <w:noProof/>
                 <w:webHidden/>
               </w:rPr>
-              <w:instrText xml:space="preserve"> PAGEREF _Toc486198571 \h </w:instrText>
+              <w:instrText xml:space="preserve"> PAGEREF _Toc489210091 \h </w:instrText>
             </w:r>
             <w:r>
               <w:rPr>
@@ -1399,7 +1419,7 @@
                 <w:noProof/>
                 <w:webHidden/>
               </w:rPr>
-              <w:t>6</w:t>
+              <w:t>7</w:t>
             </w:r>
             <w:r>
               <w:rPr>
@@ -1417,10 +1437,11 @@
               <w:tab w:val="right" w:leader="dot" w:pos="9350"/>
             </w:tabs>
             <w:rPr>
+              <w:rFonts w:eastAsiaTheme="minorEastAsia"/>
               <w:noProof/>
             </w:rPr>
           </w:pPr>
-          <w:hyperlink w:anchor="_Toc486198572" w:history="1">
+          <w:hyperlink w:anchor="_Toc489210092" w:history="1">
             <w:r>
               <w:rPr>
                 <w:rStyle w:val="Hyperlink"/>
@@ -1447,7 +1468,7 @@
                 <w:noProof/>
                 <w:webHidden/>
               </w:rPr>
-              <w:instrText xml:space="preserve"> PAGEREF _Toc486198572 \h </w:instrText>
+              <w:instrText xml:space="preserve"> PAGEREF _Toc489210092 \h </w:instrText>
             </w:r>
             <w:r>
               <w:rPr>
@@ -1467,7 +1488,7 @@
                 <w:noProof/>
                 <w:webHidden/>
               </w:rPr>
-              <w:t>6</w:t>
+              <w:t>7</w:t>
             </w:r>
             <w:r>
               <w:rPr>
@@ -1485,16 +1506,17 @@
               <w:tab w:val="right" w:leader="dot" w:pos="9350"/>
             </w:tabs>
             <w:rPr>
+              <w:rFonts w:eastAsiaTheme="minorEastAsia"/>
               <w:noProof/>
             </w:rPr>
           </w:pPr>
-          <w:hyperlink w:anchor="_Toc486198573" w:history="1">
+          <w:hyperlink w:anchor="_Toc489210093" w:history="1">
             <w:r>
               <w:rPr>
                 <w:rStyle w:val="Hyperlink"/>
                 <w:noProof/>
               </w:rPr>
-              <w:t>Tracing</w:t>
+              <w:t>Understanding the order of events – Simple Object</w:t>
             </w:r>
             <w:r>
               <w:rPr>
@@ -1515,7 +1537,7 @@
                 <w:noProof/>
                 <w:webHidden/>
               </w:rPr>
-              <w:instrText xml:space="preserve"> PAGEREF _Toc486198573 \h </w:instrText>
+              <w:instrText xml:space="preserve"> PAGEREF _Toc489210093 \h </w:instrText>
             </w:r>
             <w:r>
               <w:rPr>
@@ -1535,7 +1557,7 @@
                 <w:noProof/>
                 <w:webHidden/>
               </w:rPr>
-              <w:t>8</w:t>
+              <w:t>10</w:t>
             </w:r>
             <w:r>
               <w:rPr>
@@ -1553,15 +1575,154 @@
               <w:tab w:val="right" w:leader="dot" w:pos="9350"/>
             </w:tabs>
             <w:rPr>
+              <w:rFonts w:eastAsiaTheme="minorEastAsia"/>
               <w:noProof/>
             </w:rPr>
           </w:pPr>
-          <w:hyperlink w:anchor="_Toc486198574" w:history="1">
+          <w:hyperlink w:anchor="_Toc489210094" w:history="1">
             <w:r>
               <w:rPr>
                 <w:rStyle w:val="Hyperlink"/>
                 <w:noProof/>
               </w:rPr>
+              <w:t>Action</w:t>
+            </w:r>
+            <w:r>
+              <w:rPr>
+                <w:noProof/>
+                <w:webHidden/>
+              </w:rPr>
+              <w:tab/>
+            </w:r>
+            <w:r>
+              <w:rPr>
+                <w:noProof/>
+                <w:webHidden/>
+              </w:rPr>
+              <w:fldChar w:fldCharType="begin"/>
+            </w:r>
+            <w:r>
+              <w:rPr>
+                <w:noProof/>
+                <w:webHidden/>
+              </w:rPr>
+              <w:instrText xml:space="preserve"> PAGEREF _Toc489210094 \h </w:instrText>
+            </w:r>
+            <w:r>
+              <w:rPr>
+                <w:noProof/>
+                <w:webHidden/>
+              </w:rPr>
+            </w:r>
+            <w:r>
+              <w:rPr>
+                <w:noProof/>
+                <w:webHidden/>
+              </w:rPr>
+              <w:fldChar w:fldCharType="separate"/>
+            </w:r>
+            <w:r>
+              <w:rPr>
+                <w:noProof/>
+                <w:webHidden/>
+              </w:rPr>
+              <w:t>10</w:t>
+            </w:r>
+            <w:r>
+              <w:rPr>
+                <w:noProof/>
+                <w:webHidden/>
+              </w:rPr>
+              <w:fldChar w:fldCharType="end"/>
+            </w:r>
+          </w:hyperlink>
+        </w:p>
+        <w:p>
+          <w:pPr>
+            <w:pStyle w:val="TOC1"/>
+            <w:tabs>
+              <w:tab w:val="right" w:leader="dot" w:pos="9350"/>
+            </w:tabs>
+            <w:rPr>
+              <w:rFonts w:eastAsiaTheme="minorEastAsia"/>
+              <w:noProof/>
+            </w:rPr>
+          </w:pPr>
+          <w:hyperlink w:anchor="_Toc489210095" w:history="1">
+            <w:r>
+              <w:rPr>
+                <w:rStyle w:val="Hyperlink"/>
+                <w:noProof/>
+              </w:rPr>
+              <w:t>Serialized Xml</w:t>
+            </w:r>
+            <w:r>
+              <w:rPr>
+                <w:noProof/>
+                <w:webHidden/>
+              </w:rPr>
+              <w:tab/>
+            </w:r>
+            <w:r>
+              <w:rPr>
+                <w:noProof/>
+                <w:webHidden/>
+              </w:rPr>
+              <w:fldChar w:fldCharType="begin"/>
+            </w:r>
+            <w:r>
+              <w:rPr>
+                <w:noProof/>
+                <w:webHidden/>
+              </w:rPr>
+              <w:instrText xml:space="preserve"> PAGEREF _Toc489210095 \h </w:instrText>
+            </w:r>
+            <w:r>
+              <w:rPr>
+                <w:noProof/>
+                <w:webHidden/>
+              </w:rPr>
+            </w:r>
+            <w:r>
+              <w:rPr>
+                <w:noProof/>
+                <w:webHidden/>
+              </w:rPr>
+              <w:fldChar w:fldCharType="separate"/>
+            </w:r>
+            <w:r>
+              <w:rPr>
+                <w:noProof/>
+                <w:webHidden/>
+              </w:rPr>
+              <w:t>12</w:t>
+            </w:r>
+            <w:r>
+              <w:rPr>
+                <w:noProof/>
+                <w:webHidden/>
+              </w:rPr>
+              <w:fldChar w:fldCharType="end"/>
+            </w:r>
+          </w:hyperlink>
+        </w:p>
+        <w:p>
+          <w:pPr>
+            <w:pStyle w:val="TOC2"/>
+            <w:tabs>
+              <w:tab w:val="right" w:leader="dot" w:pos="9350"/>
+            </w:tabs>
+            <w:rPr>
+              <w:rFonts w:eastAsiaTheme="minorEastAsia"/>
+              <w:noProof/>
+            </w:rPr>
+          </w:pPr>
+          <w:hyperlink w:anchor="_Toc489210096" w:history="1">
+            <w:r>
+              <w:rPr>
+                <w:rStyle w:val="Hyperlink"/>
+                <w:noProof/>
+              </w:rPr>
               <w:t>Overview</w:t>
             </w:r>
             <w:r>
@@ -1583,7 +1744,7 @@
                 <w:noProof/>
                 <w:webHidden/>
               </w:rPr>
-              <w:instrText xml:space="preserve"> PAGEREF _Toc486198574 \h </w:instrText>
+              <w:instrText xml:space="preserve"> PAGEREF _Toc489210096 \h </w:instrText>
             </w:r>
             <w:r>
               <w:rPr>
@@ -1603,7 +1764,283 @@
                 <w:noProof/>
                 <w:webHidden/>
               </w:rPr>
-              <w:t>8</w:t>
+              <w:t>12</w:t>
+            </w:r>
+            <w:r>
+              <w:rPr>
+                <w:noProof/>
+                <w:webHidden/>
+              </w:rPr>
+              <w:fldChar w:fldCharType="end"/>
+            </w:r>
+          </w:hyperlink>
+        </w:p>
+        <w:p>
+          <w:pPr>
+            <w:pStyle w:val="TOC1"/>
+            <w:tabs>
+              <w:tab w:val="right" w:leader="dot" w:pos="9350"/>
+            </w:tabs>
+            <w:rPr>
+              <w:rFonts w:eastAsiaTheme="minorEastAsia"/>
+              <w:noProof/>
+            </w:rPr>
+          </w:pPr>
+          <w:hyperlink w:anchor="_Toc489210097" w:history="1">
+            <w:r>
+              <w:rPr>
+                <w:rStyle w:val="Hyperlink"/>
+                <w:noProof/>
+              </w:rPr>
+              <w:t>Namespace</w:t>
+            </w:r>
+            <w:r>
+              <w:rPr>
+                <w:noProof/>
+                <w:webHidden/>
+              </w:rPr>
+              <w:tab/>
+            </w:r>
+            <w:r>
+              <w:rPr>
+                <w:noProof/>
+                <w:webHidden/>
+              </w:rPr>
+              <w:fldChar w:fldCharType="begin"/>
+            </w:r>
+            <w:r>
+              <w:rPr>
+                <w:noProof/>
+                <w:webHidden/>
+              </w:rPr>
+              <w:instrText xml:space="preserve"> PAGEREF _Toc489210097 \h </w:instrText>
+            </w:r>
+            <w:r>
+              <w:rPr>
+                <w:noProof/>
+                <w:webHidden/>
+              </w:rPr>
+            </w:r>
+            <w:r>
+              <w:rPr>
+                <w:noProof/>
+                <w:webHidden/>
+              </w:rPr>
+              <w:fldChar w:fldCharType="separate"/>
+            </w:r>
+            <w:r>
+              <w:rPr>
+                <w:noProof/>
+                <w:webHidden/>
+              </w:rPr>
+              <w:t>13</w:t>
+            </w:r>
+            <w:r>
+              <w:rPr>
+                <w:noProof/>
+                <w:webHidden/>
+              </w:rPr>
+              <w:fldChar w:fldCharType="end"/>
+            </w:r>
+          </w:hyperlink>
+        </w:p>
+        <w:p>
+          <w:pPr>
+            <w:pStyle w:val="TOC2"/>
+            <w:tabs>
+              <w:tab w:val="right" w:leader="dot" w:pos="9350"/>
+            </w:tabs>
+            <w:rPr>
+              <w:rFonts w:eastAsiaTheme="minorEastAsia"/>
+              <w:noProof/>
+            </w:rPr>
+          </w:pPr>
+          <w:hyperlink w:anchor="_Toc489210098" w:history="1">
+            <w:r>
+              <w:rPr>
+                <w:rStyle w:val="Hyperlink"/>
+                <w:noProof/>
+              </w:rPr>
+              <w:t>Action</w:t>
+            </w:r>
+            <w:r>
+              <w:rPr>
+                <w:noProof/>
+                <w:webHidden/>
+              </w:rPr>
+              <w:tab/>
+            </w:r>
+            <w:r>
+              <w:rPr>
+                <w:noProof/>
+                <w:webHidden/>
+              </w:rPr>
+              <w:fldChar w:fldCharType="begin"/>
+            </w:r>
+            <w:r>
+              <w:rPr>
+                <w:noProof/>
+                <w:webHidden/>
+              </w:rPr>
+              <w:instrText xml:space="preserve"> PAGEREF _Toc489210098 \h </w:instrText>
+            </w:r>
+            <w:r>
+              <w:rPr>
+                <w:noProof/>
+                <w:webHidden/>
+              </w:rPr>
+            </w:r>
+            <w:r>
+              <w:rPr>
+                <w:noProof/>
+                <w:webHidden/>
+              </w:rPr>
+              <w:fldChar w:fldCharType="separate"/>
+            </w:r>
+            <w:r>
+              <w:rPr>
+                <w:noProof/>
+                <w:webHidden/>
+              </w:rPr>
+              <w:t>13</w:t>
+            </w:r>
+            <w:r>
+              <w:rPr>
+                <w:noProof/>
+                <w:webHidden/>
+              </w:rPr>
+              <w:fldChar w:fldCharType="end"/>
+            </w:r>
+          </w:hyperlink>
+        </w:p>
+        <w:p>
+          <w:pPr>
+            <w:pStyle w:val="TOC1"/>
+            <w:tabs>
+              <w:tab w:val="right" w:leader="dot" w:pos="9350"/>
+            </w:tabs>
+            <w:rPr>
+              <w:rFonts w:eastAsiaTheme="minorEastAsia"/>
+              <w:noProof/>
+            </w:rPr>
+          </w:pPr>
+          <w:hyperlink w:anchor="_Toc489210099" w:history="1">
+            <w:r>
+              <w:rPr>
+                <w:rStyle w:val="Hyperlink"/>
+                <w:noProof/>
+              </w:rPr>
+              <w:t>Tracing</w:t>
+            </w:r>
+            <w:r>
+              <w:rPr>
+                <w:noProof/>
+                <w:webHidden/>
+              </w:rPr>
+              <w:tab/>
+            </w:r>
+            <w:r>
+              <w:rPr>
+                <w:noProof/>
+                <w:webHidden/>
+              </w:rPr>
+              <w:fldChar w:fldCharType="begin"/>
+            </w:r>
+            <w:r>
+              <w:rPr>
+                <w:noProof/>
+                <w:webHidden/>
+              </w:rPr>
+              <w:instrText xml:space="preserve"> PAGEREF _Toc489210099 \h </w:instrText>
+            </w:r>
+            <w:r>
+              <w:rPr>
+                <w:noProof/>
+                <w:webHidden/>
+              </w:rPr>
+            </w:r>
+            <w:r>
+              <w:rPr>
+                <w:noProof/>
+                <w:webHidden/>
+              </w:rPr>
+              <w:fldChar w:fldCharType="separate"/>
+            </w:r>
+            <w:r>
+              <w:rPr>
+                <w:noProof/>
+                <w:webHidden/>
+              </w:rPr>
+              <w:t>14</w:t>
+            </w:r>
+            <w:r>
+              <w:rPr>
+                <w:noProof/>
+                <w:webHidden/>
+              </w:rPr>
+              <w:fldChar w:fldCharType="end"/>
+            </w:r>
+          </w:hyperlink>
+        </w:p>
+        <w:p>
+          <w:pPr>
+            <w:pStyle w:val="TOC2"/>
+            <w:tabs>
+              <w:tab w:val="right" w:leader="dot" w:pos="9350"/>
+            </w:tabs>
+            <w:rPr>
+              <w:rFonts w:eastAsiaTheme="minorEastAsia"/>
+              <w:noProof/>
+            </w:rPr>
+          </w:pPr>
+          <w:hyperlink w:anchor="_Toc489210100" w:history="1">
+            <w:r>
+              <w:rPr>
+                <w:rStyle w:val="Hyperlink"/>
+                <w:noProof/>
+              </w:rPr>
+              <w:t>Overview</w:t>
+            </w:r>
+            <w:r>
+              <w:rPr>
+                <w:noProof/>
+                <w:webHidden/>
+              </w:rPr>
+              <w:tab/>
+            </w:r>
+            <w:r>
+              <w:rPr>
+                <w:noProof/>
+                <w:webHidden/>
+              </w:rPr>
+              <w:fldChar w:fldCharType="begin"/>
+            </w:r>
+            <w:r>
+              <w:rPr>
+                <w:noProof/>
+                <w:webHidden/>
+              </w:rPr>
+              <w:instrText xml:space="preserve"> PAGEREF _Toc489210100 \h </w:instrText>
+            </w:r>
+            <w:r>
+              <w:rPr>
+                <w:noProof/>
+                <w:webHidden/>
+              </w:rPr>
+            </w:r>
+            <w:r>
+              <w:rPr>
+                <w:noProof/>
+                <w:webHidden/>
+              </w:rPr>
+              <w:fldChar w:fldCharType="separate"/>
+            </w:r>
+            <w:r>
+              <w:rPr>
+                <w:noProof/>
+                <w:webHidden/>
+              </w:rPr>
+              <w:t>14</w:t>
             </w:r>
             <w:r>
               <w:rPr>
@@ -1621,10 +2058,11 @@
               <w:tab w:val="right" w:leader="dot" w:pos="9350"/>
             </w:tabs>
             <w:rPr>
+              <w:rFonts w:eastAsiaTheme="minorEastAsia"/>
               <w:noProof/>
             </w:rPr>
           </w:pPr>
-          <w:hyperlink w:anchor="_Toc486198575" w:history="1">
+          <w:hyperlink w:anchor="_Toc489210101" w:history="1">
             <w:r>
               <w:rPr>
                 <w:rStyle w:val="Hyperlink"/>
@@ -1651,7 +2089,7 @@
                 <w:noProof/>
                 <w:webHidden/>
               </w:rPr>
-              <w:instrText xml:space="preserve"> PAGEREF _Toc486198575 \h </w:instrText>
+              <w:instrText xml:space="preserve"> PAGEREF _Toc489210101 \h </w:instrText>
             </w:r>
             <w:r>
               <w:rPr>
@@ -1671,7 +2109,7 @@
                 <w:noProof/>
                 <w:webHidden/>
               </w:rPr>
-              <w:t>8</w:t>
+              <w:t>14</w:t>
             </w:r>
             <w:r>
               <w:rPr>
@@ -1698,9 +2136,8 @@
       <w:pPr>
         <w:pStyle w:val="Heading1"/>
       </w:pPr>
-      <w:bookmarkStart w:id="0" w:name="_Toc486198552"/>
-      <w:r>
-        <w:lastRenderedPageBreak/>
+      <w:bookmarkStart w:id="0" w:name="_Toc489210072"/>
+      <w:r>
         <w:t>Introduction</w:t>
       </w:r>
       <w:bookmarkEnd w:id="0"/>
@@ -1780,7 +2217,7 @@
       <w:pPr>
         <w:pStyle w:val="Heading2"/>
       </w:pPr>
-      <w:bookmarkStart w:id="1" w:name="_Toc486198553"/>
+      <w:bookmarkStart w:id="1" w:name="_Toc489210073"/>
       <w:r>
         <w:t>Acknowledgements</w:t>
       </w:r>
@@ -1916,7 +2353,7 @@
         <w:pStyle w:val="Heading2"/>
       </w:pPr>
       <w:bookmarkStart w:id="2" w:name="_Toc483868258"/>
-      <w:bookmarkStart w:id="3" w:name="_Toc486198554"/>
+      <w:bookmarkStart w:id="3" w:name="_Toc489210074"/>
       <w:r>
         <w:t>Disclaimer</w:t>
       </w:r>
@@ -1947,7 +2384,7 @@
           <w:u w:val="none"/>
         </w:rPr>
       </w:pPr>
-      <w:bookmarkStart w:id="4" w:name="_Toc486198555"/>
+      <w:bookmarkStart w:id="4" w:name="_Toc489210075"/>
       <w:r>
         <w:rPr>
           <w:rStyle w:val="Hyperlink"/>
@@ -1985,7 +2422,7 @@
         <w:pStyle w:val="Heading2"/>
       </w:pPr>
       <w:bookmarkStart w:id="5" w:name="_Toc483868260"/>
-      <w:bookmarkStart w:id="6" w:name="_Toc486198556"/>
+      <w:bookmarkStart w:id="6" w:name="_Toc489210076"/>
       <w:r>
         <w:t>Instructions</w:t>
       </w:r>
@@ -2049,6 +2486,7 @@
         </w:numPr>
       </w:pPr>
       <w:r>
+        <w:lastRenderedPageBreak/>
         <w:t>Actual code is provided to check your work against and you can compare your code against the GitHub repository as well</w:t>
       </w:r>
     </w:p>
@@ -2056,7 +2494,7 @@
       <w:pPr>
         <w:pStyle w:val="Heading2"/>
       </w:pPr>
-      <w:bookmarkStart w:id="7" w:name="_Toc486198557"/>
+      <w:bookmarkStart w:id="7" w:name="_Toc489210077"/>
       <w:r>
         <w:t>Reminders</w:t>
       </w:r>
@@ -2097,7 +2535,6 @@
       </w:pPr>
       <w:proofErr w:type="spellStart"/>
       <w:r>
-        <w:lastRenderedPageBreak/>
         <w:t>Microsoft.AspNet.WebApi.Tracing</w:t>
       </w:r>
       <w:proofErr w:type="spellEnd"/>
@@ -2109,7 +2546,7 @@
       <w:pPr>
         <w:pStyle w:val="Heading1"/>
       </w:pPr>
-      <w:bookmarkStart w:id="8" w:name="_Toc486198558"/>
+      <w:bookmarkStart w:id="8" w:name="_Toc489210078"/>
       <w:r>
         <w:t>Setup</w:t>
       </w:r>
@@ -2124,7 +2561,7 @@
           <w:u w:val="none"/>
         </w:rPr>
       </w:pPr>
-      <w:bookmarkStart w:id="9" w:name="_Toc486198559"/>
+      <w:bookmarkStart w:id="9" w:name="_Toc489210079"/>
       <w:r>
         <w:rPr>
           <w:rStyle w:val="Hyperlink"/>
@@ -2275,7 +2712,7 @@
       <w:pPr>
         <w:pStyle w:val="Heading1"/>
       </w:pPr>
-      <w:bookmarkStart w:id="10" w:name="_Toc486198560"/>
+      <w:bookmarkStart w:id="10" w:name="_Toc489210080"/>
       <w:r>
         <w:t xml:space="preserve">Create a </w:t>
       </w:r>
@@ -2348,7 +2785,7 @@
       <w:pPr>
         <w:pStyle w:val="Heading2"/>
       </w:pPr>
-      <w:bookmarkStart w:id="11" w:name="_Toc486198561"/>
+      <w:bookmarkStart w:id="11" w:name="_Toc489210081"/>
       <w:r>
         <w:t>Action</w:t>
       </w:r>
@@ -2544,7 +2981,7 @@
       <w:pPr>
         <w:pStyle w:val="Heading1"/>
       </w:pPr>
-      <w:bookmarkStart w:id="12" w:name="_Toc486198562"/>
+      <w:bookmarkStart w:id="12" w:name="_Toc489210082"/>
       <w:r>
         <w:t>Create a Unit Test Project</w:t>
       </w:r>
@@ -2586,7 +3023,7 @@
         <w:pStyle w:val="Heading2"/>
       </w:pPr>
       <w:bookmarkStart w:id="13" w:name="_Toc483868280"/>
-      <w:bookmarkStart w:id="14" w:name="_Toc486198563"/>
+      <w:bookmarkStart w:id="14" w:name="_Toc489210083"/>
       <w:r>
         <w:t>Action</w:t>
       </w:r>
@@ -2614,6 +3051,7 @@
         </w:numPr>
       </w:pPr>
       <w:r>
+        <w:lastRenderedPageBreak/>
         <w:t xml:space="preserve">Right-click the solution &gt; Add &gt; New Project &gt; Visual C# </w:t>
       </w:r>
       <w:r>
@@ -2684,7 +3122,6 @@
         </w:numPr>
       </w:pPr>
       <w:r>
-        <w:lastRenderedPageBreak/>
         <w:t xml:space="preserve">Location: </w:t>
       </w:r>
       <w:r>
@@ -2869,12 +3306,12 @@
       <w:pPr>
         <w:pStyle w:val="Heading1"/>
       </w:pPr>
-      <w:bookmarkStart w:id="15" w:name="_Toc486198564"/>
-      <w:bookmarkStart w:id="16" w:name="_Toc483868285"/>
+      <w:bookmarkStart w:id="15" w:name="_Toc483868285"/>
+      <w:bookmarkStart w:id="16" w:name="_Toc489210084"/>
       <w:r>
         <w:t>Create an Address class</w:t>
       </w:r>
-      <w:bookmarkEnd w:id="15"/>
+      <w:bookmarkEnd w:id="16"/>
     </w:p>
     <w:p>
       <w:pPr>
@@ -2913,7 +3350,7 @@
       <w:pPr>
         <w:pStyle w:val="Heading2"/>
       </w:pPr>
-      <w:bookmarkStart w:id="17" w:name="_Toc486198565"/>
+      <w:bookmarkStart w:id="17" w:name="_Toc489210085"/>
       <w:r>
         <w:t>Action</w:t>
       </w:r>
@@ -3043,7 +3480,7 @@
           <v:shape id="_x0000_i1025" type="#_x0000_t75" style="width:468pt;height:144.75pt" o:ole="">
             <v:imagedata r:id="rId11" o:title=""/>
           </v:shape>
-          <o:OLEObject Type="Embed" ProgID="Word.Document.8" ShapeID="_x0000_i1025" DrawAspect="Content" ObjectID="_1560689068" r:id="rId12">
+          <o:OLEObject Type="Embed" ProgID="Word.Document.8" ShapeID="_x0000_i1025" DrawAspect="Content" ObjectID="_1562951942" r:id="rId12">
             <o:FieldCodes>\s</o:FieldCodes>
           </o:OLEObject>
         </w:object>
@@ -3053,7 +3490,7 @@
       <w:pPr>
         <w:pStyle w:val="Heading1"/>
       </w:pPr>
-      <w:bookmarkStart w:id="19" w:name="_Toc486198566"/>
+      <w:bookmarkStart w:id="19" w:name="_Toc489210086"/>
       <w:proofErr w:type="spellStart"/>
       <w:r>
         <w:t>DataContractSerializer</w:t>
@@ -3103,8 +3540,9 @@
       <w:pPr>
         <w:pStyle w:val="Heading2"/>
       </w:pPr>
-      <w:bookmarkStart w:id="20" w:name="_Toc486198567"/>
-      <w:r>
+      <w:bookmarkStart w:id="20" w:name="_Toc489210087"/>
+      <w:r>
+        <w:lastRenderedPageBreak/>
         <w:t>Action</w:t>
       </w:r>
       <w:bookmarkEnd w:id="20"/>
@@ -3179,7 +3617,7 @@
           <v:shape id="_x0000_i1026" type="#_x0000_t75" style="width:468pt;height:211.5pt" o:ole="">
             <v:imagedata r:id="rId13" o:title=""/>
           </v:shape>
-          <o:OLEObject Type="Embed" ProgID="Word.Document.8" ShapeID="_x0000_i1026" DrawAspect="Content" ObjectID="_1560689069" r:id="rId14">
+          <o:OLEObject Type="Embed" ProgID="Word.Document.8" ShapeID="_x0000_i1026" DrawAspect="Content" ObjectID="_1562951943" r:id="rId14">
             <o:FieldCodes>\s</o:FieldCodes>
           </o:OLEObject>
         </w:object>
@@ -3189,7 +3627,7 @@
       <w:pPr>
         <w:pStyle w:val="Heading1"/>
       </w:pPr>
-      <w:bookmarkStart w:id="22" w:name="_Toc486198568"/>
+      <w:bookmarkStart w:id="22" w:name="_Toc489210088"/>
       <w:proofErr w:type="spellStart"/>
       <w:r>
         <w:t>DataContractSerializer</w:t>
@@ -3202,7 +3640,6 @@
       <w:r>
         <w:t>DataContractSerializer</w:t>
       </w:r>
-      <w:bookmarkStart w:id="23" w:name="_Toc486198569"/>
       <w:bookmarkEnd w:id="22"/>
       <w:proofErr w:type="spellEnd"/>
     </w:p>
@@ -3237,6 +3674,7 @@
       <w:pPr>
         <w:pStyle w:val="Heading2"/>
       </w:pPr>
+      <w:bookmarkStart w:id="23" w:name="_Toc489210089"/>
       <w:r>
         <w:t>Action</w:t>
       </w:r>
@@ -3318,7 +3756,7 @@
           <v:shape id="_x0000_i1027" type="#_x0000_t75" style="width:468pt;height:626.25pt" o:ole="">
             <v:imagedata r:id="rId15" o:title=""/>
           </v:shape>
-          <o:OLEObject Type="Embed" ProgID="Word.Document.8" ShapeID="_x0000_i1027" DrawAspect="Content" ObjectID="_1560689070" r:id="rId16">
+          <o:OLEObject Type="Embed" ProgID="Word.Document.8" ShapeID="_x0000_i1027" DrawAspect="Content" ObjectID="_1562951944" r:id="rId16">
             <o:FieldCodes>\s</o:FieldCodes>
           </o:OLEObject>
         </w:object>
@@ -3329,7 +3767,7 @@
       <w:pPr>
         <w:pStyle w:val="Heading2"/>
       </w:pPr>
-      <w:bookmarkStart w:id="25" w:name="_Toc486198570"/>
+      <w:bookmarkStart w:id="25" w:name="_Toc489210090"/>
       <w:r>
         <w:t>Overview</w:t>
       </w:r>
@@ -3392,14 +3830,20 @@
       <w:pPr>
         <w:pStyle w:val="Heading1"/>
       </w:pPr>
-      <w:bookmarkStart w:id="26" w:name="_Toc486198571"/>
+      <w:bookmarkStart w:id="26" w:name="_Toc489210091"/>
       <w:proofErr w:type="spellStart"/>
       <w:r>
         <w:t>DataContractSerializer</w:t>
       </w:r>
       <w:proofErr w:type="spellEnd"/>
       <w:r>
-        <w:t xml:space="preserve"> – Create a unit test for the utility class</w:t>
+        <w:t xml:space="preserve"> – Create unit test</w:t>
+      </w:r>
+      <w:r>
+        <w:t>s</w:t>
+      </w:r>
+      <w:r>
+        <w:t xml:space="preserve"> for the utility class</w:t>
       </w:r>
       <w:bookmarkEnd w:id="26"/>
     </w:p>
@@ -3409,18 +3853,29 @@
           <w:i/>
         </w:rPr>
       </w:pPr>
-      <w:bookmarkStart w:id="27" w:name="_Toc486198572"/>
       <w:r>
         <w:rPr>
           <w:i/>
         </w:rPr>
-        <w:t xml:space="preserve">Goal: Add a </w:t>
+        <w:t xml:space="preserve">Goal: Add </w:t>
       </w:r>
       <w:r>
         <w:rPr>
           <w:i/>
         </w:rPr>
-        <w:t xml:space="preserve">unit that tests </w:t>
+        <w:t>unit</w:t>
+      </w:r>
+      <w:r>
+        <w:rPr>
+          <w:i/>
+        </w:rPr>
+        <w:t xml:space="preserve"> tests</w:t>
+      </w:r>
+      <w:r>
+        <w:rPr>
+          <w:i/>
+        </w:rPr>
+        <w:t xml:space="preserve"> that test </w:t>
       </w:r>
       <w:proofErr w:type="gramStart"/>
       <w:r>
@@ -3441,10 +3896,11 @@
       <w:pPr>
         <w:pStyle w:val="Heading2"/>
       </w:pPr>
+      <w:bookmarkStart w:id="27" w:name="_Toc489210092"/>
       <w:r>
         <w:t>Action</w:t>
       </w:r>
-      <w:bookmarkEnd w:id="16"/>
+      <w:bookmarkEnd w:id="15"/>
       <w:bookmarkEnd w:id="27"/>
     </w:p>
     <w:p>
@@ -3460,11 +3916,14 @@
       </w:r>
       <w:proofErr w:type="spellStart"/>
       <w:r>
-        <w:t>DataContractSerializerTests</w:t>
+        <w:t>SerializeAndDeserializePrimaryAddress</w:t>
       </w:r>
       <w:proofErr w:type="spellEnd"/>
       <w:r>
-        <w:t xml:space="preserve"> test class</w:t>
+        <w:t xml:space="preserve"> </w:t>
+      </w:r>
+      <w:r>
+        <w:t>test class</w:t>
       </w:r>
     </w:p>
     <w:p>
@@ -3480,7 +3939,13 @@
       </w:r>
       <w:proofErr w:type="spellStart"/>
       <w:r>
-        <w:t>Training.CSharpWorkshop.Tests</w:t>
+        <w:t>Training.</w:t>
+      </w:r>
+      <w:r>
+        <w:t>Serialization</w:t>
+      </w:r>
+      <w:r>
+        <w:t>.Tests</w:t>
       </w:r>
       <w:proofErr w:type="spellEnd"/>
       <w:r>
@@ -3491,180 +3956,66 @@
       </w:r>
       <w:proofErr w:type="spellStart"/>
       <w:r>
-        <w:t>DataContractSerializerTests</w:t>
+        <w:t>SerializeAndDeserializePrimaryAddress</w:t>
       </w:r>
       <w:r>
         <w:t>.cs</w:t>
       </w:r>
       <w:proofErr w:type="spellEnd"/>
     </w:p>
-    <w:bookmarkStart w:id="28" w:name="_MON_1559940373"/>
+    <w:p>
+      <w:pPr>
+        <w:pStyle w:val="ListParagraph"/>
+        <w:numPr>
+          <w:ilvl w:val="1"/>
+          <w:numId w:val="13"/>
+        </w:numPr>
+      </w:pPr>
+      <w:r>
+        <w:t>Add the following unit tests</w:t>
+      </w:r>
+    </w:p>
+    <w:p>
+      <w:pPr>
+        <w:pStyle w:val="ListParagraph"/>
+        <w:numPr>
+          <w:ilvl w:val="2"/>
+          <w:numId w:val="13"/>
+        </w:numPr>
+        <w:rPr>
+          <w:i/>
+        </w:rPr>
+      </w:pPr>
+      <w:r>
+        <w:rPr>
+          <w:i/>
+        </w:rPr>
+        <w:t>By having each Assert as its own method call gives us the extra visibility we'll need to quickly identify the specific fields that did not serialize or deserialize properly.</w:t>
+      </w:r>
+    </w:p>
+    <w:bookmarkStart w:id="28" w:name="_MON_1562936960"/>
     <w:bookmarkEnd w:id="28"/>
     <w:p>
       <w:r>
-        <w:object w:dxaOrig="9360" w:dyaOrig="10456">
-          <v:shape id="_x0000_i1028" type="#_x0000_t75" style="width:468pt;height:522.75pt" o:ole="">
+        <w:object w:dxaOrig="9360" w:dyaOrig="9789">
+          <v:shape id="_x0000_i1028" type="#_x0000_t75" style="width:468pt;height:489.75pt" o:ole="">
             <v:imagedata r:id="rId17" o:title=""/>
           </v:shape>
-          <o:OLEObject Type="Embed" ProgID="Word.Document.8" ShapeID="_x0000_i1028" DrawAspect="Content" ObjectID="_1560689071" r:id="rId18">
+          <o:OLEObject Type="Embed" ProgID="Word.Document.8" ShapeID="_x0000_i1028" DrawAspect="Content" ObjectID="_1562951945" r:id="rId18">
             <o:FieldCodes>\s</o:FieldCodes>
           </o:OLEObject>
         </w:object>
       </w:r>
     </w:p>
-    <w:p>
-      <w:pPr>
-        <w:pStyle w:val="Heading1"/>
-      </w:pPr>
-      <w:r>
-        <w:t>Understanding the order of events</w:t>
-      </w:r>
-    </w:p>
-    <w:p>
-      <w:r>
-        <w:t>Goal: Add logging to the serialization events to illustrate the order of events.</w:t>
-      </w:r>
-    </w:p>
-    <w:p>
-      <w:pPr>
-        <w:pStyle w:val="Heading2"/>
-      </w:pPr>
-      <w:r>
-        <w:t>Action147</w:t>
-      </w:r>
-    </w:p>
-    <w:p>
-      <w:r>
-        <w:t>TODO</w:t>
-      </w:r>
-    </w:p>
-    <w:p>
-      <w:pPr>
-        <w:pStyle w:val="Heading1"/>
-      </w:pPr>
-      <w:r>
-        <w:lastRenderedPageBreak/>
-        <w:t>Serialized Xml</w:t>
-      </w:r>
-    </w:p>
-    <w:p>
-      <w:pPr>
-        <w:pStyle w:val="Heading2"/>
-      </w:pPr>
-      <w:r>
-        <w:t>Overview</w:t>
-      </w:r>
-    </w:p>
-    <w:p>
-      <w:pPr>
-        <w:pStyle w:val="ListParagraph"/>
-        <w:numPr>
-          <w:ilvl w:val="0"/>
-          <w:numId w:val="19"/>
-        </w:numPr>
-      </w:pPr>
-      <w:r>
-        <w:t>Namespace "</w:t>
-      </w:r>
-      <w:proofErr w:type="spellStart"/>
-      <w:r>
-        <w:t>xmlns</w:t>
-      </w:r>
-      <w:proofErr w:type="spellEnd"/>
-      <w:r>
-        <w:t>" defaults to "</w:t>
-      </w:r>
-      <w:r>
-        <w:t>http://schemas.datacontract.org/2004/07</w:t>
-      </w:r>
-      <w:proofErr w:type="gramStart"/>
-      <w:r>
-        <w:t>/</w:t>
-      </w:r>
-      <w:r>
-        <w:t>{</w:t>
-      </w:r>
-      <w:proofErr w:type="gramEnd"/>
-      <w:r>
-        <w:t>Project}.{path to object".</w:t>
-      </w:r>
-    </w:p>
-    <w:p>
-      <w:pPr>
-        <w:pStyle w:val="ListParagraph"/>
-        <w:numPr>
-          <w:ilvl w:val="1"/>
-          <w:numId w:val="19"/>
-        </w:numPr>
-      </w:pPr>
-      <w:r>
-        <w:t>xmlns="http://schemas.datacontract.org/2004/07/Training.Serialization.Models"</w:t>
-      </w:r>
-    </w:p>
-    <w:p>
-      <w:pPr>
-        <w:pStyle w:val="ListParagraph"/>
-        <w:numPr>
-          <w:ilvl w:val="0"/>
-          <w:numId w:val="19"/>
-        </w:numPr>
-      </w:pPr>
-      <w:r>
-        <w:t>Namespace "</w:t>
-      </w:r>
-      <w:proofErr w:type="spellStart"/>
-      <w:r>
-        <w:t>xmlns</w:t>
-      </w:r>
-      <w:proofErr w:type="gramStart"/>
-      <w:r>
-        <w:t>:i</w:t>
-      </w:r>
-      <w:proofErr w:type="spellEnd"/>
-      <w:proofErr w:type="gramEnd"/>
-      <w:r>
-        <w:t>" defaults to "</w:t>
-      </w:r>
-      <w:r>
-        <w:t>http://www.w3.org/2001/XMLSchema-instance</w:t>
-      </w:r>
-      <w:r>
-        <w:t>".</w:t>
-      </w:r>
-    </w:p>
-    <w:p>
-      <w:pPr>
-        <w:pStyle w:val="ListParagraph"/>
-        <w:numPr>
-          <w:ilvl w:val="1"/>
-          <w:numId w:val="19"/>
-        </w:numPr>
-      </w:pPr>
-      <w:r>
-        <w:t>We will be using this namespace to assist with derived types later.</w:t>
-      </w:r>
-    </w:p>
-    <w:p>
-      <w:pPr>
-        <w:pStyle w:val="ListParagraph"/>
-        <w:numPr>
-          <w:ilvl w:val="0"/>
-          <w:numId w:val="19"/>
-        </w:numPr>
-      </w:pPr>
-      <w:r>
-        <w:t>The rest is standard XML.</w:t>
-      </w:r>
-    </w:p>
-    <w:bookmarkStart w:id="29" w:name="_MON_1560686402"/>
+    <w:bookmarkStart w:id="29" w:name="_MON_1562937004"/>
     <w:bookmarkEnd w:id="29"/>
     <w:p>
       <w:r>
-        <w:object w:dxaOrig="9360" w:dyaOrig="2953">
-          <v:shape id="_x0000_i1029" type="#_x0000_t75" style="width:468pt;height:147.75pt" o:ole="">
+        <w:object w:dxaOrig="9360" w:dyaOrig="11791">
+          <v:shape id="_x0000_i1029" type="#_x0000_t75" style="width:468pt;height:589.5pt" o:ole="">
             <v:imagedata r:id="rId19" o:title=""/>
           </v:shape>
-          <o:OLEObject Type="Embed" ProgID="Word.Document.8" ShapeID="_x0000_i1029" DrawAspect="Content" ObjectID="_1560689072" r:id="rId20">
+          <o:OLEObject Type="Embed" ProgID="Word.Document.8" ShapeID="_x0000_i1029" DrawAspect="Content" ObjectID="_1562951946" r:id="rId20">
             <o:FieldCodes>\s</o:FieldCodes>
           </o:OLEObject>
         </w:object>
@@ -3674,9 +4025,751 @@
       <w:pPr>
         <w:pStyle w:val="Heading1"/>
       </w:pPr>
+      <w:bookmarkStart w:id="30" w:name="_Toc489210093"/>
+      <w:bookmarkStart w:id="31" w:name="_GoBack"/>
+      <w:r>
+        <w:lastRenderedPageBreak/>
+        <w:t>Understanding the order of events</w:t>
+      </w:r>
+      <w:r>
+        <w:t xml:space="preserve"> – Simple Object</w:t>
+      </w:r>
+      <w:bookmarkEnd w:id="30"/>
+      <w:bookmarkEnd w:id="31"/>
+    </w:p>
+    <w:p>
+      <w:pPr>
+        <w:rPr>
+          <w:i/>
+        </w:rPr>
+      </w:pPr>
+      <w:r>
+        <w:rPr>
+          <w:i/>
+        </w:rPr>
+        <w:t>Goal: Add logging to the serialization events to illustrate the order of events.</w:t>
+      </w:r>
+      <w:r>
+        <w:rPr>
+          <w:i/>
+        </w:rPr>
+        <w:t xml:space="preserve">  Choose to output the logs to the Output or Immediate Window.  The Immediate Window is cleaner, but either is fine.</w:t>
+      </w:r>
+    </w:p>
+    <w:p>
+      <w:pPr>
+        <w:pStyle w:val="Heading2"/>
+      </w:pPr>
+      <w:bookmarkStart w:id="32" w:name="_Toc489210094"/>
+      <w:r>
+        <w:t>Action</w:t>
+      </w:r>
+      <w:bookmarkEnd w:id="32"/>
+    </w:p>
+    <w:p>
+      <w:pPr>
+        <w:pStyle w:val="ListParagraph"/>
+        <w:numPr>
+          <w:ilvl w:val="0"/>
+          <w:numId w:val="21"/>
+        </w:numPr>
+      </w:pPr>
+      <w:r>
+        <w:t xml:space="preserve">Enable </w:t>
+      </w:r>
+      <w:proofErr w:type="spellStart"/>
+      <w:r>
+        <w:t>Debug.WriteLine</w:t>
+      </w:r>
+      <w:proofErr w:type="spellEnd"/>
+      <w:r>
+        <w:t xml:space="preserve"> to output to the Output Window (uncheck - default) or to the Immediate Window (check)</w:t>
+      </w:r>
+    </w:p>
+    <w:p>
+      <w:pPr>
+        <w:pStyle w:val="ListParagraph"/>
+        <w:numPr>
+          <w:ilvl w:val="1"/>
+          <w:numId w:val="21"/>
+        </w:numPr>
+      </w:pPr>
+      <w:r>
+        <w:t>Tools &gt; Options &gt; Debugging &gt; General &gt; Redirect all Output Window text to the Immediate Window</w:t>
+      </w:r>
+    </w:p>
+    <w:p>
+      <w:pPr>
+        <w:pStyle w:val="ListParagraph"/>
+        <w:numPr>
+          <w:ilvl w:val="2"/>
+          <w:numId w:val="21"/>
+        </w:numPr>
+      </w:pPr>
+      <w:r>
+        <w:t>Output Window (uncheck - default)</w:t>
+      </w:r>
+    </w:p>
+    <w:p>
+      <w:pPr>
+        <w:pStyle w:val="ListParagraph"/>
+        <w:numPr>
+          <w:ilvl w:val="2"/>
+          <w:numId w:val="21"/>
+        </w:numPr>
+      </w:pPr>
+      <w:r>
+        <w:t>Immediate Window (check)</w:t>
+      </w:r>
+    </w:p>
+    <w:p>
+      <w:r>
+        <w:rPr>
+          <w:noProof/>
+        </w:rPr>
+        <w:drawing>
+          <wp:inline distT="0" distB="0" distL="0" distR="0" wp14:anchorId="443E1F49" wp14:editId="37DF200A">
+            <wp:extent cx="5943600" cy="2201545"/>
+            <wp:effectExtent l="0" t="0" r="0" b="8255"/>
+            <wp:docPr id="7" name="Picture 7"/>
+            <wp:cNvGraphicFramePr>
+              <a:graphicFrameLocks xmlns:a="http://schemas.openxmlformats.org/drawingml/2006/main" noChangeAspect="1"/>
+            </wp:cNvGraphicFramePr>
+            <a:graphic xmlns:a="http://schemas.openxmlformats.org/drawingml/2006/main">
+              <a:graphicData uri="http://schemas.openxmlformats.org/drawingml/2006/picture">
+                <pic:pic xmlns:pic="http://schemas.openxmlformats.org/drawingml/2006/picture">
+                  <pic:nvPicPr>
+                    <pic:cNvPr id="0" name=""/>
+                    <pic:cNvPicPr/>
+                  </pic:nvPicPr>
+                  <pic:blipFill>
+                    <a:blip r:embed="rId21"/>
+                    <a:stretch>
+                      <a:fillRect/>
+                    </a:stretch>
+                  </pic:blipFill>
+                  <pic:spPr>
+                    <a:xfrm>
+                      <a:off x="0" y="0"/>
+                      <a:ext cx="5943600" cy="2201545"/>
+                    </a:xfrm>
+                    <a:prstGeom prst="rect">
+                      <a:avLst/>
+                    </a:prstGeom>
+                  </pic:spPr>
+                </pic:pic>
+              </a:graphicData>
+            </a:graphic>
+          </wp:inline>
+        </w:drawing>
+      </w:r>
+    </w:p>
+    <w:p>
+      <w:pPr>
+        <w:pStyle w:val="ListParagraph"/>
+        <w:numPr>
+          <w:ilvl w:val="0"/>
+          <w:numId w:val="21"/>
+        </w:numPr>
+      </w:pPr>
+      <w:r>
+        <w:t>Add the serialization and deserialization hooks.</w:t>
+      </w:r>
+    </w:p>
+    <w:p>
+      <w:pPr>
+        <w:pStyle w:val="ListParagraph"/>
+        <w:numPr>
+          <w:ilvl w:val="1"/>
+          <w:numId w:val="21"/>
+        </w:numPr>
+      </w:pPr>
+      <w:r>
+        <w:t>The attributes are required.  The method you assign the attribute can be named anything you want.</w:t>
+      </w:r>
+    </w:p>
+    <w:p>
+      <w:pPr>
+        <w:pStyle w:val="ListParagraph"/>
+        <w:numPr>
+          <w:ilvl w:val="1"/>
+          <w:numId w:val="21"/>
+        </w:numPr>
+      </w:pPr>
+      <w:r>
+        <w:t>Serialization hooks</w:t>
+      </w:r>
+    </w:p>
+    <w:p>
+      <w:pPr>
+        <w:pStyle w:val="ListParagraph"/>
+        <w:numPr>
+          <w:ilvl w:val="2"/>
+          <w:numId w:val="21"/>
+        </w:numPr>
+      </w:pPr>
+      <w:r>
+        <w:t>[</w:t>
+      </w:r>
+      <w:proofErr w:type="spellStart"/>
+      <w:r>
+        <w:t>OnSerializing</w:t>
+      </w:r>
+      <w:proofErr w:type="spellEnd"/>
+      <w:r>
+        <w:t>]</w:t>
+      </w:r>
+    </w:p>
+    <w:p>
+      <w:pPr>
+        <w:pStyle w:val="ListParagraph"/>
+        <w:numPr>
+          <w:ilvl w:val="2"/>
+          <w:numId w:val="21"/>
+        </w:numPr>
+      </w:pPr>
+      <w:r>
+        <w:t>[</w:t>
+      </w:r>
+      <w:proofErr w:type="spellStart"/>
+      <w:r>
+        <w:t>OnSerialization</w:t>
+      </w:r>
+      <w:proofErr w:type="spellEnd"/>
+      <w:r>
+        <w:t>]</w:t>
+      </w:r>
+    </w:p>
+    <w:p>
+      <w:pPr>
+        <w:pStyle w:val="ListParagraph"/>
+        <w:numPr>
+          <w:ilvl w:val="1"/>
+          <w:numId w:val="21"/>
+        </w:numPr>
+      </w:pPr>
+      <w:r>
+        <w:t>D</w:t>
+      </w:r>
+      <w:r>
+        <w:t>eserialization hooks.</w:t>
+      </w:r>
+    </w:p>
+    <w:p>
+      <w:pPr>
+        <w:pStyle w:val="ListParagraph"/>
+        <w:numPr>
+          <w:ilvl w:val="2"/>
+          <w:numId w:val="21"/>
+        </w:numPr>
+      </w:pPr>
+      <w:r>
+        <w:t>Constructor</w:t>
+      </w:r>
+    </w:p>
+    <w:p>
+      <w:pPr>
+        <w:pStyle w:val="ListParagraph"/>
+        <w:numPr>
+          <w:ilvl w:val="3"/>
+          <w:numId w:val="21"/>
+        </w:numPr>
+      </w:pPr>
+      <w:r>
+        <w:t>The Constructor cannot have any parameters.</w:t>
+      </w:r>
+    </w:p>
+    <w:p>
+      <w:pPr>
+        <w:pStyle w:val="ListParagraph"/>
+        <w:numPr>
+          <w:ilvl w:val="3"/>
+          <w:numId w:val="21"/>
+        </w:numPr>
+      </w:pPr>
+      <w:r>
+        <w:t>Can be any scope (public, internal, protected, and private).</w:t>
+      </w:r>
+    </w:p>
+    <w:p>
+      <w:pPr>
+        <w:pStyle w:val="ListParagraph"/>
+        <w:numPr>
+          <w:ilvl w:val="2"/>
+          <w:numId w:val="21"/>
+        </w:numPr>
+      </w:pPr>
+      <w:r>
+        <w:t>[</w:t>
+      </w:r>
+      <w:proofErr w:type="spellStart"/>
+      <w:r>
+        <w:t>OnDeserializing</w:t>
+      </w:r>
+      <w:proofErr w:type="spellEnd"/>
+      <w:r>
+        <w:t>]</w:t>
+      </w:r>
+    </w:p>
+    <w:p>
+      <w:pPr>
+        <w:pStyle w:val="ListParagraph"/>
+        <w:numPr>
+          <w:ilvl w:val="2"/>
+          <w:numId w:val="21"/>
+        </w:numPr>
+      </w:pPr>
+      <w:r>
+        <w:t>[</w:t>
+      </w:r>
+      <w:proofErr w:type="spellStart"/>
+      <w:r>
+        <w:t>OnDeserialization</w:t>
+      </w:r>
+      <w:proofErr w:type="spellEnd"/>
+      <w:r>
+        <w:t>]</w:t>
+      </w:r>
+    </w:p>
+    <w:p>
+      <w:pPr>
+        <w:pStyle w:val="ListParagraph"/>
+        <w:numPr>
+          <w:ilvl w:val="0"/>
+          <w:numId w:val="21"/>
+        </w:numPr>
+      </w:pPr>
+      <w:r>
+        <w:t xml:space="preserve">Add </w:t>
+      </w:r>
+      <w:proofErr w:type="spellStart"/>
+      <w:r>
+        <w:t>Debug.WriteLine</w:t>
+      </w:r>
+      <w:proofErr w:type="spellEnd"/>
+      <w:r>
+        <w:t xml:space="preserve"> to the serialization and deserialization hooks.</w:t>
+      </w:r>
+    </w:p>
+    <w:bookmarkStart w:id="33" w:name="_MON_1562934067"/>
+    <w:bookmarkEnd w:id="33"/>
+    <w:p>
+      <w:r>
+        <w:object w:dxaOrig="9360" w:dyaOrig="6897">
+          <v:shape id="_x0000_i1030" type="#_x0000_t75" style="width:468pt;height:345pt" o:ole="">
+            <v:imagedata r:id="rId22" o:title=""/>
+          </v:shape>
+          <o:OLEObject Type="Embed" ProgID="Word.Document.8" ShapeID="_x0000_i1030" DrawAspect="Content" ObjectID="_1562951947" r:id="rId23">
+            <o:FieldCodes>\s</o:FieldCodes>
+          </o:OLEObject>
+        </w:object>
+      </w:r>
+    </w:p>
+    <w:p>
+      <w:pPr>
+        <w:pStyle w:val="ListParagraph"/>
+        <w:numPr>
+          <w:ilvl w:val="0"/>
+          <w:numId w:val="21"/>
+        </w:numPr>
+      </w:pPr>
+      <w:r>
+        <w:t xml:space="preserve">Add </w:t>
+      </w:r>
+      <w:proofErr w:type="spellStart"/>
+      <w:r>
+        <w:t>Debug.WriteLine</w:t>
+      </w:r>
+      <w:proofErr w:type="spellEnd"/>
+      <w:r>
+        <w:t xml:space="preserve"> to the</w:t>
+      </w:r>
+      <w:r>
+        <w:t xml:space="preserve"> </w:t>
+      </w:r>
+      <w:proofErr w:type="spellStart"/>
+      <w:r>
+        <w:t>TestInitialize</w:t>
+      </w:r>
+      <w:proofErr w:type="spellEnd"/>
+      <w:r>
+        <w:t xml:space="preserve"> method so we'll know when each part of the process starts and ends</w:t>
+      </w:r>
+      <w:r>
+        <w:t>.</w:t>
+      </w:r>
+    </w:p>
+    <w:bookmarkStart w:id="34" w:name="_MON_1562951758"/>
+    <w:bookmarkEnd w:id="34"/>
+    <w:p>
+      <w:r>
+        <w:object w:dxaOrig="9360" w:dyaOrig="2892">
+          <v:shape id="_x0000_i1031" type="#_x0000_t75" style="width:468pt;height:144.75pt" o:ole="">
+            <v:imagedata r:id="rId24" o:title=""/>
+          </v:shape>
+          <o:OLEObject Type="Embed" ProgID="Word.Document.8" ShapeID="_x0000_i1031" DrawAspect="Content" ObjectID="_1562951948" r:id="rId25">
+            <o:FieldCodes>\s</o:FieldCodes>
+          </o:OLEObject>
+        </w:object>
+      </w:r>
+    </w:p>
+    <w:p>
+      <w:pPr>
+        <w:pStyle w:val="ListParagraph"/>
+        <w:numPr>
+          <w:ilvl w:val="0"/>
+          <w:numId w:val="21"/>
+        </w:numPr>
+      </w:pPr>
+      <w:r>
+        <w:t>View the output</w:t>
+      </w:r>
+    </w:p>
+    <w:p>
+      <w:pPr>
+        <w:pStyle w:val="ListParagraph"/>
+        <w:numPr>
+          <w:ilvl w:val="1"/>
+          <w:numId w:val="21"/>
+        </w:numPr>
+      </w:pPr>
+      <w:r>
+        <w:t>Serialization</w:t>
+      </w:r>
+    </w:p>
+    <w:p>
+      <w:pPr>
+        <w:pStyle w:val="ListParagraph"/>
+        <w:numPr>
+          <w:ilvl w:val="2"/>
+          <w:numId w:val="21"/>
+        </w:numPr>
+      </w:pPr>
+      <w:proofErr w:type="spellStart"/>
+      <w:r>
+        <w:t>OnSerializing</w:t>
+      </w:r>
+      <w:proofErr w:type="spellEnd"/>
+    </w:p>
+    <w:p>
+      <w:pPr>
+        <w:pStyle w:val="ListParagraph"/>
+        <w:numPr>
+          <w:ilvl w:val="2"/>
+          <w:numId w:val="21"/>
+        </w:numPr>
+      </w:pPr>
+      <w:proofErr w:type="spellStart"/>
+      <w:r>
+        <w:t>OnSerialized</w:t>
+      </w:r>
+      <w:proofErr w:type="spellEnd"/>
+    </w:p>
+    <w:p>
+      <w:pPr>
+        <w:pStyle w:val="ListParagraph"/>
+        <w:numPr>
+          <w:ilvl w:val="1"/>
+          <w:numId w:val="21"/>
+        </w:numPr>
+      </w:pPr>
+      <w:r>
+        <w:t>Deserialization</w:t>
+      </w:r>
+    </w:p>
+    <w:p>
+      <w:pPr>
+        <w:pStyle w:val="ListParagraph"/>
+        <w:numPr>
+          <w:ilvl w:val="2"/>
+          <w:numId w:val="21"/>
+        </w:numPr>
+      </w:pPr>
+      <w:r>
+        <w:t>Constructor</w:t>
+      </w:r>
+    </w:p>
+    <w:p>
+      <w:pPr>
+        <w:pStyle w:val="ListParagraph"/>
+        <w:numPr>
+          <w:ilvl w:val="2"/>
+          <w:numId w:val="21"/>
+        </w:numPr>
+      </w:pPr>
+      <w:proofErr w:type="spellStart"/>
+      <w:r>
+        <w:lastRenderedPageBreak/>
+        <w:t>OnDeserializing</w:t>
+      </w:r>
+      <w:proofErr w:type="spellEnd"/>
+    </w:p>
+    <w:p>
+      <w:pPr>
+        <w:pStyle w:val="ListParagraph"/>
+        <w:numPr>
+          <w:ilvl w:val="2"/>
+          <w:numId w:val="21"/>
+        </w:numPr>
+      </w:pPr>
+      <w:proofErr w:type="spellStart"/>
+      <w:r>
+        <w:t>OnDeserialized</w:t>
+      </w:r>
+      <w:proofErr w:type="spellEnd"/>
+    </w:p>
+    <w:p>
+      <w:pPr>
+        <w:pStyle w:val="ListParagraph"/>
+        <w:numPr>
+          <w:ilvl w:val="1"/>
+          <w:numId w:val="21"/>
+        </w:numPr>
+      </w:pPr>
+      <w:r>
+        <w:t>Example using Output Window.</w:t>
+      </w:r>
+    </w:p>
+    <w:p>
+      <w:r>
+        <w:rPr>
+          <w:noProof/>
+        </w:rPr>
+        <w:drawing>
+          <wp:inline distT="0" distB="0" distL="0" distR="0" wp14:anchorId="3F94ECB6" wp14:editId="60F52740">
+            <wp:extent cx="5943600" cy="1819275"/>
+            <wp:effectExtent l="0" t="0" r="0" b="9525"/>
+            <wp:docPr id="9" name="Picture 9"/>
+            <wp:cNvGraphicFramePr>
+              <a:graphicFrameLocks xmlns:a="http://schemas.openxmlformats.org/drawingml/2006/main" noChangeAspect="1"/>
+            </wp:cNvGraphicFramePr>
+            <a:graphic xmlns:a="http://schemas.openxmlformats.org/drawingml/2006/main">
+              <a:graphicData uri="http://schemas.openxmlformats.org/drawingml/2006/picture">
+                <pic:pic xmlns:pic="http://schemas.openxmlformats.org/drawingml/2006/picture">
+                  <pic:nvPicPr>
+                    <pic:cNvPr id="0" name=""/>
+                    <pic:cNvPicPr/>
+                  </pic:nvPicPr>
+                  <pic:blipFill>
+                    <a:blip r:embed="rId26"/>
+                    <a:stretch>
+                      <a:fillRect/>
+                    </a:stretch>
+                  </pic:blipFill>
+                  <pic:spPr>
+                    <a:xfrm>
+                      <a:off x="0" y="0"/>
+                      <a:ext cx="5943600" cy="1819275"/>
+                    </a:xfrm>
+                    <a:prstGeom prst="rect">
+                      <a:avLst/>
+                    </a:prstGeom>
+                  </pic:spPr>
+                </pic:pic>
+              </a:graphicData>
+            </a:graphic>
+          </wp:inline>
+        </w:drawing>
+      </w:r>
+    </w:p>
+    <w:p>
+      <w:pPr>
+        <w:pStyle w:val="ListParagraph"/>
+        <w:numPr>
+          <w:ilvl w:val="0"/>
+          <w:numId w:val="22"/>
+        </w:numPr>
+      </w:pPr>
+      <w:r>
+        <w:t>Example using Immediate Window.</w:t>
+      </w:r>
+    </w:p>
+    <w:p>
+      <w:r>
+        <w:rPr>
+          <w:noProof/>
+        </w:rPr>
+        <w:drawing>
+          <wp:inline distT="0" distB="0" distL="0" distR="0" wp14:anchorId="36B9B86B" wp14:editId="1A0421E1">
+            <wp:extent cx="2504762" cy="2076190"/>
+            <wp:effectExtent l="0" t="0" r="0" b="635"/>
+            <wp:docPr id="6" name="Picture 6"/>
+            <wp:cNvGraphicFramePr>
+              <a:graphicFrameLocks xmlns:a="http://schemas.openxmlformats.org/drawingml/2006/main" noChangeAspect="1"/>
+            </wp:cNvGraphicFramePr>
+            <a:graphic xmlns:a="http://schemas.openxmlformats.org/drawingml/2006/main">
+              <a:graphicData uri="http://schemas.openxmlformats.org/drawingml/2006/picture">
+                <pic:pic xmlns:pic="http://schemas.openxmlformats.org/drawingml/2006/picture">
+                  <pic:nvPicPr>
+                    <pic:cNvPr id="0" name=""/>
+                    <pic:cNvPicPr/>
+                  </pic:nvPicPr>
+                  <pic:blipFill>
+                    <a:blip r:embed="rId27"/>
+                    <a:stretch>
+                      <a:fillRect/>
+                    </a:stretch>
+                  </pic:blipFill>
+                  <pic:spPr>
+                    <a:xfrm>
+                      <a:off x="0" y="0"/>
+                      <a:ext cx="2504762" cy="2076190"/>
+                    </a:xfrm>
+                    <a:prstGeom prst="rect">
+                      <a:avLst/>
+                    </a:prstGeom>
+                  </pic:spPr>
+                </pic:pic>
+              </a:graphicData>
+            </a:graphic>
+          </wp:inline>
+        </w:drawing>
+      </w:r>
+    </w:p>
+    <w:p>
+      <w:pPr>
+        <w:pStyle w:val="Heading1"/>
+      </w:pPr>
+      <w:bookmarkStart w:id="35" w:name="_Toc489210095"/>
+      <w:r>
+        <w:t>Serialized Xml</w:t>
+      </w:r>
+      <w:bookmarkEnd w:id="35"/>
+    </w:p>
+    <w:p>
+      <w:pPr>
+        <w:pStyle w:val="Heading2"/>
+      </w:pPr>
+      <w:bookmarkStart w:id="36" w:name="_Toc489210096"/>
+      <w:r>
+        <w:t>Overview</w:t>
+      </w:r>
+      <w:bookmarkEnd w:id="36"/>
+    </w:p>
+    <w:p>
+      <w:pPr>
+        <w:pStyle w:val="ListParagraph"/>
+        <w:numPr>
+          <w:ilvl w:val="0"/>
+          <w:numId w:val="19"/>
+        </w:numPr>
+      </w:pPr>
+      <w:r>
+        <w:t>Namespace "</w:t>
+      </w:r>
+      <w:proofErr w:type="spellStart"/>
+      <w:r>
+        <w:t>xmlns</w:t>
+      </w:r>
+      <w:proofErr w:type="spellEnd"/>
+      <w:r>
+        <w:t>" defaults to "</w:t>
+      </w:r>
+      <w:r>
+        <w:t>http://schemas.datacontract.org/2004/07</w:t>
+      </w:r>
+      <w:proofErr w:type="gramStart"/>
+      <w:r>
+        <w:t>/</w:t>
+      </w:r>
+      <w:r>
+        <w:t>{</w:t>
+      </w:r>
+      <w:proofErr w:type="gramEnd"/>
+      <w:r>
+        <w:t>Project}.{path to object".</w:t>
+      </w:r>
+    </w:p>
+    <w:p>
+      <w:pPr>
+        <w:pStyle w:val="ListParagraph"/>
+        <w:numPr>
+          <w:ilvl w:val="1"/>
+          <w:numId w:val="19"/>
+        </w:numPr>
+      </w:pPr>
+      <w:r>
+        <w:t>xmlns="http://schemas.datacontract.org/2004/07/Training.Serialization.Models"</w:t>
+      </w:r>
+    </w:p>
+    <w:p>
+      <w:pPr>
+        <w:pStyle w:val="ListParagraph"/>
+        <w:numPr>
+          <w:ilvl w:val="0"/>
+          <w:numId w:val="19"/>
+        </w:numPr>
+      </w:pPr>
+      <w:r>
+        <w:t>Namespace "</w:t>
+      </w:r>
+      <w:proofErr w:type="spellStart"/>
+      <w:r>
+        <w:t>xmlns</w:t>
+      </w:r>
+      <w:proofErr w:type="gramStart"/>
+      <w:r>
+        <w:t>:i</w:t>
+      </w:r>
+      <w:proofErr w:type="spellEnd"/>
+      <w:proofErr w:type="gramEnd"/>
+      <w:r>
+        <w:t>" defaults to "</w:t>
+      </w:r>
+      <w:r>
+        <w:t>http://www.w3.org/2001/XMLSchema-instance</w:t>
+      </w:r>
+      <w:r>
+        <w:t>".</w:t>
+      </w:r>
+    </w:p>
+    <w:p>
+      <w:pPr>
+        <w:pStyle w:val="ListParagraph"/>
+        <w:numPr>
+          <w:ilvl w:val="1"/>
+          <w:numId w:val="19"/>
+        </w:numPr>
+      </w:pPr>
+      <w:r>
+        <w:t>We will be using this namespace to assist with derived types later.</w:t>
+      </w:r>
+    </w:p>
+    <w:p>
+      <w:pPr>
+        <w:pStyle w:val="ListParagraph"/>
+        <w:numPr>
+          <w:ilvl w:val="0"/>
+          <w:numId w:val="19"/>
+        </w:numPr>
+      </w:pPr>
+      <w:r>
+        <w:t>The rest is standard XML.</w:t>
+      </w:r>
+    </w:p>
+    <w:bookmarkStart w:id="37" w:name="_MON_1560686402"/>
+    <w:bookmarkEnd w:id="37"/>
+    <w:p>
+      <w:r>
+        <w:object w:dxaOrig="9360" w:dyaOrig="2953">
+          <v:shape id="_x0000_i1032" type="#_x0000_t75" style="width:468pt;height:147.75pt" o:ole="">
+            <v:imagedata r:id="rId28" o:title=""/>
+          </v:shape>
+          <o:OLEObject Type="Embed" ProgID="Word.Document.8" ShapeID="_x0000_i1032" DrawAspect="Content" ObjectID="_1562951949" r:id="rId29">
+            <o:FieldCodes>\s</o:FieldCodes>
+          </o:OLEObject>
+        </w:object>
+      </w:r>
+    </w:p>
+    <w:p>
+      <w:pPr>
+        <w:pStyle w:val="Heading1"/>
+      </w:pPr>
+      <w:bookmarkStart w:id="38" w:name="_Toc489210097"/>
       <w:r>
         <w:t>Namespace</w:t>
       </w:r>
+      <w:bookmarkEnd w:id="38"/>
     </w:p>
     <w:p>
       <w:pPr>
@@ -3707,9 +4800,11 @@
       <w:pPr>
         <w:pStyle w:val="Heading2"/>
       </w:pPr>
+      <w:bookmarkStart w:id="39" w:name="_Toc489210098"/>
       <w:r>
         <w:t>Action</w:t>
       </w:r>
+      <w:bookmarkEnd w:id="39"/>
     </w:p>
     <w:p>
       <w:pPr>
@@ -3728,10 +4823,7 @@
       </w:r>
       <w:proofErr w:type="spellEnd"/>
       <w:r>
-        <w:t xml:space="preserve"> with namespace: </w:t>
-      </w:r>
-      <w:r>
-        <w:t>http://training.serialization.companyname.com</w:t>
+        <w:t xml:space="preserve"> with namespace: http://training.serialization.companyname.com</w:t>
       </w:r>
     </w:p>
     <w:p>
@@ -3743,10 +4835,7 @@
         </w:numPr>
       </w:pPr>
       <w:r>
-        <w:t xml:space="preserve">Companies tend to name the namespace with their own domain name such as </w:t>
-      </w:r>
-      <w:r>
-        <w:t>"</w:t>
+        <w:t>Companies tend to name the namespace with their own domain name such as "</w:t>
       </w:r>
       <w:proofErr w:type="gramStart"/>
       <w:r>
@@ -3757,15 +4846,15 @@
         <w:t>//{project}.{domain}.com".  This is by no means a standard, just an example.</w:t>
       </w:r>
     </w:p>
-    <w:bookmarkStart w:id="30" w:name="_MON_1560687890"/>
-    <w:bookmarkEnd w:id="30"/>
+    <w:bookmarkStart w:id="40" w:name="_MON_1560687890"/>
+    <w:bookmarkEnd w:id="40"/>
     <w:p>
       <w:r>
         <w:object w:dxaOrig="9360" w:dyaOrig="1346">
-          <v:shape id="_x0000_i1030" type="#_x0000_t75" style="width:468pt;height:67.5pt" o:ole="">
-            <v:imagedata r:id="rId21" o:title=""/>
+          <v:shape id="_x0000_i1033" type="#_x0000_t75" style="width:468pt;height:67.5pt" o:ole="">
+            <v:imagedata r:id="rId30" o:title=""/>
           </v:shape>
-          <o:OLEObject Type="Embed" ProgID="Word.Document.8" ShapeID="_x0000_i1030" DrawAspect="Content" ObjectID="_1560689073" r:id="rId22">
+          <o:OLEObject Type="Embed" ProgID="Word.Document.8" ShapeID="_x0000_i1033" DrawAspect="Content" ObjectID="_1562951950" r:id="rId31">
             <o:FieldCodes>\s</o:FieldCodes>
           </o:OLEObject>
         </w:object>
@@ -3789,15 +4878,15 @@
         <w:t xml:space="preserve"> failed and returned an error.</w:t>
       </w:r>
     </w:p>
-    <w:bookmarkStart w:id="31" w:name="_MON_1560688637"/>
-    <w:bookmarkEnd w:id="31"/>
+    <w:bookmarkStart w:id="41" w:name="_MON_1560688637"/>
+    <w:bookmarkEnd w:id="41"/>
     <w:p>
       <w:r>
         <w:object w:dxaOrig="9360" w:dyaOrig="1335">
-          <v:shape id="_x0000_i1031" type="#_x0000_t75" style="width:468pt;height:66.75pt" o:ole="">
-            <v:imagedata r:id="rId23" o:title=""/>
+          <v:shape id="_x0000_i1034" type="#_x0000_t75" style="width:468pt;height:66.75pt" o:ole="">
+            <v:imagedata r:id="rId32" o:title=""/>
           </v:shape>
-          <o:OLEObject Type="Embed" ProgID="Word.Document.8" ShapeID="_x0000_i1031" DrawAspect="Content" ObjectID="_1560689074" r:id="rId24">
+          <o:OLEObject Type="Embed" ProgID="Word.Document.8" ShapeID="_x0000_i1034" DrawAspect="Content" ObjectID="_1562951951" r:id="rId33">
             <o:FieldCodes>\s</o:FieldCodes>
           </o:OLEObject>
         </w:object>
@@ -3812,7 +4901,6 @@
         </w:numPr>
       </w:pPr>
       <w:r>
-        <w:lastRenderedPageBreak/>
         <w:t xml:space="preserve">The serialization created the xml follows without any properties, so the deserialization </w:t>
       </w:r>
       <w:proofErr w:type="gramStart"/>
@@ -3843,18 +4931,16 @@
       <w:r>
         <w:t xml:space="preserve"> properly and returning any errors or warnings if you decide to default if values did not deserialize.</w:t>
       </w:r>
-      <w:bookmarkStart w:id="32" w:name="_GoBack"/>
-      <w:bookmarkEnd w:id="32"/>
-    </w:p>
-    <w:bookmarkStart w:id="33" w:name="_MON_1560688786"/>
-    <w:bookmarkEnd w:id="33"/>
+    </w:p>
+    <w:bookmarkStart w:id="42" w:name="_MON_1560688786"/>
+    <w:bookmarkEnd w:id="42"/>
     <w:p>
       <w:r>
         <w:object w:dxaOrig="9360" w:dyaOrig="721">
-          <v:shape id="_x0000_i1032" type="#_x0000_t75" style="width:468pt;height:36pt" o:ole="">
-            <v:imagedata r:id="rId25" o:title=""/>
+          <v:shape id="_x0000_i1035" type="#_x0000_t75" style="width:468pt;height:36pt" o:ole="">
+            <v:imagedata r:id="rId34" o:title=""/>
           </v:shape>
-          <o:OLEObject Type="Embed" ProgID="Word.Document.8" ShapeID="_x0000_i1032" DrawAspect="Content" ObjectID="_1560689075" r:id="rId26">
+          <o:OLEObject Type="Embed" ProgID="Word.Document.8" ShapeID="_x0000_i1035" DrawAspect="Content" ObjectID="_1562951952" r:id="rId35">
             <o:FieldCodes>\s</o:FieldCodes>
           </o:OLEObject>
         </w:object>
@@ -3879,16 +4965,16 @@
       <w:pPr>
         <w:pStyle w:val="Heading1"/>
       </w:pPr>
-      <w:bookmarkStart w:id="34" w:name="_Toc486198573"/>
     </w:p>
     <w:p>
       <w:pPr>
         <w:pStyle w:val="Heading1"/>
       </w:pPr>
+      <w:bookmarkStart w:id="43" w:name="_Toc489210099"/>
       <w:r>
         <w:t>Tracing</w:t>
       </w:r>
-      <w:bookmarkEnd w:id="34"/>
+      <w:bookmarkEnd w:id="43"/>
     </w:p>
     <w:p>
       <w:pPr>
@@ -3923,11 +5009,11 @@
       <w:pPr>
         <w:pStyle w:val="Heading2"/>
       </w:pPr>
-      <w:bookmarkStart w:id="35" w:name="_Toc486198574"/>
+      <w:bookmarkStart w:id="44" w:name="_Toc489210100"/>
       <w:r>
         <w:t>Overview</w:t>
       </w:r>
-      <w:bookmarkEnd w:id="35"/>
+      <w:bookmarkEnd w:id="44"/>
     </w:p>
     <w:p>
       <w:r>
@@ -3936,7 +5022,7 @@
         </w:rPr>
         <w:t xml:space="preserve">If the root element fails to deserialize, then the tracing tool outputs the error to the Visual Studio Output panel.  Typically you will not want this enabled in production, so wrap it with </w:t>
       </w:r>
-      <w:hyperlink r:id="rId27" w:history="1">
+      <w:hyperlink r:id="rId36" w:history="1">
         <w:r>
           <w:rPr>
             <w:rStyle w:val="Hyperlink"/>
@@ -3970,7 +5056,7 @@
       <w:pPr>
         <w:pStyle w:val="Heading3"/>
       </w:pPr>
-      <w:bookmarkStart w:id="36" w:name="_Toc486198575"/>
+      <w:bookmarkStart w:id="45" w:name="_Toc489210101"/>
       <w:r>
         <w:t>ASP</w:t>
       </w:r>
@@ -3981,7 +5067,7 @@
       <w:r>
         <w:t>Microsoft.AspNet.WebApi.Tracing</w:t>
       </w:r>
-      <w:bookmarkEnd w:id="36"/>
+      <w:bookmarkEnd w:id="45"/>
       <w:proofErr w:type="spellEnd"/>
     </w:p>
     <w:p>
@@ -4196,7 +5282,7 @@
                     <pic:cNvPicPr/>
                   </pic:nvPicPr>
                   <pic:blipFill>
-                    <a:blip r:embed="rId28"/>
+                    <a:blip r:embed="rId37"/>
                     <a:stretch>
                       <a:fillRect/>
                     </a:stretch>
@@ -5599,6 +6685,95 @@
     </w:lvl>
   </w:abstractNum>
   <w:abstractNum w:abstractNumId="15">
+    <w:nsid w:val="5A8436F4"/>
+    <w:multiLevelType w:val="hybridMultilevel"/>
+    <w:tmpl w:val="B596A958"/>
+    <w:lvl w:ilvl="0" w:tplc="0409000F">
+      <w:start w:val="1"/>
+      <w:numFmt w:val="decimal"/>
+      <w:lvlText w:val="%1."/>
+      <w:lvlJc w:val="left"/>
+      <w:pPr>
+        <w:ind w:left="720" w:hanging="360"/>
+      </w:pPr>
+      <w:rPr>
+        <w:rFonts w:hint="default"/>
+      </w:rPr>
+    </w:lvl>
+    <w:lvl w:ilvl="1" w:tplc="04090019">
+      <w:start w:val="1"/>
+      <w:numFmt w:val="lowerLetter"/>
+      <w:lvlText w:val="%2."/>
+      <w:lvlJc w:val="left"/>
+      <w:pPr>
+        <w:ind w:left="1440" w:hanging="360"/>
+      </w:pPr>
+    </w:lvl>
+    <w:lvl w:ilvl="2" w:tplc="0409001B">
+      <w:start w:val="1"/>
+      <w:numFmt w:val="lowerRoman"/>
+      <w:lvlText w:val="%3."/>
+      <w:lvlJc w:val="right"/>
+      <w:pPr>
+        <w:ind w:left="2160" w:hanging="180"/>
+      </w:pPr>
+    </w:lvl>
+    <w:lvl w:ilvl="3" w:tplc="0409000F">
+      <w:start w:val="1"/>
+      <w:numFmt w:val="decimal"/>
+      <w:lvlText w:val="%4."/>
+      <w:lvlJc w:val="left"/>
+      <w:pPr>
+        <w:ind w:left="2880" w:hanging="360"/>
+      </w:pPr>
+    </w:lvl>
+    <w:lvl w:ilvl="4" w:tplc="04090019" w:tentative="1">
+      <w:start w:val="1"/>
+      <w:numFmt w:val="lowerLetter"/>
+      <w:lvlText w:val="%5."/>
+      <w:lvlJc w:val="left"/>
+      <w:pPr>
+        <w:ind w:left="3600" w:hanging="360"/>
+      </w:pPr>
+    </w:lvl>
+    <w:lvl w:ilvl="5" w:tplc="0409001B" w:tentative="1">
+      <w:start w:val="1"/>
+      <w:numFmt w:val="lowerRoman"/>
+      <w:lvlText w:val="%6."/>
+      <w:lvlJc w:val="right"/>
+      <w:pPr>
+        <w:ind w:left="4320" w:hanging="180"/>
+      </w:pPr>
+    </w:lvl>
+    <w:lvl w:ilvl="6" w:tplc="0409000F" w:tentative="1">
+      <w:start w:val="1"/>
+      <w:numFmt w:val="decimal"/>
+      <w:lvlText w:val="%7."/>
+      <w:lvlJc w:val="left"/>
+      <w:pPr>
+        <w:ind w:left="5040" w:hanging="360"/>
+      </w:pPr>
+    </w:lvl>
+    <w:lvl w:ilvl="7" w:tplc="04090019" w:tentative="1">
+      <w:start w:val="1"/>
+      <w:numFmt w:val="lowerLetter"/>
+      <w:lvlText w:val="%8."/>
+      <w:lvlJc w:val="left"/>
+      <w:pPr>
+        <w:ind w:left="5760" w:hanging="360"/>
+      </w:pPr>
+    </w:lvl>
+    <w:lvl w:ilvl="8" w:tplc="0409001B" w:tentative="1">
+      <w:start w:val="1"/>
+      <w:numFmt w:val="lowerRoman"/>
+      <w:lvlText w:val="%9."/>
+      <w:lvlJc w:val="right"/>
+      <w:pPr>
+        <w:ind w:left="6480" w:hanging="180"/>
+      </w:pPr>
+    </w:lvl>
+  </w:abstractNum>
+  <w:abstractNum w:abstractNumId="16">
     <w:nsid w:val="67752DE0"/>
     <w:multiLevelType w:val="hybridMultilevel"/>
     <w:tmpl w:val="5AB65DF8"/>
@@ -5687,7 +6862,7 @@
       </w:pPr>
     </w:lvl>
   </w:abstractNum>
-  <w:abstractNum w:abstractNumId="16">
+  <w:abstractNum w:abstractNumId="17">
     <w:nsid w:val="6C3A4546"/>
     <w:multiLevelType w:val="hybridMultilevel"/>
     <w:tmpl w:val="466C2F1A"/>
@@ -5800,7 +6975,7 @@
       </w:rPr>
     </w:lvl>
   </w:abstractNum>
-  <w:abstractNum w:abstractNumId="17">
+  <w:abstractNum w:abstractNumId="18">
     <w:nsid w:val="739F6BEE"/>
     <w:multiLevelType w:val="hybridMultilevel"/>
     <w:tmpl w:val="B13A7D72"/>
@@ -5913,7 +7088,7 @@
       </w:rPr>
     </w:lvl>
   </w:abstractNum>
-  <w:abstractNum w:abstractNumId="18">
+  <w:abstractNum w:abstractNumId="19">
     <w:nsid w:val="756274EC"/>
     <w:multiLevelType w:val="hybridMultilevel"/>
     <w:tmpl w:val="AF0E4832"/>
@@ -6026,7 +7201,93 @@
       </w:rPr>
     </w:lvl>
   </w:abstractNum>
-  <w:abstractNum w:abstractNumId="19">
+  <w:abstractNum w:abstractNumId="20">
+    <w:nsid w:val="7AC400BE"/>
+    <w:multiLevelType w:val="hybridMultilevel"/>
+    <w:tmpl w:val="61FC8C08"/>
+    <w:lvl w:ilvl="0" w:tplc="04090019">
+      <w:start w:val="1"/>
+      <w:numFmt w:val="lowerLetter"/>
+      <w:lvlText w:val="%1."/>
+      <w:lvlJc w:val="left"/>
+      <w:pPr>
+        <w:ind w:left="1440" w:hanging="360"/>
+      </w:pPr>
+    </w:lvl>
+    <w:lvl w:ilvl="1" w:tplc="04090019" w:tentative="1">
+      <w:start w:val="1"/>
+      <w:numFmt w:val="lowerLetter"/>
+      <w:lvlText w:val="%2."/>
+      <w:lvlJc w:val="left"/>
+      <w:pPr>
+        <w:ind w:left="2160" w:hanging="360"/>
+      </w:pPr>
+    </w:lvl>
+    <w:lvl w:ilvl="2" w:tplc="0409001B" w:tentative="1">
+      <w:start w:val="1"/>
+      <w:numFmt w:val="lowerRoman"/>
+      <w:lvlText w:val="%3."/>
+      <w:lvlJc w:val="right"/>
+      <w:pPr>
+        <w:ind w:left="2880" w:hanging="180"/>
+      </w:pPr>
+    </w:lvl>
+    <w:lvl w:ilvl="3" w:tplc="0409000F" w:tentative="1">
+      <w:start w:val="1"/>
+      <w:numFmt w:val="decimal"/>
+      <w:lvlText w:val="%4."/>
+      <w:lvlJc w:val="left"/>
+      <w:pPr>
+        <w:ind w:left="3600" w:hanging="360"/>
+      </w:pPr>
+    </w:lvl>
+    <w:lvl w:ilvl="4" w:tplc="04090019" w:tentative="1">
+      <w:start w:val="1"/>
+      <w:numFmt w:val="lowerLetter"/>
+      <w:lvlText w:val="%5."/>
+      <w:lvlJc w:val="left"/>
+      <w:pPr>
+        <w:ind w:left="4320" w:hanging="360"/>
+      </w:pPr>
+    </w:lvl>
+    <w:lvl w:ilvl="5" w:tplc="0409001B" w:tentative="1">
+      <w:start w:val="1"/>
+      <w:numFmt w:val="lowerRoman"/>
+      <w:lvlText w:val="%6."/>
+      <w:lvlJc w:val="right"/>
+      <w:pPr>
+        <w:ind w:left="5040" w:hanging="180"/>
+      </w:pPr>
+    </w:lvl>
+    <w:lvl w:ilvl="6" w:tplc="0409000F" w:tentative="1">
+      <w:start w:val="1"/>
+      <w:numFmt w:val="decimal"/>
+      <w:lvlText w:val="%7."/>
+      <w:lvlJc w:val="left"/>
+      <w:pPr>
+        <w:ind w:left="5760" w:hanging="360"/>
+      </w:pPr>
+    </w:lvl>
+    <w:lvl w:ilvl="7" w:tplc="04090019" w:tentative="1">
+      <w:start w:val="1"/>
+      <w:numFmt w:val="lowerLetter"/>
+      <w:lvlText w:val="%8."/>
+      <w:lvlJc w:val="left"/>
+      <w:pPr>
+        <w:ind w:left="6480" w:hanging="360"/>
+      </w:pPr>
+    </w:lvl>
+    <w:lvl w:ilvl="8" w:tplc="0409001B" w:tentative="1">
+      <w:start w:val="1"/>
+      <w:numFmt w:val="lowerRoman"/>
+      <w:lvlText w:val="%9."/>
+      <w:lvlJc w:val="right"/>
+      <w:pPr>
+        <w:ind w:left="7200" w:hanging="180"/>
+      </w:pPr>
+    </w:lvl>
+  </w:abstractNum>
+  <w:abstractNum w:abstractNumId="21">
     <w:nsid w:val="7CFE70E8"/>
     <w:multiLevelType w:val="hybridMultilevel"/>
     <w:tmpl w:val="6D48BB98"/>
@@ -6140,19 +7401,19 @@
     </w:lvl>
   </w:abstractNum>
   <w:num w:numId="1">
-    <w:abstractNumId w:val="16"/>
+    <w:abstractNumId w:val="17"/>
   </w:num>
   <w:num w:numId="2">
     <w:abstractNumId w:val="13"/>
   </w:num>
   <w:num w:numId="3">
-    <w:abstractNumId w:val="17"/>
+    <w:abstractNumId w:val="18"/>
   </w:num>
   <w:num w:numId="4">
-    <w:abstractNumId w:val="19"/>
+    <w:abstractNumId w:val="21"/>
   </w:num>
   <w:num w:numId="5">
-    <w:abstractNumId w:val="18"/>
+    <w:abstractNumId w:val="19"/>
   </w:num>
   <w:num w:numId="6">
     <w:abstractNumId w:val="10"/>
@@ -6182,7 +7443,7 @@
     <w:abstractNumId w:val="2"/>
   </w:num>
   <w:num w:numId="15">
-    <w:abstractNumId w:val="15"/>
+    <w:abstractNumId w:val="16"/>
   </w:num>
   <w:num w:numId="16">
     <w:abstractNumId w:val="12"/>
@@ -6198,6 +7459,12 @@
   </w:num>
   <w:num w:numId="20">
     <w:abstractNumId w:val="9"/>
+  </w:num>
+  <w:num w:numId="21">
+    <w:abstractNumId w:val="15"/>
+  </w:num>
+  <w:num w:numId="22">
+    <w:abstractNumId w:val="20"/>
   </w:num>
 </w:numbering>
 </file>
@@ -7386,7 +8653,7 @@
 </file>
 
 <file path=customXml/itemProps1.xml><?xml version="1.0" encoding="utf-8"?>
-<ds:datastoreItem xmlns:ds="http://schemas.openxmlformats.org/officeDocument/2006/customXml" ds:itemID="{524ADA5B-1ED9-4ADE-87BC-D0B28F977656}">
+<ds:datastoreItem xmlns:ds="http://schemas.openxmlformats.org/officeDocument/2006/customXml" ds:itemID="{CE7F5B4B-40D6-40C4-9305-231FE2737E18}">
   <ds:schemaRefs>
     <ds:schemaRef ds:uri="http://schemas.openxmlformats.org/officeDocument/2006/bibliography"/>
   </ds:schemaRefs>

</xml_diff>

<commit_message>
Create an MVC Controller
</commit_message>
<xml_diff>
--- a/docs/Training.Serialization.docx
+++ b/docs/Training.Serialization.docx
@@ -61,7 +61,7 @@
           <w:r>
             <w:fldChar w:fldCharType="separate"/>
           </w:r>
-          <w:hyperlink w:anchor="_Toc489210072" w:history="1">
+          <w:hyperlink w:anchor="_Toc489804191" w:history="1">
             <w:r>
               <w:rPr>
                 <w:rStyle w:val="Hyperlink"/>
@@ -88,7 +88,7 @@
                 <w:noProof/>
                 <w:webHidden/>
               </w:rPr>
-              <w:instrText xml:space="preserve"> PAGEREF _Toc489210072 \h </w:instrText>
+              <w:instrText xml:space="preserve"> PAGEREF _Toc489804191 \h </w:instrText>
             </w:r>
             <w:r>
               <w:rPr>
@@ -130,7 +130,7 @@
               <w:noProof/>
             </w:rPr>
           </w:pPr>
-          <w:hyperlink w:anchor="_Toc489210073" w:history="1">
+          <w:hyperlink w:anchor="_Toc489804192" w:history="1">
             <w:r>
               <w:rPr>
                 <w:rStyle w:val="Hyperlink"/>
@@ -138,6 +138,8 @@
               </w:rPr>
               <w:t>Acknowledgements</w:t>
             </w:r>
+            <w:bookmarkStart w:id="0" w:name="_GoBack"/>
+            <w:bookmarkEnd w:id="0"/>
             <w:r>
               <w:rPr>
                 <w:noProof/>
@@ -157,7 +159,7 @@
                 <w:noProof/>
                 <w:webHidden/>
               </w:rPr>
-              <w:instrText xml:space="preserve"> PAGEREF _Toc489210073 \h </w:instrText>
+              <w:instrText xml:space="preserve"> PAGEREF _Toc489804192 \h </w:instrText>
             </w:r>
             <w:r>
               <w:rPr>
@@ -199,7 +201,7 @@
               <w:noProof/>
             </w:rPr>
           </w:pPr>
-          <w:hyperlink w:anchor="_Toc489210074" w:history="1">
+          <w:hyperlink w:anchor="_Toc489804193" w:history="1">
             <w:r>
               <w:rPr>
                 <w:rStyle w:val="Hyperlink"/>
@@ -226,7 +228,7 @@
                 <w:noProof/>
                 <w:webHidden/>
               </w:rPr>
-              <w:instrText xml:space="preserve"> PAGEREF _Toc489210074 \h </w:instrText>
+              <w:instrText xml:space="preserve"> PAGEREF _Toc489804193 \h </w:instrText>
             </w:r>
             <w:r>
               <w:rPr>
@@ -268,7 +270,7 @@
               <w:noProof/>
             </w:rPr>
           </w:pPr>
-          <w:hyperlink w:anchor="_Toc489210075" w:history="1">
+          <w:hyperlink w:anchor="_Toc489804194" w:history="1">
             <w:r>
               <w:rPr>
                 <w:rStyle w:val="Hyperlink"/>
@@ -295,7 +297,7 @@
                 <w:noProof/>
                 <w:webHidden/>
               </w:rPr>
-              <w:instrText xml:space="preserve"> PAGEREF _Toc489210075 \h </w:instrText>
+              <w:instrText xml:space="preserve"> PAGEREF _Toc489804194 \h </w:instrText>
             </w:r>
             <w:r>
               <w:rPr>
@@ -337,7 +339,7 @@
               <w:noProof/>
             </w:rPr>
           </w:pPr>
-          <w:hyperlink w:anchor="_Toc489210076" w:history="1">
+          <w:hyperlink w:anchor="_Toc489804195" w:history="1">
             <w:r>
               <w:rPr>
                 <w:rStyle w:val="Hyperlink"/>
@@ -364,7 +366,7 @@
                 <w:noProof/>
                 <w:webHidden/>
               </w:rPr>
-              <w:instrText xml:space="preserve"> PAGEREF _Toc489210076 \h </w:instrText>
+              <w:instrText xml:space="preserve"> PAGEREF _Toc489804195 \h </w:instrText>
             </w:r>
             <w:r>
               <w:rPr>
@@ -384,7 +386,7 @@
                 <w:noProof/>
                 <w:webHidden/>
               </w:rPr>
-              <w:t>2</w:t>
+              <w:t>3</w:t>
             </w:r>
             <w:r>
               <w:rPr>
@@ -406,7 +408,7 @@
               <w:noProof/>
             </w:rPr>
           </w:pPr>
-          <w:hyperlink w:anchor="_Toc489210077" w:history="1">
+          <w:hyperlink w:anchor="_Toc489804196" w:history="1">
             <w:r>
               <w:rPr>
                 <w:rStyle w:val="Hyperlink"/>
@@ -433,7 +435,7 @@
                 <w:noProof/>
                 <w:webHidden/>
               </w:rPr>
-              <w:instrText xml:space="preserve"> PAGEREF _Toc489210077 \h </w:instrText>
+              <w:instrText xml:space="preserve"> PAGEREF _Toc489804196 \h </w:instrText>
             </w:r>
             <w:r>
               <w:rPr>
@@ -475,7 +477,7 @@
               <w:noProof/>
             </w:rPr>
           </w:pPr>
-          <w:hyperlink w:anchor="_Toc489210078" w:history="1">
+          <w:hyperlink w:anchor="_Toc489804197" w:history="1">
             <w:r>
               <w:rPr>
                 <w:rStyle w:val="Hyperlink"/>
@@ -502,7 +504,7 @@
                 <w:noProof/>
                 <w:webHidden/>
               </w:rPr>
-              <w:instrText xml:space="preserve"> PAGEREF _Toc489210078 \h </w:instrText>
+              <w:instrText xml:space="preserve"> PAGEREF _Toc489804197 \h </w:instrText>
             </w:r>
             <w:r>
               <w:rPr>
@@ -544,7 +546,7 @@
               <w:noProof/>
             </w:rPr>
           </w:pPr>
-          <w:hyperlink w:anchor="_Toc489210079" w:history="1">
+          <w:hyperlink w:anchor="_Toc489804198" w:history="1">
             <w:r>
               <w:rPr>
                 <w:rStyle w:val="Hyperlink"/>
@@ -571,7 +573,7 @@
                 <w:noProof/>
                 <w:webHidden/>
               </w:rPr>
-              <w:instrText xml:space="preserve"> PAGEREF _Toc489210079 \h </w:instrText>
+              <w:instrText xml:space="preserve"> PAGEREF _Toc489804198 \h </w:instrText>
             </w:r>
             <w:r>
               <w:rPr>
@@ -613,7 +615,7 @@
               <w:noProof/>
             </w:rPr>
           </w:pPr>
-          <w:hyperlink w:anchor="_Toc489210080" w:history="1">
+          <w:hyperlink w:anchor="_Toc489804199" w:history="1">
             <w:r>
               <w:rPr>
                 <w:rStyle w:val="Hyperlink"/>
@@ -640,7 +642,7 @@
                 <w:noProof/>
                 <w:webHidden/>
               </w:rPr>
-              <w:instrText xml:space="preserve"> PAGEREF _Toc489210080 \h </w:instrText>
+              <w:instrText xml:space="preserve"> PAGEREF _Toc489804199 \h </w:instrText>
             </w:r>
             <w:r>
               <w:rPr>
@@ -682,7 +684,7 @@
               <w:noProof/>
             </w:rPr>
           </w:pPr>
-          <w:hyperlink w:anchor="_Toc489210081" w:history="1">
+          <w:hyperlink w:anchor="_Toc489804200" w:history="1">
             <w:r>
               <w:rPr>
                 <w:rStyle w:val="Hyperlink"/>
@@ -709,7 +711,7 @@
                 <w:noProof/>
                 <w:webHidden/>
               </w:rPr>
-              <w:instrText xml:space="preserve"> PAGEREF _Toc489210081 \h </w:instrText>
+              <w:instrText xml:space="preserve"> PAGEREF _Toc489804200 \h </w:instrText>
             </w:r>
             <w:r>
               <w:rPr>
@@ -751,7 +753,7 @@
               <w:noProof/>
             </w:rPr>
           </w:pPr>
-          <w:hyperlink w:anchor="_Toc489210082" w:history="1">
+          <w:hyperlink w:anchor="_Toc489804201" w:history="1">
             <w:r>
               <w:rPr>
                 <w:rStyle w:val="Hyperlink"/>
@@ -778,7 +780,7 @@
                 <w:noProof/>
                 <w:webHidden/>
               </w:rPr>
-              <w:instrText xml:space="preserve"> PAGEREF _Toc489210082 \h </w:instrText>
+              <w:instrText xml:space="preserve"> PAGEREF _Toc489804201 \h </w:instrText>
             </w:r>
             <w:r>
               <w:rPr>
@@ -798,7 +800,7 @@
                 <w:noProof/>
                 <w:webHidden/>
               </w:rPr>
-              <w:t>3</w:t>
+              <w:t>4</w:t>
             </w:r>
             <w:r>
               <w:rPr>
@@ -820,7 +822,7 @@
               <w:noProof/>
             </w:rPr>
           </w:pPr>
-          <w:hyperlink w:anchor="_Toc489210083" w:history="1">
+          <w:hyperlink w:anchor="_Toc489804202" w:history="1">
             <w:r>
               <w:rPr>
                 <w:rStyle w:val="Hyperlink"/>
@@ -847,7 +849,7 @@
                 <w:noProof/>
                 <w:webHidden/>
               </w:rPr>
-              <w:instrText xml:space="preserve"> PAGEREF _Toc489210083 \h </w:instrText>
+              <w:instrText xml:space="preserve"> PAGEREF _Toc489804202 \h </w:instrText>
             </w:r>
             <w:r>
               <w:rPr>
@@ -867,7 +869,7 @@
                 <w:noProof/>
                 <w:webHidden/>
               </w:rPr>
-              <w:t>3</w:t>
+              <w:t>4</w:t>
             </w:r>
             <w:r>
               <w:rPr>
@@ -889,7 +891,7 @@
               <w:noProof/>
             </w:rPr>
           </w:pPr>
-          <w:hyperlink w:anchor="_Toc489210084" w:history="1">
+          <w:hyperlink w:anchor="_Toc489804203" w:history="1">
             <w:r>
               <w:rPr>
                 <w:rStyle w:val="Hyperlink"/>
@@ -916,7 +918,7 @@
                 <w:noProof/>
                 <w:webHidden/>
               </w:rPr>
-              <w:instrText xml:space="preserve"> PAGEREF _Toc489210084 \h </w:instrText>
+              <w:instrText xml:space="preserve"> PAGEREF _Toc489804203 \h </w:instrText>
             </w:r>
             <w:r>
               <w:rPr>
@@ -958,7 +960,7 @@
               <w:noProof/>
             </w:rPr>
           </w:pPr>
-          <w:hyperlink w:anchor="_Toc489210085" w:history="1">
+          <w:hyperlink w:anchor="_Toc489804204" w:history="1">
             <w:r>
               <w:rPr>
                 <w:rStyle w:val="Hyperlink"/>
@@ -985,7 +987,7 @@
                 <w:noProof/>
                 <w:webHidden/>
               </w:rPr>
-              <w:instrText xml:space="preserve"> PAGEREF _Toc489210085 \h </w:instrText>
+              <w:instrText xml:space="preserve"> PAGEREF _Toc489804204 \h </w:instrText>
             </w:r>
             <w:r>
               <w:rPr>
@@ -1027,7 +1029,7 @@
               <w:noProof/>
             </w:rPr>
           </w:pPr>
-          <w:hyperlink w:anchor="_Toc489210086" w:history="1">
+          <w:hyperlink w:anchor="_Toc489804205" w:history="1">
             <w:r>
               <w:rPr>
                 <w:rStyle w:val="Hyperlink"/>
@@ -1054,7 +1056,7 @@
                 <w:noProof/>
                 <w:webHidden/>
               </w:rPr>
-              <w:instrText xml:space="preserve"> PAGEREF _Toc489210086 \h </w:instrText>
+              <w:instrText xml:space="preserve"> PAGEREF _Toc489804205 \h </w:instrText>
             </w:r>
             <w:r>
               <w:rPr>
@@ -1074,7 +1076,7 @@
                 <w:noProof/>
                 <w:webHidden/>
               </w:rPr>
-              <w:t>4</w:t>
+              <w:t>5</w:t>
             </w:r>
             <w:r>
               <w:rPr>
@@ -1096,7 +1098,7 @@
               <w:noProof/>
             </w:rPr>
           </w:pPr>
-          <w:hyperlink w:anchor="_Toc489210087" w:history="1">
+          <w:hyperlink w:anchor="_Toc489804206" w:history="1">
             <w:r>
               <w:rPr>
                 <w:rStyle w:val="Hyperlink"/>
@@ -1123,7 +1125,7 @@
                 <w:noProof/>
                 <w:webHidden/>
               </w:rPr>
-              <w:instrText xml:space="preserve"> PAGEREF _Toc489210087 \h </w:instrText>
+              <w:instrText xml:space="preserve"> PAGEREF _Toc489804206 \h </w:instrText>
             </w:r>
             <w:r>
               <w:rPr>
@@ -1165,7 +1167,7 @@
               <w:noProof/>
             </w:rPr>
           </w:pPr>
-          <w:hyperlink w:anchor="_Toc489210088" w:history="1">
+          <w:hyperlink w:anchor="_Toc489804207" w:history="1">
             <w:r>
               <w:rPr>
                 <w:rStyle w:val="Hyperlink"/>
@@ -1192,7 +1194,7 @@
                 <w:noProof/>
                 <w:webHidden/>
               </w:rPr>
-              <w:instrText xml:space="preserve"> PAGEREF _Toc489210088 \h </w:instrText>
+              <w:instrText xml:space="preserve"> PAGEREF _Toc489804207 \h </w:instrText>
             </w:r>
             <w:r>
               <w:rPr>
@@ -1234,7 +1236,7 @@
               <w:noProof/>
             </w:rPr>
           </w:pPr>
-          <w:hyperlink w:anchor="_Toc489210089" w:history="1">
+          <w:hyperlink w:anchor="_Toc489804208" w:history="1">
             <w:r>
               <w:rPr>
                 <w:rStyle w:val="Hyperlink"/>
@@ -1261,7 +1263,7 @@
                 <w:noProof/>
                 <w:webHidden/>
               </w:rPr>
-              <w:instrText xml:space="preserve"> PAGEREF _Toc489210089 \h </w:instrText>
+              <w:instrText xml:space="preserve"> PAGEREF _Toc489804208 \h </w:instrText>
             </w:r>
             <w:r>
               <w:rPr>
@@ -1303,7 +1305,7 @@
               <w:noProof/>
             </w:rPr>
           </w:pPr>
-          <w:hyperlink w:anchor="_Toc489210090" w:history="1">
+          <w:hyperlink w:anchor="_Toc489804209" w:history="1">
             <w:r>
               <w:rPr>
                 <w:rStyle w:val="Hyperlink"/>
@@ -1330,7 +1332,7 @@
                 <w:noProof/>
                 <w:webHidden/>
               </w:rPr>
-              <w:instrText xml:space="preserve"> PAGEREF _Toc489210090 \h </w:instrText>
+              <w:instrText xml:space="preserve"> PAGEREF _Toc489804209 \h </w:instrText>
             </w:r>
             <w:r>
               <w:rPr>
@@ -1350,7 +1352,7 @@
                 <w:noProof/>
                 <w:webHidden/>
               </w:rPr>
-              <w:t>7</w:t>
+              <w:t>8</w:t>
             </w:r>
             <w:r>
               <w:rPr>
@@ -1372,7 +1374,7 @@
               <w:noProof/>
             </w:rPr>
           </w:pPr>
-          <w:hyperlink w:anchor="_Toc489210091" w:history="1">
+          <w:hyperlink w:anchor="_Toc489804210" w:history="1">
             <w:r>
               <w:rPr>
                 <w:rStyle w:val="Hyperlink"/>
@@ -1399,7 +1401,7 @@
                 <w:noProof/>
                 <w:webHidden/>
               </w:rPr>
-              <w:instrText xml:space="preserve"> PAGEREF _Toc489210091 \h </w:instrText>
+              <w:instrText xml:space="preserve"> PAGEREF _Toc489804210 \h </w:instrText>
             </w:r>
             <w:r>
               <w:rPr>
@@ -1419,7 +1421,7 @@
                 <w:noProof/>
                 <w:webHidden/>
               </w:rPr>
-              <w:t>7</w:t>
+              <w:t>8</w:t>
             </w:r>
             <w:r>
               <w:rPr>
@@ -1441,7 +1443,7 @@
               <w:noProof/>
             </w:rPr>
           </w:pPr>
-          <w:hyperlink w:anchor="_Toc489210092" w:history="1">
+          <w:hyperlink w:anchor="_Toc489804211" w:history="1">
             <w:r>
               <w:rPr>
                 <w:rStyle w:val="Hyperlink"/>
@@ -1468,7 +1470,7 @@
                 <w:noProof/>
                 <w:webHidden/>
               </w:rPr>
-              <w:instrText xml:space="preserve"> PAGEREF _Toc489210092 \h </w:instrText>
+              <w:instrText xml:space="preserve"> PAGEREF _Toc489804211 \h </w:instrText>
             </w:r>
             <w:r>
               <w:rPr>
@@ -1488,7 +1490,7 @@
                 <w:noProof/>
                 <w:webHidden/>
               </w:rPr>
-              <w:t>7</w:t>
+              <w:t>8</w:t>
             </w:r>
             <w:r>
               <w:rPr>
@@ -1510,7 +1512,7 @@
               <w:noProof/>
             </w:rPr>
           </w:pPr>
-          <w:hyperlink w:anchor="_Toc489210093" w:history="1">
+          <w:hyperlink w:anchor="_Toc489804212" w:history="1">
             <w:r>
               <w:rPr>
                 <w:rStyle w:val="Hyperlink"/>
@@ -1537,7 +1539,7 @@
                 <w:noProof/>
                 <w:webHidden/>
               </w:rPr>
-              <w:instrText xml:space="preserve"> PAGEREF _Toc489210093 \h </w:instrText>
+              <w:instrText xml:space="preserve"> PAGEREF _Toc489804212 \h </w:instrText>
             </w:r>
             <w:r>
               <w:rPr>
@@ -1557,7 +1559,7 @@
                 <w:noProof/>
                 <w:webHidden/>
               </w:rPr>
-              <w:t>10</w:t>
+              <w:t>11</w:t>
             </w:r>
             <w:r>
               <w:rPr>
@@ -1579,7 +1581,7 @@
               <w:noProof/>
             </w:rPr>
           </w:pPr>
-          <w:hyperlink w:anchor="_Toc489210094" w:history="1">
+          <w:hyperlink w:anchor="_Toc489804213" w:history="1">
             <w:r>
               <w:rPr>
                 <w:rStyle w:val="Hyperlink"/>
@@ -1606,7 +1608,7 @@
                 <w:noProof/>
                 <w:webHidden/>
               </w:rPr>
-              <w:instrText xml:space="preserve"> PAGEREF _Toc489210094 \h </w:instrText>
+              <w:instrText xml:space="preserve"> PAGEREF _Toc489804213 \h </w:instrText>
             </w:r>
             <w:r>
               <w:rPr>
@@ -1626,7 +1628,7 @@
                 <w:noProof/>
                 <w:webHidden/>
               </w:rPr>
-              <w:t>10</w:t>
+              <w:t>11</w:t>
             </w:r>
             <w:r>
               <w:rPr>
@@ -1648,13 +1650,13 @@
               <w:noProof/>
             </w:rPr>
           </w:pPr>
-          <w:hyperlink w:anchor="_Toc489210095" w:history="1">
+          <w:hyperlink w:anchor="_Toc489804214" w:history="1">
             <w:r>
               <w:rPr>
                 <w:rStyle w:val="Hyperlink"/>
                 <w:noProof/>
               </w:rPr>
-              <w:t>Serialized Xml</w:t>
+              <w:t>Create an MVC Controller</w:t>
             </w:r>
             <w:r>
               <w:rPr>
@@ -1675,7 +1677,7 @@
                 <w:noProof/>
                 <w:webHidden/>
               </w:rPr>
-              <w:instrText xml:space="preserve"> PAGEREF _Toc489210095 \h </w:instrText>
+              <w:instrText xml:space="preserve"> PAGEREF _Toc489804214 \h </w:instrText>
             </w:r>
             <w:r>
               <w:rPr>
@@ -1695,7 +1697,7 @@
                 <w:noProof/>
                 <w:webHidden/>
               </w:rPr>
-              <w:t>12</w:t>
+              <w:t>13</w:t>
             </w:r>
             <w:r>
               <w:rPr>
@@ -1717,13 +1719,13 @@
               <w:noProof/>
             </w:rPr>
           </w:pPr>
-          <w:hyperlink w:anchor="_Toc489210096" w:history="1">
+          <w:hyperlink w:anchor="_Toc489804215" w:history="1">
             <w:r>
               <w:rPr>
                 <w:rStyle w:val="Hyperlink"/>
                 <w:noProof/>
               </w:rPr>
-              <w:t>Overview</w:t>
+              <w:t>Action</w:t>
             </w:r>
             <w:r>
               <w:rPr>
@@ -1744,7 +1746,7 @@
                 <w:noProof/>
                 <w:webHidden/>
               </w:rPr>
-              <w:instrText xml:space="preserve"> PAGEREF _Toc489210096 \h </w:instrText>
+              <w:instrText xml:space="preserve"> PAGEREF _Toc489804215 \h </w:instrText>
             </w:r>
             <w:r>
               <w:rPr>
@@ -1764,7 +1766,7 @@
                 <w:noProof/>
                 <w:webHidden/>
               </w:rPr>
-              <w:t>12</w:t>
+              <w:t>13</w:t>
             </w:r>
             <w:r>
               <w:rPr>
@@ -1786,13 +1788,13 @@
               <w:noProof/>
             </w:rPr>
           </w:pPr>
-          <w:hyperlink w:anchor="_Toc489210097" w:history="1">
+          <w:hyperlink w:anchor="_Toc489804216" w:history="1">
             <w:r>
               <w:rPr>
                 <w:rStyle w:val="Hyperlink"/>
                 <w:noProof/>
               </w:rPr>
-              <w:t>Namespace</w:t>
+              <w:t>Create a SoapUI Test</w:t>
             </w:r>
             <w:r>
               <w:rPr>
@@ -1813,7 +1815,7 @@
                 <w:noProof/>
                 <w:webHidden/>
               </w:rPr>
-              <w:instrText xml:space="preserve"> PAGEREF _Toc489210097 \h </w:instrText>
+              <w:instrText xml:space="preserve"> PAGEREF _Toc489804216 \h </w:instrText>
             </w:r>
             <w:r>
               <w:rPr>
@@ -1833,7 +1835,7 @@
                 <w:noProof/>
                 <w:webHidden/>
               </w:rPr>
-              <w:t>13</w:t>
+              <w:t>17</w:t>
             </w:r>
             <w:r>
               <w:rPr>
@@ -1855,7 +1857,7 @@
               <w:noProof/>
             </w:rPr>
           </w:pPr>
-          <w:hyperlink w:anchor="_Toc489210098" w:history="1">
+          <w:hyperlink w:anchor="_Toc489804217" w:history="1">
             <w:r>
               <w:rPr>
                 <w:rStyle w:val="Hyperlink"/>
@@ -1882,7 +1884,7 @@
                 <w:noProof/>
                 <w:webHidden/>
               </w:rPr>
-              <w:instrText xml:space="preserve"> PAGEREF _Toc489210098 \h </w:instrText>
+              <w:instrText xml:space="preserve"> PAGEREF _Toc489804217 \h </w:instrText>
             </w:r>
             <w:r>
               <w:rPr>
@@ -1902,7 +1904,7 @@
                 <w:noProof/>
                 <w:webHidden/>
               </w:rPr>
-              <w:t>13</w:t>
+              <w:t>17</w:t>
             </w:r>
             <w:r>
               <w:rPr>
@@ -1924,7 +1926,7 @@
               <w:noProof/>
             </w:rPr>
           </w:pPr>
-          <w:hyperlink w:anchor="_Toc489210099" w:history="1">
+          <w:hyperlink w:anchor="_Toc489804218" w:history="1">
             <w:r>
               <w:rPr>
                 <w:rStyle w:val="Hyperlink"/>
@@ -1951,7 +1953,7 @@
                 <w:noProof/>
                 <w:webHidden/>
               </w:rPr>
-              <w:instrText xml:space="preserve"> PAGEREF _Toc489210099 \h </w:instrText>
+              <w:instrText xml:space="preserve"> PAGEREF _Toc489804218 \h </w:instrText>
             </w:r>
             <w:r>
               <w:rPr>
@@ -1971,7 +1973,7 @@
                 <w:noProof/>
                 <w:webHidden/>
               </w:rPr>
-              <w:t>14</w:t>
+              <w:t>17</w:t>
             </w:r>
             <w:r>
               <w:rPr>
@@ -1993,7 +1995,7 @@
               <w:noProof/>
             </w:rPr>
           </w:pPr>
-          <w:hyperlink w:anchor="_Toc489210100" w:history="1">
+          <w:hyperlink w:anchor="_Toc489804219" w:history="1">
             <w:r>
               <w:rPr>
                 <w:rStyle w:val="Hyperlink"/>
@@ -2020,7 +2022,7 @@
                 <w:noProof/>
                 <w:webHidden/>
               </w:rPr>
-              <w:instrText xml:space="preserve"> PAGEREF _Toc489210100 \h </w:instrText>
+              <w:instrText xml:space="preserve"> PAGEREF _Toc489804219 \h </w:instrText>
             </w:r>
             <w:r>
               <w:rPr>
@@ -2040,7 +2042,7 @@
                 <w:noProof/>
                 <w:webHidden/>
               </w:rPr>
-              <w:t>14</w:t>
+              <w:t>17</w:t>
             </w:r>
             <w:r>
               <w:rPr>
@@ -2062,7 +2064,7 @@
               <w:noProof/>
             </w:rPr>
           </w:pPr>
-          <w:hyperlink w:anchor="_Toc489210101" w:history="1">
+          <w:hyperlink w:anchor="_Toc489804220" w:history="1">
             <w:r>
               <w:rPr>
                 <w:rStyle w:val="Hyperlink"/>
@@ -2089,7 +2091,7 @@
                 <w:noProof/>
                 <w:webHidden/>
               </w:rPr>
-              <w:instrText xml:space="preserve"> PAGEREF _Toc489210101 \h </w:instrText>
+              <w:instrText xml:space="preserve"> PAGEREF _Toc489804220 \h </w:instrText>
             </w:r>
             <w:r>
               <w:rPr>
@@ -2109,7 +2111,283 @@
                 <w:noProof/>
                 <w:webHidden/>
               </w:rPr>
-              <w:t>14</w:t>
+              <w:t>18</w:t>
+            </w:r>
+            <w:r>
+              <w:rPr>
+                <w:noProof/>
+                <w:webHidden/>
+              </w:rPr>
+              <w:fldChar w:fldCharType="end"/>
+            </w:r>
+          </w:hyperlink>
+        </w:p>
+        <w:p>
+          <w:pPr>
+            <w:pStyle w:val="TOC1"/>
+            <w:tabs>
+              <w:tab w:val="right" w:leader="dot" w:pos="9350"/>
+            </w:tabs>
+            <w:rPr>
+              <w:rFonts w:eastAsiaTheme="minorEastAsia"/>
+              <w:noProof/>
+            </w:rPr>
+          </w:pPr>
+          <w:hyperlink w:anchor="_Toc489804221" w:history="1">
+            <w:r>
+              <w:rPr>
+                <w:rStyle w:val="Hyperlink"/>
+                <w:noProof/>
+              </w:rPr>
+              <w:t>Serialized Xml</w:t>
+            </w:r>
+            <w:r>
+              <w:rPr>
+                <w:noProof/>
+                <w:webHidden/>
+              </w:rPr>
+              <w:tab/>
+            </w:r>
+            <w:r>
+              <w:rPr>
+                <w:noProof/>
+                <w:webHidden/>
+              </w:rPr>
+              <w:fldChar w:fldCharType="begin"/>
+            </w:r>
+            <w:r>
+              <w:rPr>
+                <w:noProof/>
+                <w:webHidden/>
+              </w:rPr>
+              <w:instrText xml:space="preserve"> PAGEREF _Toc489804221 \h </w:instrText>
+            </w:r>
+            <w:r>
+              <w:rPr>
+                <w:noProof/>
+                <w:webHidden/>
+              </w:rPr>
+            </w:r>
+            <w:r>
+              <w:rPr>
+                <w:noProof/>
+                <w:webHidden/>
+              </w:rPr>
+              <w:fldChar w:fldCharType="separate"/>
+            </w:r>
+            <w:r>
+              <w:rPr>
+                <w:noProof/>
+                <w:webHidden/>
+              </w:rPr>
+              <w:t>18</w:t>
+            </w:r>
+            <w:r>
+              <w:rPr>
+                <w:noProof/>
+                <w:webHidden/>
+              </w:rPr>
+              <w:fldChar w:fldCharType="end"/>
+            </w:r>
+          </w:hyperlink>
+        </w:p>
+        <w:p>
+          <w:pPr>
+            <w:pStyle w:val="TOC2"/>
+            <w:tabs>
+              <w:tab w:val="right" w:leader="dot" w:pos="9350"/>
+            </w:tabs>
+            <w:rPr>
+              <w:rFonts w:eastAsiaTheme="minorEastAsia"/>
+              <w:noProof/>
+            </w:rPr>
+          </w:pPr>
+          <w:hyperlink w:anchor="_Toc489804222" w:history="1">
+            <w:r>
+              <w:rPr>
+                <w:rStyle w:val="Hyperlink"/>
+                <w:noProof/>
+              </w:rPr>
+              <w:t>Overview</w:t>
+            </w:r>
+            <w:r>
+              <w:rPr>
+                <w:noProof/>
+                <w:webHidden/>
+              </w:rPr>
+              <w:tab/>
+            </w:r>
+            <w:r>
+              <w:rPr>
+                <w:noProof/>
+                <w:webHidden/>
+              </w:rPr>
+              <w:fldChar w:fldCharType="begin"/>
+            </w:r>
+            <w:r>
+              <w:rPr>
+                <w:noProof/>
+                <w:webHidden/>
+              </w:rPr>
+              <w:instrText xml:space="preserve"> PAGEREF _Toc489804222 \h </w:instrText>
+            </w:r>
+            <w:r>
+              <w:rPr>
+                <w:noProof/>
+                <w:webHidden/>
+              </w:rPr>
+            </w:r>
+            <w:r>
+              <w:rPr>
+                <w:noProof/>
+                <w:webHidden/>
+              </w:rPr>
+              <w:fldChar w:fldCharType="separate"/>
+            </w:r>
+            <w:r>
+              <w:rPr>
+                <w:noProof/>
+                <w:webHidden/>
+              </w:rPr>
+              <w:t>18</w:t>
+            </w:r>
+            <w:r>
+              <w:rPr>
+                <w:noProof/>
+                <w:webHidden/>
+              </w:rPr>
+              <w:fldChar w:fldCharType="end"/>
+            </w:r>
+          </w:hyperlink>
+        </w:p>
+        <w:p>
+          <w:pPr>
+            <w:pStyle w:val="TOC1"/>
+            <w:tabs>
+              <w:tab w:val="right" w:leader="dot" w:pos="9350"/>
+            </w:tabs>
+            <w:rPr>
+              <w:rFonts w:eastAsiaTheme="minorEastAsia"/>
+              <w:noProof/>
+            </w:rPr>
+          </w:pPr>
+          <w:hyperlink w:anchor="_Toc489804223" w:history="1">
+            <w:r>
+              <w:rPr>
+                <w:rStyle w:val="Hyperlink"/>
+                <w:noProof/>
+              </w:rPr>
+              <w:t>Namespace</w:t>
+            </w:r>
+            <w:r>
+              <w:rPr>
+                <w:noProof/>
+                <w:webHidden/>
+              </w:rPr>
+              <w:tab/>
+            </w:r>
+            <w:r>
+              <w:rPr>
+                <w:noProof/>
+                <w:webHidden/>
+              </w:rPr>
+              <w:fldChar w:fldCharType="begin"/>
+            </w:r>
+            <w:r>
+              <w:rPr>
+                <w:noProof/>
+                <w:webHidden/>
+              </w:rPr>
+              <w:instrText xml:space="preserve"> PAGEREF _Toc489804223 \h </w:instrText>
+            </w:r>
+            <w:r>
+              <w:rPr>
+                <w:noProof/>
+                <w:webHidden/>
+              </w:rPr>
+            </w:r>
+            <w:r>
+              <w:rPr>
+                <w:noProof/>
+                <w:webHidden/>
+              </w:rPr>
+              <w:fldChar w:fldCharType="separate"/>
+            </w:r>
+            <w:r>
+              <w:rPr>
+                <w:noProof/>
+                <w:webHidden/>
+              </w:rPr>
+              <w:t>19</w:t>
+            </w:r>
+            <w:r>
+              <w:rPr>
+                <w:noProof/>
+                <w:webHidden/>
+              </w:rPr>
+              <w:fldChar w:fldCharType="end"/>
+            </w:r>
+          </w:hyperlink>
+        </w:p>
+        <w:p>
+          <w:pPr>
+            <w:pStyle w:val="TOC2"/>
+            <w:tabs>
+              <w:tab w:val="right" w:leader="dot" w:pos="9350"/>
+            </w:tabs>
+            <w:rPr>
+              <w:rFonts w:eastAsiaTheme="minorEastAsia"/>
+              <w:noProof/>
+            </w:rPr>
+          </w:pPr>
+          <w:hyperlink w:anchor="_Toc489804224" w:history="1">
+            <w:r>
+              <w:rPr>
+                <w:rStyle w:val="Hyperlink"/>
+                <w:noProof/>
+              </w:rPr>
+              <w:t>Action</w:t>
+            </w:r>
+            <w:r>
+              <w:rPr>
+                <w:noProof/>
+                <w:webHidden/>
+              </w:rPr>
+              <w:tab/>
+            </w:r>
+            <w:r>
+              <w:rPr>
+                <w:noProof/>
+                <w:webHidden/>
+              </w:rPr>
+              <w:fldChar w:fldCharType="begin"/>
+            </w:r>
+            <w:r>
+              <w:rPr>
+                <w:noProof/>
+                <w:webHidden/>
+              </w:rPr>
+              <w:instrText xml:space="preserve"> PAGEREF _Toc489804224 \h </w:instrText>
+            </w:r>
+            <w:r>
+              <w:rPr>
+                <w:noProof/>
+                <w:webHidden/>
+              </w:rPr>
+            </w:r>
+            <w:r>
+              <w:rPr>
+                <w:noProof/>
+                <w:webHidden/>
+              </w:rPr>
+              <w:fldChar w:fldCharType="separate"/>
+            </w:r>
+            <w:r>
+              <w:rPr>
+                <w:noProof/>
+                <w:webHidden/>
+              </w:rPr>
+              <w:t>19</w:t>
             </w:r>
             <w:r>
               <w:rPr>
@@ -2136,11 +2414,11 @@
       <w:pPr>
         <w:pStyle w:val="Heading1"/>
       </w:pPr>
-      <w:bookmarkStart w:id="0" w:name="_Toc489210072"/>
+      <w:bookmarkStart w:id="1" w:name="_Toc489804191"/>
       <w:r>
         <w:t>Introduction</w:t>
       </w:r>
-      <w:bookmarkEnd w:id="0"/>
+      <w:bookmarkEnd w:id="1"/>
     </w:p>
     <w:p>
       <w:r>
@@ -2217,11 +2495,11 @@
       <w:pPr>
         <w:pStyle w:val="Heading2"/>
       </w:pPr>
-      <w:bookmarkStart w:id="1" w:name="_Toc489210073"/>
+      <w:bookmarkStart w:id="2" w:name="_Toc489804192"/>
       <w:r>
         <w:t>Acknowledgements</w:t>
       </w:r>
-      <w:bookmarkEnd w:id="1"/>
+      <w:bookmarkEnd w:id="2"/>
     </w:p>
     <w:p>
       <w:pPr>
@@ -2352,13 +2630,13 @@
       <w:pPr>
         <w:pStyle w:val="Heading2"/>
       </w:pPr>
-      <w:bookmarkStart w:id="2" w:name="_Toc483868258"/>
-      <w:bookmarkStart w:id="3" w:name="_Toc489210074"/>
+      <w:bookmarkStart w:id="3" w:name="_Toc483868258"/>
+      <w:bookmarkStart w:id="4" w:name="_Toc489804193"/>
       <w:r>
         <w:t>Disclaimer</w:t>
       </w:r>
-      <w:bookmarkEnd w:id="2"/>
       <w:bookmarkEnd w:id="3"/>
+      <w:bookmarkEnd w:id="4"/>
     </w:p>
     <w:p>
       <w:pPr>
@@ -2384,7 +2662,7 @@
           <w:u w:val="none"/>
         </w:rPr>
       </w:pPr>
-      <w:bookmarkStart w:id="4" w:name="_Toc489210075"/>
+      <w:bookmarkStart w:id="5" w:name="_Toc489804194"/>
       <w:r>
         <w:rPr>
           <w:rStyle w:val="Hyperlink"/>
@@ -2393,7 +2671,7 @@
         </w:rPr>
         <w:t>Requirements</w:t>
       </w:r>
-      <w:bookmarkEnd w:id="4"/>
+      <w:bookmarkEnd w:id="5"/>
     </w:p>
     <w:p>
       <w:pPr>
@@ -2419,15 +2697,56 @@
     </w:p>
     <w:p>
       <w:pPr>
+        <w:pStyle w:val="ListParagraph"/>
+        <w:numPr>
+          <w:ilvl w:val="0"/>
+          <w:numId w:val="2"/>
+        </w:numPr>
+        <w:rPr>
+          <w:rStyle w:val="Hyperlink"/>
+          <w:color w:val="auto"/>
+          <w:u w:val="none"/>
+        </w:rPr>
+      </w:pPr>
+      <w:proofErr w:type="spellStart"/>
+      <w:r>
+        <w:rPr>
+          <w:rStyle w:val="Hyperlink"/>
+          <w:color w:val="auto"/>
+          <w:u w:val="none"/>
+        </w:rPr>
+        <w:t>SoapUI</w:t>
+      </w:r>
+      <w:proofErr w:type="spellEnd"/>
+      <w:r>
+        <w:rPr>
+          <w:rStyle w:val="Hyperlink"/>
+          <w:color w:val="auto"/>
+          <w:u w:val="none"/>
+        </w:rPr>
+        <w:t xml:space="preserve">: </w:t>
+      </w:r>
+      <w:hyperlink r:id="rId11" w:history="1">
+        <w:r>
+          <w:rPr>
+            <w:rStyle w:val="Hyperlink"/>
+          </w:rPr>
+          <w:t>https://www.soapui.org/</w:t>
+        </w:r>
+      </w:hyperlink>
+    </w:p>
+    <w:p>
+      <w:pPr>
         <w:pStyle w:val="Heading2"/>
       </w:pPr>
-      <w:bookmarkStart w:id="5" w:name="_Toc483868260"/>
-      <w:bookmarkStart w:id="6" w:name="_Toc489210076"/>
-      <w:r>
+      <w:bookmarkStart w:id="6" w:name="_Toc483868260"/>
+      <w:bookmarkStart w:id="7" w:name="_Toc489804195"/>
+      <w:r>
+        <w:lastRenderedPageBreak/>
         <w:t>Instructions</w:t>
       </w:r>
-      <w:bookmarkEnd w:id="5"/>
       <w:bookmarkEnd w:id="6"/>
+      <w:bookmarkEnd w:id="7"/>
     </w:p>
     <w:p>
       <w:pPr>
@@ -2486,7 +2805,6 @@
         </w:numPr>
       </w:pPr>
       <w:r>
-        <w:lastRenderedPageBreak/>
         <w:t>Actual code is provided to check your work against and you can compare your code against the GitHub repository as well</w:t>
       </w:r>
     </w:p>
@@ -2494,11 +2812,11 @@
       <w:pPr>
         <w:pStyle w:val="Heading2"/>
       </w:pPr>
-      <w:bookmarkStart w:id="7" w:name="_Toc489210077"/>
+      <w:bookmarkStart w:id="8" w:name="_Toc489804196"/>
       <w:r>
         <w:t>Reminders</w:t>
       </w:r>
-      <w:bookmarkEnd w:id="7"/>
+      <w:bookmarkEnd w:id="8"/>
     </w:p>
     <w:p>
       <w:pPr>
@@ -2546,11 +2864,11 @@
       <w:pPr>
         <w:pStyle w:val="Heading1"/>
       </w:pPr>
-      <w:bookmarkStart w:id="8" w:name="_Toc489210078"/>
+      <w:bookmarkStart w:id="9" w:name="_Toc489804197"/>
       <w:r>
         <w:t>Setup</w:t>
       </w:r>
-      <w:bookmarkEnd w:id="8"/>
+      <w:bookmarkEnd w:id="9"/>
     </w:p>
     <w:p>
       <w:pPr>
@@ -2561,7 +2879,7 @@
           <w:u w:val="none"/>
         </w:rPr>
       </w:pPr>
-      <w:bookmarkStart w:id="9" w:name="_Toc489210079"/>
+      <w:bookmarkStart w:id="10" w:name="_Toc489804198"/>
       <w:r>
         <w:rPr>
           <w:rStyle w:val="Hyperlink"/>
@@ -2570,7 +2888,7 @@
         </w:rPr>
         <w:t>Assumptions</w:t>
       </w:r>
-      <w:bookmarkEnd w:id="9"/>
+      <w:bookmarkEnd w:id="10"/>
     </w:p>
     <w:p>
       <w:pPr>
@@ -2661,7 +2979,7 @@
           <w:color w:val="auto"/>
           <w:u w:val="none"/>
         </w:rPr>
-        <w:t xml:space="preserve">You know the basics of </w:t>
+        <w:t xml:space="preserve">You have setup </w:t>
       </w:r>
       <w:proofErr w:type="spellStart"/>
       <w:r>
@@ -2670,7 +2988,7 @@
           <w:color w:val="auto"/>
           <w:u w:val="none"/>
         </w:rPr>
-        <w:t>WebApi</w:t>
+        <w:t>SoapUI</w:t>
       </w:r>
       <w:proofErr w:type="spellEnd"/>
       <w:r>
@@ -2681,30 +2999,70 @@
         </w:rPr>
         <w:t>.</w:t>
       </w:r>
-      <w:r>
+    </w:p>
+    <w:p>
+      <w:pPr>
+        <w:pStyle w:val="ListParagraph"/>
+        <w:numPr>
+          <w:ilvl w:val="0"/>
+          <w:numId w:val="2"/>
+        </w:numPr>
         <w:rPr>
           <w:rStyle w:val="Hyperlink"/>
           <w:color w:val="auto"/>
           <w:u w:val="none"/>
         </w:rPr>
-        <w:t xml:space="preserve">  This course will not discuss any </w:t>
-      </w:r>
-      <w:proofErr w:type="spellStart"/>
+      </w:pPr>
       <w:r>
         <w:rPr>
           <w:rStyle w:val="Hyperlink"/>
           <w:color w:val="auto"/>
           <w:u w:val="none"/>
         </w:rPr>
-        <w:t>WebApi</w:t>
-      </w:r>
-      <w:proofErr w:type="spellEnd"/>
+        <w:t xml:space="preserve">You know the basics of </w:t>
+      </w:r>
+      <w:proofErr w:type="spellStart"/>
       <w:r>
         <w:rPr>
           <w:rStyle w:val="Hyperlink"/>
           <w:color w:val="auto"/>
           <w:u w:val="none"/>
         </w:rPr>
+        <w:t>WebApi</w:t>
+      </w:r>
+      <w:proofErr w:type="spellEnd"/>
+      <w:r>
+        <w:rPr>
+          <w:rStyle w:val="Hyperlink"/>
+          <w:color w:val="auto"/>
+          <w:u w:val="none"/>
+        </w:rPr>
+        <w:t>.</w:t>
+      </w:r>
+      <w:r>
+        <w:rPr>
+          <w:rStyle w:val="Hyperlink"/>
+          <w:color w:val="auto"/>
+          <w:u w:val="none"/>
+        </w:rPr>
+        <w:t xml:space="preserve">  This course will not discuss any </w:t>
+      </w:r>
+      <w:proofErr w:type="spellStart"/>
+      <w:r>
+        <w:rPr>
+          <w:rStyle w:val="Hyperlink"/>
+          <w:color w:val="auto"/>
+          <w:u w:val="none"/>
+        </w:rPr>
+        <w:t>WebApi</w:t>
+      </w:r>
+      <w:proofErr w:type="spellEnd"/>
+      <w:r>
+        <w:rPr>
+          <w:rStyle w:val="Hyperlink"/>
+          <w:color w:val="auto"/>
+          <w:u w:val="none"/>
+        </w:rPr>
         <w:t xml:space="preserve"> issues other than common serialization issues.</w:t>
       </w:r>
     </w:p>
@@ -2712,7 +3070,7 @@
       <w:pPr>
         <w:pStyle w:val="Heading1"/>
       </w:pPr>
-      <w:bookmarkStart w:id="10" w:name="_Toc489210080"/>
+      <w:bookmarkStart w:id="11" w:name="_Toc489804199"/>
       <w:r>
         <w:t xml:space="preserve">Create a </w:t>
       </w:r>
@@ -2724,7 +3082,7 @@
       <w:r>
         <w:t xml:space="preserve"> project</w:t>
       </w:r>
-      <w:bookmarkEnd w:id="10"/>
+      <w:bookmarkEnd w:id="11"/>
     </w:p>
     <w:p>
       <w:pPr>
@@ -2785,11 +3143,11 @@
       <w:pPr>
         <w:pStyle w:val="Heading2"/>
       </w:pPr>
-      <w:bookmarkStart w:id="11" w:name="_Toc489210081"/>
+      <w:bookmarkStart w:id="12" w:name="_Toc489804200"/>
       <w:r>
         <w:t>Action</w:t>
       </w:r>
-      <w:bookmarkEnd w:id="11"/>
+      <w:bookmarkEnd w:id="12"/>
     </w:p>
     <w:p>
       <w:pPr>
@@ -2981,11 +3339,12 @@
       <w:pPr>
         <w:pStyle w:val="Heading1"/>
       </w:pPr>
-      <w:bookmarkStart w:id="12" w:name="_Toc489210082"/>
-      <w:r>
+      <w:bookmarkStart w:id="13" w:name="_Toc489804201"/>
+      <w:r>
+        <w:lastRenderedPageBreak/>
         <w:t>Create a Unit Test Project</w:t>
       </w:r>
-      <w:bookmarkEnd w:id="12"/>
+      <w:bookmarkEnd w:id="13"/>
     </w:p>
     <w:p>
       <w:pPr>
@@ -3022,13 +3381,13 @@
       <w:pPr>
         <w:pStyle w:val="Heading2"/>
       </w:pPr>
-      <w:bookmarkStart w:id="13" w:name="_Toc483868280"/>
-      <w:bookmarkStart w:id="14" w:name="_Toc489210083"/>
+      <w:bookmarkStart w:id="14" w:name="_Toc483868280"/>
+      <w:bookmarkStart w:id="15" w:name="_Toc489804202"/>
       <w:r>
         <w:t>Action</w:t>
       </w:r>
-      <w:bookmarkEnd w:id="13"/>
       <w:bookmarkEnd w:id="14"/>
+      <w:bookmarkEnd w:id="15"/>
     </w:p>
     <w:p>
       <w:pPr>
@@ -3051,7 +3410,6 @@
         </w:numPr>
       </w:pPr>
       <w:r>
-        <w:lastRenderedPageBreak/>
         <w:t xml:space="preserve">Right-click the solution &gt; Add &gt; New Project &gt; Visual C# </w:t>
       </w:r>
       <w:r>
@@ -3306,12 +3664,12 @@
       <w:pPr>
         <w:pStyle w:val="Heading1"/>
       </w:pPr>
-      <w:bookmarkStart w:id="15" w:name="_Toc483868285"/>
-      <w:bookmarkStart w:id="16" w:name="_Toc489210084"/>
+      <w:bookmarkStart w:id="16" w:name="_Toc483868285"/>
+      <w:bookmarkStart w:id="17" w:name="_Toc489804203"/>
       <w:r>
         <w:t>Create an Address class</w:t>
       </w:r>
-      <w:bookmarkEnd w:id="16"/>
+      <w:bookmarkEnd w:id="17"/>
     </w:p>
     <w:p>
       <w:pPr>
@@ -3350,11 +3708,11 @@
       <w:pPr>
         <w:pStyle w:val="Heading2"/>
       </w:pPr>
-      <w:bookmarkStart w:id="17" w:name="_Toc489210085"/>
+      <w:bookmarkStart w:id="18" w:name="_Toc489804204"/>
       <w:r>
         <w:t>Action</w:t>
       </w:r>
-      <w:bookmarkEnd w:id="17"/>
+      <w:bookmarkEnd w:id="18"/>
     </w:p>
     <w:p>
       <w:pPr>
@@ -3453,8 +3811,8 @@
         <w:t xml:space="preserve"> as follows</w:t>
       </w:r>
     </w:p>
-    <w:bookmarkStart w:id="18" w:name="_MON_1559929957"/>
-    <w:bookmarkEnd w:id="18"/>
+    <w:bookmarkStart w:id="19" w:name="_MON_1559929957"/>
+    <w:bookmarkEnd w:id="19"/>
     <w:p>
       <w:r>
         <w:object w:dxaOrig="9360" w:dyaOrig="2892">
@@ -3478,9 +3836,9 @@
             <o:lock v:ext="edit" aspectratio="t"/>
           </v:shapetype>
           <v:shape id="_x0000_i1025" type="#_x0000_t75" style="width:468pt;height:144.75pt" o:ole="">
-            <v:imagedata r:id="rId11" o:title=""/>
+            <v:imagedata r:id="rId12" o:title=""/>
           </v:shape>
-          <o:OLEObject Type="Embed" ProgID="Word.Document.8" ShapeID="_x0000_i1025" DrawAspect="Content" ObjectID="_1562951942" r:id="rId12">
+          <o:OLEObject Type="Embed" ProgID="Word.Document.8" ShapeID="_x0000_i1025" DrawAspect="Content" ObjectID="_1563546099" r:id="rId13">
             <o:FieldCodes>\s</o:FieldCodes>
           </o:OLEObject>
         </w:object>
@@ -3490,7 +3848,7 @@
       <w:pPr>
         <w:pStyle w:val="Heading1"/>
       </w:pPr>
-      <w:bookmarkStart w:id="19" w:name="_Toc489210086"/>
+      <w:bookmarkStart w:id="20" w:name="_Toc489804205"/>
       <w:proofErr w:type="spellStart"/>
       <w:r>
         <w:t>DataContractSerializer</w:t>
@@ -3507,7 +3865,7 @@
       <w:r>
         <w:t xml:space="preserve"> package reference</w:t>
       </w:r>
-      <w:bookmarkEnd w:id="19"/>
+      <w:bookmarkEnd w:id="20"/>
     </w:p>
     <w:p>
       <w:pPr>
@@ -3540,12 +3898,11 @@
       <w:pPr>
         <w:pStyle w:val="Heading2"/>
       </w:pPr>
-      <w:bookmarkStart w:id="20" w:name="_Toc489210087"/>
-      <w:r>
-        <w:lastRenderedPageBreak/>
+      <w:bookmarkStart w:id="21" w:name="_Toc489804206"/>
+      <w:r>
         <w:t>Action</w:t>
       </w:r>
-      <w:bookmarkEnd w:id="20"/>
+      <w:bookmarkEnd w:id="21"/>
     </w:p>
     <w:p>
       <w:pPr>
@@ -3609,15 +3966,15 @@
       </w:r>
       <w:proofErr w:type="spellEnd"/>
     </w:p>
-    <w:bookmarkStart w:id="21" w:name="_MON_1559935732"/>
-    <w:bookmarkEnd w:id="21"/>
+    <w:bookmarkStart w:id="22" w:name="_MON_1559935732"/>
+    <w:bookmarkEnd w:id="22"/>
     <w:p>
       <w:r>
         <w:object w:dxaOrig="9360" w:dyaOrig="4227">
           <v:shape id="_x0000_i1026" type="#_x0000_t75" style="width:468pt;height:211.5pt" o:ole="">
-            <v:imagedata r:id="rId13" o:title=""/>
+            <v:imagedata r:id="rId14" o:title=""/>
           </v:shape>
-          <o:OLEObject Type="Embed" ProgID="Word.Document.8" ShapeID="_x0000_i1026" DrawAspect="Content" ObjectID="_1562951943" r:id="rId14">
+          <o:OLEObject Type="Embed" ProgID="Word.Document.8" ShapeID="_x0000_i1026" DrawAspect="Content" ObjectID="_1563546100" r:id="rId15">
             <o:FieldCodes>\s</o:FieldCodes>
           </o:OLEObject>
         </w:object>
@@ -3627,7 +3984,7 @@
       <w:pPr>
         <w:pStyle w:val="Heading1"/>
       </w:pPr>
-      <w:bookmarkStart w:id="22" w:name="_Toc489210088"/>
+      <w:bookmarkStart w:id="23" w:name="_Toc489804207"/>
       <w:proofErr w:type="spellStart"/>
       <w:r>
         <w:t>DataContractSerializer</w:t>
@@ -3640,7 +3997,7 @@
       <w:r>
         <w:t>DataContractSerializer</w:t>
       </w:r>
-      <w:bookmarkEnd w:id="22"/>
+      <w:bookmarkEnd w:id="23"/>
       <w:proofErr w:type="spellEnd"/>
     </w:p>
     <w:p>
@@ -3674,11 +4031,11 @@
       <w:pPr>
         <w:pStyle w:val="Heading2"/>
       </w:pPr>
-      <w:bookmarkStart w:id="23" w:name="_Toc489210089"/>
+      <w:bookmarkStart w:id="24" w:name="_Toc489804208"/>
       <w:r>
         <w:t>Action</w:t>
       </w:r>
-      <w:bookmarkEnd w:id="23"/>
+      <w:bookmarkEnd w:id="24"/>
     </w:p>
     <w:p>
       <w:pPr>
@@ -3717,6 +4074,7 @@
         </w:numPr>
       </w:pPr>
       <w:r>
+        <w:lastRenderedPageBreak/>
         <w:t xml:space="preserve">Right-Click </w:t>
       </w:r>
       <w:proofErr w:type="spellStart"/>
@@ -3748,15 +4106,15 @@
         <w:t>the following logic to create the Serialize and Deserialize methods</w:t>
       </w:r>
     </w:p>
-    <w:bookmarkStart w:id="24" w:name="_MON_1559940130"/>
-    <w:bookmarkEnd w:id="24"/>
+    <w:bookmarkStart w:id="25" w:name="_MON_1559940130"/>
+    <w:bookmarkEnd w:id="25"/>
     <w:p>
       <w:r>
         <w:object w:dxaOrig="9360" w:dyaOrig="12522">
           <v:shape id="_x0000_i1027" type="#_x0000_t75" style="width:468pt;height:626.25pt" o:ole="">
-            <v:imagedata r:id="rId15" o:title=""/>
+            <v:imagedata r:id="rId16" o:title=""/>
           </v:shape>
-          <o:OLEObject Type="Embed" ProgID="Word.Document.8" ShapeID="_x0000_i1027" DrawAspect="Content" ObjectID="_1562951944" r:id="rId16">
+          <o:OLEObject Type="Embed" ProgID="Word.Document.8" ShapeID="_x0000_i1027" DrawAspect="Content" ObjectID="_1563546101" r:id="rId17">
             <o:FieldCodes>\s</o:FieldCodes>
           </o:OLEObject>
         </w:object>
@@ -3767,11 +4125,11 @@
       <w:pPr>
         <w:pStyle w:val="Heading2"/>
       </w:pPr>
-      <w:bookmarkStart w:id="25" w:name="_Toc489210090"/>
+      <w:bookmarkStart w:id="26" w:name="_Toc489804209"/>
       <w:r>
         <w:t>Overview</w:t>
       </w:r>
-      <w:bookmarkEnd w:id="25"/>
+      <w:bookmarkEnd w:id="26"/>
     </w:p>
     <w:p>
       <w:r>
@@ -3830,7 +4188,7 @@
       <w:pPr>
         <w:pStyle w:val="Heading1"/>
       </w:pPr>
-      <w:bookmarkStart w:id="26" w:name="_Toc489210091"/>
+      <w:bookmarkStart w:id="27" w:name="_Toc489804210"/>
       <w:proofErr w:type="spellStart"/>
       <w:r>
         <w:t>DataContractSerializer</w:t>
@@ -3845,7 +4203,7 @@
       <w:r>
         <w:t xml:space="preserve"> for the utility class</w:t>
       </w:r>
-      <w:bookmarkEnd w:id="26"/>
+      <w:bookmarkEnd w:id="27"/>
     </w:p>
     <w:p>
       <w:pPr>
@@ -3896,12 +4254,12 @@
       <w:pPr>
         <w:pStyle w:val="Heading2"/>
       </w:pPr>
-      <w:bookmarkStart w:id="27" w:name="_Toc489210092"/>
+      <w:bookmarkStart w:id="28" w:name="_Toc489804211"/>
       <w:r>
         <w:t>Action</w:t>
       </w:r>
-      <w:bookmarkEnd w:id="15"/>
-      <w:bookmarkEnd w:id="27"/>
+      <w:bookmarkEnd w:id="16"/>
+      <w:bookmarkEnd w:id="28"/>
     </w:p>
     <w:p>
       <w:pPr>
@@ -3993,29 +4351,29 @@
         <w:t>By having each Assert as its own method call gives us the extra visibility we'll need to quickly identify the specific fields that did not serialize or deserialize properly.</w:t>
       </w:r>
     </w:p>
-    <w:bookmarkStart w:id="28" w:name="_MON_1562936960"/>
-    <w:bookmarkEnd w:id="28"/>
+    <w:bookmarkStart w:id="29" w:name="_MON_1562936960"/>
+    <w:bookmarkEnd w:id="29"/>
     <w:p>
       <w:r>
         <w:object w:dxaOrig="9360" w:dyaOrig="9789">
           <v:shape id="_x0000_i1028" type="#_x0000_t75" style="width:468pt;height:489.75pt" o:ole="">
-            <v:imagedata r:id="rId17" o:title=""/>
+            <v:imagedata r:id="rId18" o:title=""/>
           </v:shape>
-          <o:OLEObject Type="Embed" ProgID="Word.Document.8" ShapeID="_x0000_i1028" DrawAspect="Content" ObjectID="_1562951945" r:id="rId18">
+          <o:OLEObject Type="Embed" ProgID="Word.Document.8" ShapeID="_x0000_i1028" DrawAspect="Content" ObjectID="_1563546102" r:id="rId19">
             <o:FieldCodes>\s</o:FieldCodes>
           </o:OLEObject>
         </w:object>
       </w:r>
     </w:p>
-    <w:bookmarkStart w:id="29" w:name="_MON_1562937004"/>
-    <w:bookmarkEnd w:id="29"/>
+    <w:bookmarkStart w:id="30" w:name="_MON_1562937004"/>
+    <w:bookmarkEnd w:id="30"/>
     <w:p>
       <w:r>
         <w:object w:dxaOrig="9360" w:dyaOrig="11791">
           <v:shape id="_x0000_i1029" type="#_x0000_t75" style="width:468pt;height:589.5pt" o:ole="">
-            <v:imagedata r:id="rId19" o:title=""/>
+            <v:imagedata r:id="rId20" o:title=""/>
           </v:shape>
-          <o:OLEObject Type="Embed" ProgID="Word.Document.8" ShapeID="_x0000_i1029" DrawAspect="Content" ObjectID="_1562951946" r:id="rId20">
+          <o:OLEObject Type="Embed" ProgID="Word.Document.8" ShapeID="_x0000_i1029" DrawAspect="Content" ObjectID="_1563546103" r:id="rId21">
             <o:FieldCodes>\s</o:FieldCodes>
           </o:OLEObject>
         </w:object>
@@ -4025,8 +4383,7 @@
       <w:pPr>
         <w:pStyle w:val="Heading1"/>
       </w:pPr>
-      <w:bookmarkStart w:id="30" w:name="_Toc489210093"/>
-      <w:bookmarkStart w:id="31" w:name="_GoBack"/>
+      <w:bookmarkStart w:id="31" w:name="_Toc489804212"/>
       <w:r>
         <w:lastRenderedPageBreak/>
         <w:t>Understanding the order of events</w:t>
@@ -4034,7 +4391,6 @@
       <w:r>
         <w:t xml:space="preserve"> – Simple Object</w:t>
       </w:r>
-      <w:bookmarkEnd w:id="30"/>
       <w:bookmarkEnd w:id="31"/>
     </w:p>
     <w:p>
@@ -4060,7 +4416,7 @@
       <w:pPr>
         <w:pStyle w:val="Heading2"/>
       </w:pPr>
-      <w:bookmarkStart w:id="32" w:name="_Toc489210094"/>
+      <w:bookmarkStart w:id="32" w:name="_Toc489804213"/>
       <w:r>
         <w:t>Action</w:t>
       </w:r>
@@ -4143,7 +4499,7 @@
                     <pic:cNvPicPr/>
                   </pic:nvPicPr>
                   <pic:blipFill>
-                    <a:blip r:embed="rId21"/>
+                    <a:blip r:embed="rId22"/>
                     <a:stretch>
                       <a:fillRect/>
                     </a:stretch>
@@ -4357,9 +4713,9 @@
       <w:r>
         <w:object w:dxaOrig="9360" w:dyaOrig="6897">
           <v:shape id="_x0000_i1030" type="#_x0000_t75" style="width:468pt;height:345pt" o:ole="">
-            <v:imagedata r:id="rId22" o:title=""/>
+            <v:imagedata r:id="rId23" o:title=""/>
           </v:shape>
-          <o:OLEObject Type="Embed" ProgID="Word.Document.8" ShapeID="_x0000_i1030" DrawAspect="Content" ObjectID="_1562951947" r:id="rId23">
+          <o:OLEObject Type="Embed" ProgID="Word.Document.8" ShapeID="_x0000_i1030" DrawAspect="Content" ObjectID="_1563546104" r:id="rId24">
             <o:FieldCodes>\s</o:FieldCodes>
           </o:OLEObject>
         </w:object>
@@ -4405,9 +4761,9 @@
       <w:r>
         <w:object w:dxaOrig="9360" w:dyaOrig="2892">
           <v:shape id="_x0000_i1031" type="#_x0000_t75" style="width:468pt;height:144.75pt" o:ole="">
-            <v:imagedata r:id="rId24" o:title=""/>
+            <v:imagedata r:id="rId25" o:title=""/>
           </v:shape>
-          <o:OLEObject Type="Embed" ProgID="Word.Document.8" ShapeID="_x0000_i1031" DrawAspect="Content" ObjectID="_1562951948" r:id="rId25">
+          <o:OLEObject Type="Embed" ProgID="Word.Document.8" ShapeID="_x0000_i1031" DrawAspect="Content" ObjectID="_1563546105" r:id="rId26">
             <o:FieldCodes>\s</o:FieldCodes>
           </o:OLEObject>
         </w:object>
@@ -4540,60 +4896,6 @@
             <wp:extent cx="5943600" cy="1819275"/>
             <wp:effectExtent l="0" t="0" r="0" b="9525"/>
             <wp:docPr id="9" name="Picture 9"/>
-            <wp:cNvGraphicFramePr>
-              <a:graphicFrameLocks xmlns:a="http://schemas.openxmlformats.org/drawingml/2006/main" noChangeAspect="1"/>
-            </wp:cNvGraphicFramePr>
-            <a:graphic xmlns:a="http://schemas.openxmlformats.org/drawingml/2006/main">
-              <a:graphicData uri="http://schemas.openxmlformats.org/drawingml/2006/picture">
-                <pic:pic xmlns:pic="http://schemas.openxmlformats.org/drawingml/2006/picture">
-                  <pic:nvPicPr>
-                    <pic:cNvPr id="0" name=""/>
-                    <pic:cNvPicPr/>
-                  </pic:nvPicPr>
-                  <pic:blipFill>
-                    <a:blip r:embed="rId26"/>
-                    <a:stretch>
-                      <a:fillRect/>
-                    </a:stretch>
-                  </pic:blipFill>
-                  <pic:spPr>
-                    <a:xfrm>
-                      <a:off x="0" y="0"/>
-                      <a:ext cx="5943600" cy="1819275"/>
-                    </a:xfrm>
-                    <a:prstGeom prst="rect">
-                      <a:avLst/>
-                    </a:prstGeom>
-                  </pic:spPr>
-                </pic:pic>
-              </a:graphicData>
-            </a:graphic>
-          </wp:inline>
-        </w:drawing>
-      </w:r>
-    </w:p>
-    <w:p>
-      <w:pPr>
-        <w:pStyle w:val="ListParagraph"/>
-        <w:numPr>
-          <w:ilvl w:val="0"/>
-          <w:numId w:val="22"/>
-        </w:numPr>
-      </w:pPr>
-      <w:r>
-        <w:t>Example using Immediate Window.</w:t>
-      </w:r>
-    </w:p>
-    <w:p>
-      <w:r>
-        <w:rPr>
-          <w:noProof/>
-        </w:rPr>
-        <w:drawing>
-          <wp:inline distT="0" distB="0" distL="0" distR="0" wp14:anchorId="36B9B86B" wp14:editId="1A0421E1">
-            <wp:extent cx="2504762" cy="2076190"/>
-            <wp:effectExtent l="0" t="0" r="0" b="635"/>
-            <wp:docPr id="6" name="Picture 6"/>
             <wp:cNvGraphicFramePr>
               <a:graphicFrameLocks xmlns:a="http://schemas.openxmlformats.org/drawingml/2006/main" noChangeAspect="1"/>
             </wp:cNvGraphicFramePr>
@@ -4613,6 +4915,60 @@
                   <pic:spPr>
                     <a:xfrm>
                       <a:off x="0" y="0"/>
+                      <a:ext cx="5943600" cy="1819275"/>
+                    </a:xfrm>
+                    <a:prstGeom prst="rect">
+                      <a:avLst/>
+                    </a:prstGeom>
+                  </pic:spPr>
+                </pic:pic>
+              </a:graphicData>
+            </a:graphic>
+          </wp:inline>
+        </w:drawing>
+      </w:r>
+    </w:p>
+    <w:p>
+      <w:pPr>
+        <w:pStyle w:val="ListParagraph"/>
+        <w:numPr>
+          <w:ilvl w:val="0"/>
+          <w:numId w:val="22"/>
+        </w:numPr>
+      </w:pPr>
+      <w:r>
+        <w:t>Example using Immediate Window.</w:t>
+      </w:r>
+    </w:p>
+    <w:p>
+      <w:r>
+        <w:rPr>
+          <w:noProof/>
+        </w:rPr>
+        <w:drawing>
+          <wp:inline distT="0" distB="0" distL="0" distR="0" wp14:anchorId="36B9B86B" wp14:editId="1A0421E1">
+            <wp:extent cx="2504762" cy="2076190"/>
+            <wp:effectExtent l="0" t="0" r="0" b="635"/>
+            <wp:docPr id="6" name="Picture 6"/>
+            <wp:cNvGraphicFramePr>
+              <a:graphicFrameLocks xmlns:a="http://schemas.openxmlformats.org/drawingml/2006/main" noChangeAspect="1"/>
+            </wp:cNvGraphicFramePr>
+            <a:graphic xmlns:a="http://schemas.openxmlformats.org/drawingml/2006/main">
+              <a:graphicData uri="http://schemas.openxmlformats.org/drawingml/2006/picture">
+                <pic:pic xmlns:pic="http://schemas.openxmlformats.org/drawingml/2006/picture">
+                  <pic:nvPicPr>
+                    <pic:cNvPr id="0" name=""/>
+                    <pic:cNvPicPr/>
+                  </pic:nvPicPr>
+                  <pic:blipFill>
+                    <a:blip r:embed="rId28"/>
+                    <a:stretch>
+                      <a:fillRect/>
+                    </a:stretch>
+                  </pic:blipFill>
+                  <pic:spPr>
+                    <a:xfrm>
+                      <a:off x="0" y="0"/>
                       <a:ext cx="2504762" cy="2076190"/>
                     </a:xfrm>
                     <a:prstGeom prst="rect">
@@ -4630,19 +4986,41 @@
       <w:pPr>
         <w:pStyle w:val="Heading1"/>
       </w:pPr>
-      <w:bookmarkStart w:id="35" w:name="_Toc489210095"/>
-      <w:r>
-        <w:t>Serialized Xml</w:t>
+      <w:bookmarkStart w:id="35" w:name="_Toc489804214"/>
+      <w:r>
+        <w:t xml:space="preserve">Create an </w:t>
+      </w:r>
+      <w:r>
+        <w:t>MVC Controller</w:t>
       </w:r>
       <w:bookmarkEnd w:id="35"/>
     </w:p>
     <w:p>
       <w:pPr>
+        <w:rPr>
+          <w:i/>
+        </w:rPr>
+      </w:pPr>
+      <w:r>
+        <w:rPr>
+          <w:i/>
+        </w:rPr>
+        <w:t>Goal: Setup our MVC Controller with a GET and POST for our tests.</w:t>
+      </w:r>
+      <w:r>
+        <w:rPr>
+          <w:i/>
+        </w:rPr>
+        <w:t xml:space="preserve">  Note that your localhost port may be different from the port listed in these examples.  Make sure you use the port associated with your project assigned when you created the project.</w:t>
+      </w:r>
+    </w:p>
+    <w:p>
+      <w:pPr>
         <w:pStyle w:val="Heading2"/>
       </w:pPr>
-      <w:bookmarkStart w:id="36" w:name="_Toc489210096"/>
-      <w:r>
-        <w:t>Overview</w:t>
+      <w:bookmarkStart w:id="36" w:name="_Toc489804215"/>
+      <w:r>
+        <w:t>Action</w:t>
       </w:r>
       <w:bookmarkEnd w:id="36"/>
     </w:p>
@@ -4651,45 +5029,27 @@
         <w:pStyle w:val="ListParagraph"/>
         <w:numPr>
           <w:ilvl w:val="0"/>
-          <w:numId w:val="19"/>
-        </w:numPr>
-      </w:pPr>
-      <w:r>
-        <w:t>Namespace "</w:t>
-      </w:r>
-      <w:proofErr w:type="spellStart"/>
-      <w:r>
-        <w:t>xmlns</w:t>
-      </w:r>
-      <w:proofErr w:type="spellEnd"/>
-      <w:r>
-        <w:t>" defaults to "</w:t>
-      </w:r>
-      <w:r>
-        <w:t>http://schemas.datacontract.org/2004/07</w:t>
-      </w:r>
-      <w:proofErr w:type="gramStart"/>
-      <w:r>
-        <w:t>/</w:t>
-      </w:r>
-      <w:r>
-        <w:t>{</w:t>
-      </w:r>
-      <w:proofErr w:type="gramEnd"/>
-      <w:r>
-        <w:t>Project}.{path to object".</w:t>
-      </w:r>
-    </w:p>
-    <w:p>
-      <w:pPr>
-        <w:pStyle w:val="ListParagraph"/>
-        <w:numPr>
-          <w:ilvl w:val="1"/>
-          <w:numId w:val="19"/>
-        </w:numPr>
-      </w:pPr>
-      <w:r>
-        <w:t>xmlns="http://schemas.datacontract.org/2004/07/Training.Serialization.Models"</w:t>
+          <w:numId w:val="23"/>
+        </w:numPr>
+      </w:pPr>
+      <w:r>
+        <w:t xml:space="preserve">Rename </w:t>
+      </w:r>
+      <w:proofErr w:type="spellStart"/>
+      <w:r>
+        <w:t>ValuesController.cs</w:t>
+      </w:r>
+      <w:proofErr w:type="spellEnd"/>
+      <w:r>
+        <w:t xml:space="preserve"> to </w:t>
+      </w:r>
+      <w:proofErr w:type="spellStart"/>
+      <w:r>
+        <w:t>SerializationController.cs</w:t>
+      </w:r>
+      <w:proofErr w:type="spellEnd"/>
+      <w:r>
+        <w:t>.</w:t>
       </w:r>
     </w:p>
     <w:p>
@@ -4697,65 +5057,22 @@
         <w:pStyle w:val="ListParagraph"/>
         <w:numPr>
           <w:ilvl w:val="0"/>
-          <w:numId w:val="19"/>
-        </w:numPr>
-      </w:pPr>
-      <w:r>
-        <w:t>Namespace "</w:t>
-      </w:r>
-      <w:proofErr w:type="spellStart"/>
-      <w:r>
-        <w:t>xmlns</w:t>
-      </w:r>
-      <w:proofErr w:type="gramStart"/>
-      <w:r>
-        <w:t>:i</w:t>
-      </w:r>
-      <w:proofErr w:type="spellEnd"/>
-      <w:proofErr w:type="gramEnd"/>
-      <w:r>
-        <w:t>" defaults to "</w:t>
-      </w:r>
-      <w:r>
-        <w:t>http://www.w3.org/2001/XMLSchema-instance</w:t>
-      </w:r>
-      <w:r>
-        <w:t>".</w:t>
-      </w:r>
-    </w:p>
-    <w:p>
-      <w:pPr>
-        <w:pStyle w:val="ListParagraph"/>
-        <w:numPr>
-          <w:ilvl w:val="1"/>
-          <w:numId w:val="19"/>
-        </w:numPr>
-      </w:pPr>
-      <w:r>
-        <w:t>We will be using this namespace to assist with derived types later.</w:t>
-      </w:r>
-    </w:p>
-    <w:p>
-      <w:pPr>
-        <w:pStyle w:val="ListParagraph"/>
-        <w:numPr>
-          <w:ilvl w:val="0"/>
-          <w:numId w:val="19"/>
-        </w:numPr>
-      </w:pPr>
-      <w:r>
-        <w:t>The rest is standard XML.</w:t>
-      </w:r>
-    </w:p>
-    <w:bookmarkStart w:id="37" w:name="_MON_1560686402"/>
+          <w:numId w:val="23"/>
+        </w:numPr>
+      </w:pPr>
+      <w:r>
+        <w:t>We're only interested in the GET and POST for our tests.  Replace the controller with the following version.</w:t>
+      </w:r>
+    </w:p>
+    <w:bookmarkStart w:id="37" w:name="_MON_1563534779"/>
     <w:bookmarkEnd w:id="37"/>
     <w:p>
       <w:r>
-        <w:object w:dxaOrig="9360" w:dyaOrig="2953">
-          <v:shape id="_x0000_i1032" type="#_x0000_t75" style="width:468pt;height:147.75pt" o:ole="">
-            <v:imagedata r:id="rId28" o:title=""/>
+        <w:object w:dxaOrig="9360" w:dyaOrig="7786">
+          <v:shape id="_x0000_i1032" type="#_x0000_t75" style="width:468pt;height:389.25pt" o:ole="">
+            <v:imagedata r:id="rId29" o:title=""/>
           </v:shape>
-          <o:OLEObject Type="Embed" ProgID="Word.Document.8" ShapeID="_x0000_i1032" DrawAspect="Content" ObjectID="_1562951949" r:id="rId29">
+          <o:OLEObject Type="Embed" ProgID="Word.Document.8" ShapeID="_x0000_i1032" DrawAspect="Content" ObjectID="_1563546106" r:id="rId30">
             <o:FieldCodes>\s</o:FieldCodes>
           </o:OLEObject>
         </w:object>
@@ -4763,16 +5080,83 @@
     </w:p>
     <w:p>
       <w:pPr>
-        <w:pStyle w:val="Heading1"/>
-      </w:pPr>
-      <w:bookmarkStart w:id="38" w:name="_Toc489210097"/>
-      <w:r>
-        <w:t>Namespace</w:t>
-      </w:r>
-      <w:bookmarkEnd w:id="38"/>
-    </w:p>
-    <w:p>
-      <w:pPr>
+        <w:pStyle w:val="ListParagraph"/>
+        <w:numPr>
+          <w:ilvl w:val="0"/>
+          <w:numId w:val="23"/>
+        </w:numPr>
+      </w:pPr>
+      <w:r>
+        <w:t>Update the Launch URL</w:t>
+      </w:r>
+    </w:p>
+    <w:p>
+      <w:pPr>
+        <w:pStyle w:val="ListParagraph"/>
+        <w:numPr>
+          <w:ilvl w:val="1"/>
+          <w:numId w:val="23"/>
+        </w:numPr>
+      </w:pPr>
+      <w:r>
+        <w:t xml:space="preserve">Right-click the </w:t>
+      </w:r>
+      <w:proofErr w:type="spellStart"/>
+      <w:r>
+        <w:t>Training.Serialization</w:t>
+      </w:r>
+      <w:proofErr w:type="spellEnd"/>
+      <w:r>
+        <w:t xml:space="preserve"> project &gt; Properties &gt; Debug</w:t>
+      </w:r>
+    </w:p>
+    <w:p>
+      <w:pPr>
+        <w:pStyle w:val="ListParagraph"/>
+        <w:numPr>
+          <w:ilvl w:val="1"/>
+          <w:numId w:val="23"/>
+        </w:numPr>
+      </w:pPr>
+      <w:r>
+        <w:t xml:space="preserve">Change the Launch URL to: </w:t>
+      </w:r>
+      <w:proofErr w:type="spellStart"/>
+      <w:r>
+        <w:t>api</w:t>
+      </w:r>
+      <w:proofErr w:type="spellEnd"/>
+      <w:r>
+        <w:t>/serialization</w:t>
+      </w:r>
+      <w:r>
+        <w:t>/</w:t>
+      </w:r>
+      <w:proofErr w:type="spellStart"/>
+      <w:r>
+        <w:t>PrimaryAddress</w:t>
+      </w:r>
+      <w:proofErr w:type="spellEnd"/>
+    </w:p>
+    <w:p>
+      <w:pPr>
+        <w:pStyle w:val="ListParagraph"/>
+        <w:numPr>
+          <w:ilvl w:val="1"/>
+          <w:numId w:val="23"/>
+        </w:numPr>
+      </w:pPr>
+      <w:r>
+        <w:t>Save</w:t>
+      </w:r>
+    </w:p>
+    <w:p>
+      <w:pPr>
+        <w:pStyle w:val="ListParagraph"/>
+        <w:numPr>
+          <w:ilvl w:val="1"/>
+          <w:numId w:val="23"/>
+        </w:numPr>
         <w:rPr>
           <w:i/>
         </w:rPr>
@@ -4781,49 +5165,258 @@
         <w:rPr>
           <w:i/>
         </w:rPr>
-        <w:t xml:space="preserve">Goal: </w:t>
-      </w:r>
-      <w:r>
+        <w:t>If you run the app now, the GET results will be returned in the browser in the default JSON format.</w:t>
+      </w:r>
+    </w:p>
+    <w:p>
+      <w:r>
+        <w:rPr>
+          <w:noProof/>
+        </w:rPr>
+        <w:lastRenderedPageBreak/>
+        <w:drawing>
+          <wp:inline distT="0" distB="0" distL="0" distR="0" wp14:anchorId="07E8E77B" wp14:editId="1452A107">
+            <wp:extent cx="4628571" cy="2952381"/>
+            <wp:effectExtent l="0" t="0" r="635" b="635"/>
+            <wp:docPr id="5" name="Picture 5"/>
+            <wp:cNvGraphicFramePr>
+              <a:graphicFrameLocks xmlns:a="http://schemas.openxmlformats.org/drawingml/2006/main" noChangeAspect="1"/>
+            </wp:cNvGraphicFramePr>
+            <a:graphic xmlns:a="http://schemas.openxmlformats.org/drawingml/2006/main">
+              <a:graphicData uri="http://schemas.openxmlformats.org/drawingml/2006/picture">
+                <pic:pic xmlns:pic="http://schemas.openxmlformats.org/drawingml/2006/picture">
+                  <pic:nvPicPr>
+                    <pic:cNvPr id="0" name=""/>
+                    <pic:cNvPicPr/>
+                  </pic:nvPicPr>
+                  <pic:blipFill>
+                    <a:blip r:embed="rId31"/>
+                    <a:stretch>
+                      <a:fillRect/>
+                    </a:stretch>
+                  </pic:blipFill>
+                  <pic:spPr>
+                    <a:xfrm>
+                      <a:off x="0" y="0"/>
+                      <a:ext cx="4628571" cy="2952381"/>
+                    </a:xfrm>
+                    <a:prstGeom prst="rect">
+                      <a:avLst/>
+                    </a:prstGeom>
+                  </pic:spPr>
+                </pic:pic>
+              </a:graphicData>
+            </a:graphic>
+          </wp:inline>
+        </w:drawing>
+      </w:r>
+    </w:p>
+    <w:p>
+      <w:pPr>
+        <w:pStyle w:val="ListParagraph"/>
+        <w:numPr>
+          <w:ilvl w:val="0"/>
+          <w:numId w:val="23"/>
+        </w:numPr>
+      </w:pPr>
+      <w:r>
+        <w:t xml:space="preserve">Install the </w:t>
+      </w:r>
+      <w:proofErr w:type="spellStart"/>
+      <w:r>
+        <w:t>NuGet</w:t>
+      </w:r>
+      <w:proofErr w:type="spellEnd"/>
+      <w:r>
+        <w:t xml:space="preserve"> package </w:t>
+      </w:r>
+      <w:proofErr w:type="spellStart"/>
+      <w:r>
+        <w:t>Microsoft.AspNetCore.Mvc.Formatters.Xml</w:t>
+      </w:r>
+      <w:proofErr w:type="spellEnd"/>
+    </w:p>
+    <w:p>
+      <w:pPr>
+        <w:pStyle w:val="ListParagraph"/>
+        <w:numPr>
+          <w:ilvl w:val="1"/>
+          <w:numId w:val="23"/>
+        </w:numPr>
+      </w:pPr>
+      <w:r>
+        <w:t xml:space="preserve">Tools &gt; </w:t>
+      </w:r>
+      <w:proofErr w:type="spellStart"/>
+      <w:r>
+        <w:t>NuGet</w:t>
+      </w:r>
+      <w:proofErr w:type="spellEnd"/>
+      <w:r>
+        <w:t xml:space="preserve"> Package Manager &gt; Manage </w:t>
+      </w:r>
+      <w:proofErr w:type="spellStart"/>
+      <w:r>
+        <w:t>NuGet</w:t>
+      </w:r>
+      <w:proofErr w:type="spellEnd"/>
+      <w:r>
+        <w:t xml:space="preserve"> Packages for Solution</w:t>
+      </w:r>
+    </w:p>
+    <w:p>
+      <w:pPr>
+        <w:pStyle w:val="ListParagraph"/>
+        <w:numPr>
+          <w:ilvl w:val="1"/>
+          <w:numId w:val="23"/>
+        </w:numPr>
+      </w:pPr>
+      <w:r>
+        <w:t xml:space="preserve">Click Browse &gt; Search from </w:t>
+      </w:r>
+      <w:proofErr w:type="spellStart"/>
+      <w:r>
+        <w:t>Microsoft.AspNetCore.Mvc.Formatters.Xml</w:t>
+      </w:r>
+      <w:proofErr w:type="spellEnd"/>
+    </w:p>
+    <w:p>
+      <w:pPr>
+        <w:pStyle w:val="ListParagraph"/>
+        <w:numPr>
+          <w:ilvl w:val="1"/>
+          <w:numId w:val="23"/>
+        </w:numPr>
+      </w:pPr>
+      <w:r>
+        <w:t xml:space="preserve">Select </w:t>
+      </w:r>
+      <w:proofErr w:type="spellStart"/>
+      <w:r>
+        <w:t>Microsoft.AspNetCore.Mvc.Formatters.Xml</w:t>
+      </w:r>
+      <w:proofErr w:type="spellEnd"/>
+    </w:p>
+    <w:p>
+      <w:pPr>
+        <w:pStyle w:val="ListParagraph"/>
+        <w:numPr>
+          <w:ilvl w:val="1"/>
+          <w:numId w:val="23"/>
+        </w:numPr>
+      </w:pPr>
+      <w:r>
+        <w:t xml:space="preserve">Check </w:t>
+      </w:r>
+      <w:proofErr w:type="spellStart"/>
+      <w:r>
+        <w:t>Training.Serialization</w:t>
+      </w:r>
+      <w:proofErr w:type="spellEnd"/>
+    </w:p>
+    <w:p>
+      <w:pPr>
+        <w:pStyle w:val="ListParagraph"/>
+        <w:numPr>
+          <w:ilvl w:val="1"/>
+          <w:numId w:val="23"/>
+        </w:numPr>
+      </w:pPr>
+      <w:r>
+        <w:t>Click Install</w:t>
+      </w:r>
+    </w:p>
+    <w:p>
+      <w:pPr>
+        <w:pStyle w:val="ListParagraph"/>
+        <w:numPr>
+          <w:ilvl w:val="1"/>
+          <w:numId w:val="23"/>
+        </w:numPr>
+      </w:pPr>
+      <w:r>
+        <w:t>When prompted, click OK &gt; I accept</w:t>
+      </w:r>
+    </w:p>
+    <w:p>
+      <w:r>
+        <w:rPr>
+          <w:noProof/>
+        </w:rPr>
+        <w:drawing>
+          <wp:inline distT="0" distB="0" distL="0" distR="0" wp14:anchorId="0FBA3F10" wp14:editId="1483BE2F">
+            <wp:extent cx="5943600" cy="1933575"/>
+            <wp:effectExtent l="0" t="0" r="0" b="9525"/>
+            <wp:docPr id="4" name="Picture 4"/>
+            <wp:cNvGraphicFramePr>
+              <a:graphicFrameLocks xmlns:a="http://schemas.openxmlformats.org/drawingml/2006/main" noChangeAspect="1"/>
+            </wp:cNvGraphicFramePr>
+            <a:graphic xmlns:a="http://schemas.openxmlformats.org/drawingml/2006/main">
+              <a:graphicData uri="http://schemas.openxmlformats.org/drawingml/2006/picture">
+                <pic:pic xmlns:pic="http://schemas.openxmlformats.org/drawingml/2006/picture">
+                  <pic:nvPicPr>
+                    <pic:cNvPr id="0" name=""/>
+                    <pic:cNvPicPr/>
+                  </pic:nvPicPr>
+                  <pic:blipFill>
+                    <a:blip r:embed="rId32"/>
+                    <a:stretch>
+                      <a:fillRect/>
+                    </a:stretch>
+                  </pic:blipFill>
+                  <pic:spPr>
+                    <a:xfrm>
+                      <a:off x="0" y="0"/>
+                      <a:ext cx="5943600" cy="1933575"/>
+                    </a:xfrm>
+                    <a:prstGeom prst="rect">
+                      <a:avLst/>
+                    </a:prstGeom>
+                  </pic:spPr>
+                </pic:pic>
+              </a:graphicData>
+            </a:graphic>
+          </wp:inline>
+        </w:drawing>
+      </w:r>
+    </w:p>
+    <w:p>
+      <w:pPr>
+        <w:pStyle w:val="ListParagraph"/>
+        <w:numPr>
+          <w:ilvl w:val="0"/>
+          <w:numId w:val="23"/>
+        </w:numPr>
+      </w:pPr>
+      <w:r>
+        <w:t xml:space="preserve">Update the </w:t>
+      </w:r>
+      <w:proofErr w:type="spellStart"/>
+      <w:r>
+        <w:t>Startup.cs</w:t>
+      </w:r>
+      <w:proofErr w:type="spellEnd"/>
+      <w:r>
+        <w:t xml:space="preserve"> to add the accepted attribute "application/xml".</w:t>
+      </w:r>
+    </w:p>
+    <w:p>
+      <w:pPr>
+        <w:pStyle w:val="ListParagraph"/>
+        <w:numPr>
+          <w:ilvl w:val="1"/>
+          <w:numId w:val="23"/>
+        </w:numPr>
         <w:rPr>
           <w:i/>
         </w:rPr>
-        <w:t>Define our</w:t>
-      </w:r>
+      </w:pPr>
       <w:r>
         <w:rPr>
           <w:i/>
         </w:rPr>
-        <w:t xml:space="preserve"> own namespace and which fields should be included.</w:t>
-      </w:r>
-    </w:p>
-    <w:p>
-      <w:pPr>
-        <w:pStyle w:val="Heading2"/>
-      </w:pPr>
-      <w:bookmarkStart w:id="39" w:name="_Toc489210098"/>
-      <w:r>
-        <w:t>Action</w:t>
-      </w:r>
-      <w:bookmarkEnd w:id="39"/>
-    </w:p>
-    <w:p>
-      <w:pPr>
-        <w:pStyle w:val="ListParagraph"/>
-        <w:numPr>
-          <w:ilvl w:val="0"/>
-          <w:numId w:val="20"/>
-        </w:numPr>
-      </w:pPr>
-      <w:r>
-        <w:t xml:space="preserve">Update </w:t>
-      </w:r>
-      <w:proofErr w:type="spellStart"/>
-      <w:r>
-        <w:t>PrimaryAddress</w:t>
-      </w:r>
-      <w:proofErr w:type="spellEnd"/>
-      <w:r>
-        <w:t xml:space="preserve"> with namespace: http://training.serialization.companyname.com</w:t>
+        <w:t>JSON is the default type for Web APIs.</w:t>
       </w:r>
     </w:p>
     <w:p>
@@ -4831,30 +5424,59 @@
         <w:pStyle w:val="ListParagraph"/>
         <w:numPr>
           <w:ilvl w:val="1"/>
-          <w:numId w:val="20"/>
-        </w:numPr>
-      </w:pPr>
-      <w:r>
-        <w:t>Companies tend to name the namespace with their own domain name such as "</w:t>
-      </w:r>
-      <w:proofErr w:type="gramStart"/>
-      <w:r>
-        <w:t>http:</w:t>
-      </w:r>
-      <w:proofErr w:type="gramEnd"/>
-      <w:r>
-        <w:t>//{project}.{domain}.com".  This is by no means a standard, just an example.</w:t>
-      </w:r>
-    </w:p>
-    <w:bookmarkStart w:id="40" w:name="_MON_1560687890"/>
-    <w:bookmarkEnd w:id="40"/>
-    <w:p>
-      <w:r>
-        <w:object w:dxaOrig="9360" w:dyaOrig="1346">
-          <v:shape id="_x0000_i1033" type="#_x0000_t75" style="width:468pt;height:67.5pt" o:ole="">
-            <v:imagedata r:id="rId30" o:title=""/>
+          <w:numId w:val="23"/>
+        </w:numPr>
+      </w:pPr>
+      <w:r>
+        <w:t>Add "</w:t>
+      </w:r>
+      <w:r>
+        <w:t xml:space="preserve">using </w:t>
+      </w:r>
+      <w:proofErr w:type="spellStart"/>
+      <w:r>
+        <w:t>Microsoft.AspNetCore.Mvc</w:t>
+      </w:r>
+      <w:proofErr w:type="spellEnd"/>
+      <w:r>
+        <w:t>;</w:t>
+      </w:r>
+      <w:r>
+        <w:t>"</w:t>
+      </w:r>
+    </w:p>
+    <w:p>
+      <w:pPr>
+        <w:pStyle w:val="ListParagraph"/>
+        <w:numPr>
+          <w:ilvl w:val="1"/>
+          <w:numId w:val="23"/>
+        </w:numPr>
+      </w:pPr>
+      <w:r>
+        <w:t xml:space="preserve">Add "using </w:t>
+      </w:r>
+      <w:proofErr w:type="spellStart"/>
+      <w:r>
+        <w:t>Microsoft.AspNetCore.Mvc.Formatters</w:t>
+      </w:r>
+      <w:proofErr w:type="spellEnd"/>
+      <w:r>
+        <w:t>;</w:t>
+      </w:r>
+      <w:r>
+        <w:t>"</w:t>
+      </w:r>
+    </w:p>
+    <w:bookmarkStart w:id="38" w:name="_MON_1563544868"/>
+    <w:bookmarkEnd w:id="38"/>
+    <w:p>
+      <w:r>
+        <w:object w:dxaOrig="9360" w:dyaOrig="2002">
+          <v:shape id="_x0000_i1033" type="#_x0000_t75" style="width:468pt;height:99.75pt" o:ole="">
+            <v:imagedata r:id="rId33" o:title=""/>
           </v:shape>
-          <o:OLEObject Type="Embed" ProgID="Word.Document.8" ShapeID="_x0000_i1033" DrawAspect="Content" ObjectID="_1562951950" r:id="rId31">
+          <o:OLEObject Type="Embed" ProgID="Word.Document.8" ShapeID="_x0000_i1033" DrawAspect="Content" ObjectID="_1563546107" r:id="rId34">
             <o:FieldCodes>\s</o:FieldCodes>
           </o:OLEObject>
         </w:object>
@@ -4864,29 +5486,39 @@
       <w:pPr>
         <w:pStyle w:val="ListParagraph"/>
         <w:numPr>
-          <w:ilvl w:val="0"/>
-          <w:numId w:val="20"/>
-        </w:numPr>
-      </w:pPr>
-      <w:r>
-        <w:t>Run your test and note that your serialization</w:t>
-      </w:r>
-      <w:r>
-        <w:t xml:space="preserve"> test</w:t>
-      </w:r>
-      <w:r>
-        <w:t xml:space="preserve"> failed and returned an error.</w:t>
-      </w:r>
-    </w:p>
-    <w:bookmarkStart w:id="41" w:name="_MON_1560688637"/>
-    <w:bookmarkEnd w:id="41"/>
-    <w:p>
-      <w:r>
-        <w:object w:dxaOrig="9360" w:dyaOrig="1335">
-          <v:shape id="_x0000_i1034" type="#_x0000_t75" style="width:468pt;height:66.75pt" o:ole="">
-            <v:imagedata r:id="rId32" o:title=""/>
+          <w:ilvl w:val="1"/>
+          <w:numId w:val="23"/>
+        </w:numPr>
+      </w:pPr>
+      <w:r>
+        <w:t xml:space="preserve">Update the </w:t>
+      </w:r>
+      <w:proofErr w:type="spellStart"/>
+      <w:r>
+        <w:t>ConfigureServices</w:t>
+      </w:r>
+      <w:proofErr w:type="spellEnd"/>
+      <w:r>
+        <w:t xml:space="preserve"> method to call </w:t>
+      </w:r>
+      <w:proofErr w:type="spellStart"/>
+      <w:r>
+        <w:t>service.AddMvc</w:t>
+      </w:r>
+      <w:proofErr w:type="spellEnd"/>
+      <w:r>
+        <w:t xml:space="preserve"> with the "application/xml" option.</w:t>
+      </w:r>
+    </w:p>
+    <w:bookmarkStart w:id="39" w:name="_MON_1563536689"/>
+    <w:bookmarkEnd w:id="39"/>
+    <w:p>
+      <w:r>
+        <w:object w:dxaOrig="9360" w:dyaOrig="4449">
+          <v:shape id="_x0000_i1034" type="#_x0000_t75" style="width:468pt;height:222.75pt" o:ole="">
+            <v:imagedata r:id="rId35" o:title=""/>
           </v:shape>
-          <o:OLEObject Type="Embed" ProgID="Word.Document.8" ShapeID="_x0000_i1034" DrawAspect="Content" ObjectID="_1562951951" r:id="rId33">
+          <o:OLEObject Type="Embed" ProgID="Word.Document.8" ShapeID="_x0000_i1034" DrawAspect="Content" ObjectID="_1563546108" r:id="rId36">
             <o:FieldCodes>\s</o:FieldCodes>
           </o:OLEObject>
         </w:object>
@@ -4897,19 +5529,11 @@
         <w:pStyle w:val="ListParagraph"/>
         <w:numPr>
           <w:ilvl w:val="0"/>
-          <w:numId w:val="20"/>
-        </w:numPr>
-      </w:pPr>
-      <w:r>
-        <w:t xml:space="preserve">The serialization created the xml follows without any properties, so the deserialization </w:t>
-      </w:r>
-      <w:proofErr w:type="gramStart"/>
-      <w:r>
-        <w:t>defaulted</w:t>
-      </w:r>
-      <w:proofErr w:type="gramEnd"/>
-      <w:r>
-        <w:t xml:space="preserve"> the values to NULL.</w:t>
+          <w:numId w:val="23"/>
+        </w:numPr>
+      </w:pPr>
+      <w:r>
+        <w:t>Run the app.</w:t>
       </w:r>
     </w:p>
     <w:p>
@@ -4917,30 +5541,42 @@
         <w:pStyle w:val="ListParagraph"/>
         <w:numPr>
           <w:ilvl w:val="1"/>
-          <w:numId w:val="20"/>
-        </w:numPr>
-      </w:pPr>
-      <w:r>
-        <w:t xml:space="preserve">Warning: The deserialization did not throw an exception and it clearly did not do what you wanted.  You are responsible for validating values were </w:t>
-      </w:r>
-      <w:proofErr w:type="spellStart"/>
-      <w:r>
-        <w:t>deserialized</w:t>
-      </w:r>
-      <w:proofErr w:type="spellEnd"/>
-      <w:r>
-        <w:t xml:space="preserve"> properly and returning any errors or warnings if you decide to default if values did not deserialize.</w:t>
-      </w:r>
-    </w:p>
-    <w:bookmarkStart w:id="42" w:name="_MON_1560688786"/>
-    <w:bookmarkEnd w:id="42"/>
-    <w:p>
-      <w:r>
-        <w:object w:dxaOrig="9360" w:dyaOrig="721">
-          <v:shape id="_x0000_i1035" type="#_x0000_t75" style="width:468pt;height:36pt" o:ole="">
-            <v:imagedata r:id="rId34" o:title=""/>
+          <w:numId w:val="23"/>
+        </w:numPr>
+      </w:pPr>
+      <w:r>
+        <w:t xml:space="preserve">Your default browser should open with the URL: </w:t>
+      </w:r>
+      <w:hyperlink r:id="rId37" w:history="1">
+        <w:r>
+          <w:rPr>
+            <w:rStyle w:val="Hyperlink"/>
+          </w:rPr>
+          <w:t>http://localhost:4978/api/serialization/PrimaryAddress</w:t>
+        </w:r>
+      </w:hyperlink>
+    </w:p>
+    <w:p>
+      <w:pPr>
+        <w:pStyle w:val="ListParagraph"/>
+        <w:numPr>
+          <w:ilvl w:val="1"/>
+          <w:numId w:val="23"/>
+        </w:numPr>
+      </w:pPr>
+      <w:r>
+        <w:t>The following XML is returned.</w:t>
+      </w:r>
+    </w:p>
+    <w:bookmarkStart w:id="40" w:name="_MON_1563545054"/>
+    <w:bookmarkEnd w:id="40"/>
+    <w:p>
+      <w:r>
+        <w:object w:dxaOrig="9360" w:dyaOrig="2680">
+          <v:shape id="_x0000_i1035" type="#_x0000_t75" style="width:468pt;height:134.25pt" o:ole="">
+            <v:imagedata r:id="rId38" o:title=""/>
           </v:shape>
-          <o:OLEObject Type="Embed" ProgID="Word.Document.8" ShapeID="_x0000_i1035" DrawAspect="Content" ObjectID="_1562951952" r:id="rId35">
+          <o:OLEObject Type="Embed" ProgID="Word.Document.8" ShapeID="_x0000_i1035" DrawAspect="Content" ObjectID="_1563546109" r:id="rId39">
             <o:FieldCodes>\s</o:FieldCodes>
           </o:OLEObject>
         </w:object>
@@ -4948,29 +5584,338 @@
     </w:p>
     <w:p>
       <w:pPr>
-        <w:rPr>
-          <w:rFonts w:asciiTheme="majorHAnsi" w:eastAsiaTheme="majorEastAsia" w:hAnsiTheme="majorHAnsi" w:cstheme="majorBidi"/>
-          <w:b/>
-          <w:bCs/>
-          <w:color w:val="365F91" w:themeColor="accent1" w:themeShade="BF"/>
-          <w:sz w:val="28"/>
-          <w:szCs w:val="28"/>
-        </w:rPr>
-      </w:pPr>
-      <w:r>
-        <w:br w:type="page"/>
-      </w:r>
-    </w:p>
-    <w:p>
-      <w:pPr>
         <w:pStyle w:val="Heading1"/>
       </w:pPr>
+      <w:bookmarkStart w:id="41" w:name="_Toc489804216"/>
+      <w:r>
+        <w:lastRenderedPageBreak/>
+        <w:t xml:space="preserve">Create a </w:t>
+      </w:r>
+      <w:proofErr w:type="spellStart"/>
+      <w:r>
+        <w:t>SoapUI</w:t>
+      </w:r>
+      <w:proofErr w:type="spellEnd"/>
+      <w:r>
+        <w:t xml:space="preserve"> Test</w:t>
+      </w:r>
+      <w:bookmarkEnd w:id="41"/>
+    </w:p>
+    <w:p>
+      <w:pPr>
+        <w:rPr>
+          <w:i/>
+        </w:rPr>
+      </w:pPr>
+      <w:r>
+        <w:rPr>
+          <w:i/>
+        </w:rPr>
+        <w:t xml:space="preserve">Goal: Create a </w:t>
+      </w:r>
+      <w:proofErr w:type="spellStart"/>
+      <w:r>
+        <w:rPr>
+          <w:i/>
+        </w:rPr>
+        <w:t>SoapUI</w:t>
+      </w:r>
+      <w:proofErr w:type="spellEnd"/>
+      <w:r>
+        <w:rPr>
+          <w:i/>
+        </w:rPr>
+        <w:t xml:space="preserve"> test suite for our web </w:t>
+      </w:r>
+      <w:proofErr w:type="spellStart"/>
+      <w:proofErr w:type="gramStart"/>
+      <w:r>
+        <w:rPr>
+          <w:i/>
+        </w:rPr>
+        <w:t>api</w:t>
+      </w:r>
+      <w:proofErr w:type="spellEnd"/>
+      <w:proofErr w:type="gramEnd"/>
+      <w:r>
+        <w:rPr>
+          <w:i/>
+        </w:rPr>
+        <w:t>.</w:t>
+      </w:r>
+      <w:r>
+        <w:rPr>
+          <w:i/>
+        </w:rPr>
+        <w:t xml:space="preserve">  Note that your localhost port may be different from the port listed in these examples.  Make sure you use the port associated with your project assigned when you created the project.</w:t>
+      </w:r>
+    </w:p>
+    <w:p>
+      <w:pPr>
+        <w:pStyle w:val="Heading2"/>
+      </w:pPr>
+      <w:bookmarkStart w:id="42" w:name="_Toc489804217"/>
+      <w:r>
+        <w:t>Action</w:t>
+      </w:r>
+      <w:bookmarkEnd w:id="42"/>
+    </w:p>
+    <w:p>
+      <w:pPr>
+        <w:pStyle w:val="ListParagraph"/>
+        <w:numPr>
+          <w:ilvl w:val="0"/>
+          <w:numId w:val="24"/>
+        </w:numPr>
+      </w:pPr>
+      <w:r>
+        <w:t xml:space="preserve">Create a new </w:t>
+      </w:r>
+      <w:proofErr w:type="spellStart"/>
+      <w:r>
+        <w:t>SoapUI</w:t>
+      </w:r>
+      <w:proofErr w:type="spellEnd"/>
+      <w:r>
+        <w:t xml:space="preserve"> workspace</w:t>
+      </w:r>
+    </w:p>
+    <w:p>
+      <w:pPr>
+        <w:pStyle w:val="ListParagraph"/>
+        <w:numPr>
+          <w:ilvl w:val="1"/>
+          <w:numId w:val="24"/>
+        </w:numPr>
+      </w:pPr>
+      <w:r>
+        <w:t xml:space="preserve">Open </w:t>
+      </w:r>
+      <w:proofErr w:type="spellStart"/>
+      <w:r>
+        <w:t>SoapUI</w:t>
+      </w:r>
+      <w:proofErr w:type="spellEnd"/>
+      <w:r>
+        <w:t xml:space="preserve"> &gt; File &gt; New Workspace</w:t>
+      </w:r>
+    </w:p>
+    <w:p>
+      <w:pPr>
+        <w:pStyle w:val="ListParagraph"/>
+        <w:numPr>
+          <w:ilvl w:val="1"/>
+          <w:numId w:val="24"/>
+        </w:numPr>
+      </w:pPr>
+      <w:r>
+        <w:t xml:space="preserve">Enter name of new workspace: </w:t>
+      </w:r>
+      <w:proofErr w:type="spellStart"/>
+      <w:r>
+        <w:t>Training.Serialization</w:t>
+      </w:r>
+      <w:proofErr w:type="spellEnd"/>
+    </w:p>
+    <w:p>
+      <w:pPr>
+        <w:pStyle w:val="ListParagraph"/>
+        <w:numPr>
+          <w:ilvl w:val="1"/>
+          <w:numId w:val="24"/>
+        </w:numPr>
+      </w:pPr>
+      <w:r>
+        <w:t>Save to: C:\Projects\Training\Training.Serialization.SoapUI\</w:t>
+      </w:r>
+      <w:r>
+        <w:t>Training.Serialization-workspace.xml</w:t>
+      </w:r>
+    </w:p>
+    <w:p>
+      <w:pPr>
+        <w:pStyle w:val="ListParagraph"/>
+        <w:numPr>
+          <w:ilvl w:val="0"/>
+          <w:numId w:val="24"/>
+        </w:numPr>
+      </w:pPr>
+      <w:r>
+        <w:t>Create a new REST project</w:t>
+      </w:r>
+    </w:p>
+    <w:p>
+      <w:pPr>
+        <w:pStyle w:val="ListParagraph"/>
+        <w:numPr>
+          <w:ilvl w:val="1"/>
+          <w:numId w:val="24"/>
+        </w:numPr>
+      </w:pPr>
+      <w:r>
+        <w:t>Click REST</w:t>
+      </w:r>
+    </w:p>
+    <w:p>
+      <w:pPr>
+        <w:pStyle w:val="ListParagraph"/>
+        <w:numPr>
+          <w:ilvl w:val="1"/>
+          <w:numId w:val="24"/>
+        </w:numPr>
+      </w:pPr>
+      <w:r>
+        <w:t xml:space="preserve">URI: </w:t>
+      </w:r>
+      <w:r>
+        <w:t>http://localhost:4978/api/serialization</w:t>
+      </w:r>
+      <w:r>
+        <w:t>/PrimaryAddress</w:t>
+      </w:r>
+    </w:p>
+    <w:p>
+      <w:pPr>
+        <w:pStyle w:val="ListParagraph"/>
+        <w:numPr>
+          <w:ilvl w:val="0"/>
+          <w:numId w:val="24"/>
+        </w:numPr>
+      </w:pPr>
+      <w:r>
+        <w:t>Rename the project</w:t>
+      </w:r>
+    </w:p>
+    <w:p>
+      <w:pPr>
+        <w:pStyle w:val="ListParagraph"/>
+        <w:numPr>
+          <w:ilvl w:val="1"/>
+          <w:numId w:val="24"/>
+        </w:numPr>
+      </w:pPr>
+      <w:r>
+        <w:t>Select "REST Project 1"</w:t>
+      </w:r>
+    </w:p>
+    <w:p>
+      <w:pPr>
+        <w:pStyle w:val="ListParagraph"/>
+        <w:numPr>
+          <w:ilvl w:val="1"/>
+          <w:numId w:val="24"/>
+        </w:numPr>
+      </w:pPr>
+      <w:r>
+        <w:t>Press F2 (or Right-click and click Rename)</w:t>
+      </w:r>
+    </w:p>
+    <w:p>
+      <w:pPr>
+        <w:pStyle w:val="ListParagraph"/>
+        <w:numPr>
+          <w:ilvl w:val="1"/>
+          <w:numId w:val="24"/>
+        </w:numPr>
+      </w:pPr>
+      <w:proofErr w:type="spellStart"/>
+      <w:r>
+        <w:t>Specifiy</w:t>
+      </w:r>
+      <w:proofErr w:type="spellEnd"/>
+      <w:r>
+        <w:t xml:space="preserve"> name of project: </w:t>
+      </w:r>
+      <w:r>
+        <w:t>Serialization-REST (LOCALHOST)</w:t>
+      </w:r>
+    </w:p>
+    <w:p>
+      <w:pPr>
+        <w:pStyle w:val="ListParagraph"/>
+        <w:numPr>
+          <w:ilvl w:val="0"/>
+          <w:numId w:val="24"/>
+        </w:numPr>
+      </w:pPr>
+      <w:r>
+        <w:t>Save the project</w:t>
+      </w:r>
+    </w:p>
+    <w:p>
+      <w:pPr>
+        <w:pStyle w:val="ListParagraph"/>
+        <w:numPr>
+          <w:ilvl w:val="1"/>
+          <w:numId w:val="24"/>
+        </w:numPr>
+      </w:pPr>
+      <w:r>
+        <w:t>Save to: C:\Projects\Training\Training.Serialization.SoapUI\</w:t>
+      </w:r>
+      <w:r>
+        <w:t>Serialization-REST--LOCALHOST--soapui-project.xml</w:t>
+      </w:r>
+    </w:p>
+    <w:p>
+      <w:pPr>
+        <w:pStyle w:val="ListParagraph"/>
+        <w:numPr>
+          <w:ilvl w:val="0"/>
+          <w:numId w:val="24"/>
+        </w:numPr>
+      </w:pPr>
+      <w:r>
+        <w:t>Run the test</w:t>
+      </w:r>
+    </w:p>
+    <w:p>
+      <w:r>
+        <w:rPr>
+          <w:noProof/>
+        </w:rPr>
+        <w:drawing>
+          <wp:inline distT="0" distB="0" distL="0" distR="0" wp14:anchorId="142CF2A9" wp14:editId="371337B6">
+            <wp:extent cx="5943600" cy="1708785"/>
+            <wp:effectExtent l="0" t="0" r="0" b="5715"/>
+            <wp:docPr id="8" name="Picture 8"/>
+            <wp:cNvGraphicFramePr>
+              <a:graphicFrameLocks xmlns:a="http://schemas.openxmlformats.org/drawingml/2006/main" noChangeAspect="1"/>
+            </wp:cNvGraphicFramePr>
+            <a:graphic xmlns:a="http://schemas.openxmlformats.org/drawingml/2006/main">
+              <a:graphicData uri="http://schemas.openxmlformats.org/drawingml/2006/picture">
+                <pic:pic xmlns:pic="http://schemas.openxmlformats.org/drawingml/2006/picture">
+                  <pic:nvPicPr>
+                    <pic:cNvPr id="0" name=""/>
+                    <pic:cNvPicPr/>
+                  </pic:nvPicPr>
+                  <pic:blipFill>
+                    <a:blip r:embed="rId40"/>
+                    <a:stretch>
+                      <a:fillRect/>
+                    </a:stretch>
+                  </pic:blipFill>
+                  <pic:spPr>
+                    <a:xfrm>
+                      <a:off x="0" y="0"/>
+                      <a:ext cx="5943600" cy="1708785"/>
+                    </a:xfrm>
+                    <a:prstGeom prst="rect">
+                      <a:avLst/>
+                    </a:prstGeom>
+                  </pic:spPr>
+                </pic:pic>
+              </a:graphicData>
+            </a:graphic>
+          </wp:inline>
+        </w:drawing>
+      </w:r>
     </w:p>
     <w:p>
       <w:pPr>
         <w:pStyle w:val="Heading1"/>
       </w:pPr>
-      <w:bookmarkStart w:id="43" w:name="_Toc489210099"/>
+      <w:bookmarkStart w:id="43" w:name="_Toc489804218"/>
       <w:r>
         <w:t>Tracing</w:t>
       </w:r>
@@ -5009,7 +5954,7 @@
       <w:pPr>
         <w:pStyle w:val="Heading2"/>
       </w:pPr>
-      <w:bookmarkStart w:id="44" w:name="_Toc489210100"/>
+      <w:bookmarkStart w:id="44" w:name="_Toc489804219"/>
       <w:r>
         <w:t>Overview</w:t>
       </w:r>
@@ -5022,7 +5967,7 @@
         </w:rPr>
         <w:t xml:space="preserve">If the root element fails to deserialize, then the tracing tool outputs the error to the Visual Studio Output panel.  Typically you will not want this enabled in production, so wrap it with </w:t>
       </w:r>
-      <w:hyperlink r:id="rId36" w:history="1">
+      <w:hyperlink r:id="rId41" w:history="1">
         <w:r>
           <w:rPr>
             <w:rStyle w:val="Hyperlink"/>
@@ -5056,12 +6001,10 @@
       <w:pPr>
         <w:pStyle w:val="Heading3"/>
       </w:pPr>
-      <w:bookmarkStart w:id="45" w:name="_Toc489210101"/>
-      <w:r>
-        <w:t>ASP</w:t>
-      </w:r>
-      <w:r>
-        <w:t xml:space="preserve">.NET 4.5.* uses </w:t>
+      <w:bookmarkStart w:id="45" w:name="_Toc489804220"/>
+      <w:r>
+        <w:lastRenderedPageBreak/>
+        <w:t xml:space="preserve">ASP.NET 4.5.* uses </w:t>
       </w:r>
       <w:proofErr w:type="spellStart"/>
       <w:r>
@@ -5080,19 +6023,7 @@
         <w:rPr>
           <w:i/>
         </w:rPr>
-        <w:t xml:space="preserve">If you are using the "ASP.Net 4.5.*" framework, </w:t>
-      </w:r>
-      <w:r>
-        <w:rPr>
-          <w:i/>
-        </w:rPr>
-        <w:t>then you</w:t>
-      </w:r>
-      <w:r>
-        <w:rPr>
-          <w:i/>
-        </w:rPr>
-        <w:t xml:space="preserve"> would instead install the </w:t>
+        <w:t xml:space="preserve">If you are using the "ASP.Net 4.5.*" framework, then you would instead install the </w:t>
       </w:r>
       <w:proofErr w:type="spellStart"/>
       <w:r>
@@ -5229,10 +6160,7 @@
         </w:numPr>
       </w:pPr>
       <w:r>
-        <w:t>Update</w:t>
-      </w:r>
-      <w:r>
-        <w:t xml:space="preserve"> the </w:t>
+        <w:t xml:space="preserve">Update the </w:t>
       </w:r>
       <w:proofErr w:type="spellStart"/>
       <w:r>
@@ -5267,7 +6195,7 @@
           <w:noProof/>
         </w:rPr>
         <w:drawing>
-          <wp:inline distT="0" distB="0" distL="0" distR="0" wp14:anchorId="49D2CC49" wp14:editId="7616E513">
+          <wp:inline distT="0" distB="0" distL="0" distR="0" wp14:anchorId="7BB481FB" wp14:editId="56EB827A">
             <wp:extent cx="5943600" cy="3500120"/>
             <wp:effectExtent l="0" t="0" r="0" b="5080"/>
             <wp:docPr id="1" name="Picture 1"/>
@@ -5282,7 +6210,7 @@
                     <pic:cNvPicPr/>
                   </pic:nvPicPr>
                   <pic:blipFill>
-                    <a:blip r:embed="rId37"/>
+                    <a:blip r:embed="rId42"/>
                     <a:stretch>
                       <a:fillRect/>
                     </a:stretch>
@@ -5303,6 +6231,346 @@
         </w:drawing>
       </w:r>
     </w:p>
+    <w:p>
+      <w:pPr>
+        <w:pStyle w:val="Heading1"/>
+      </w:pPr>
+      <w:bookmarkStart w:id="46" w:name="_Toc489804221"/>
+      <w:r>
+        <w:t>Serialized Xml</w:t>
+      </w:r>
+      <w:bookmarkEnd w:id="46"/>
+    </w:p>
+    <w:p>
+      <w:pPr>
+        <w:pStyle w:val="Heading2"/>
+      </w:pPr>
+      <w:bookmarkStart w:id="47" w:name="_Toc489804222"/>
+      <w:r>
+        <w:t>Overview</w:t>
+      </w:r>
+      <w:bookmarkEnd w:id="47"/>
+    </w:p>
+    <w:p>
+      <w:pPr>
+        <w:pStyle w:val="ListParagraph"/>
+        <w:numPr>
+          <w:ilvl w:val="0"/>
+          <w:numId w:val="19"/>
+        </w:numPr>
+      </w:pPr>
+      <w:r>
+        <w:t>Namespace "</w:t>
+      </w:r>
+      <w:proofErr w:type="spellStart"/>
+      <w:r>
+        <w:t>xmlns</w:t>
+      </w:r>
+      <w:proofErr w:type="spellEnd"/>
+      <w:r>
+        <w:t>" defaults to "</w:t>
+      </w:r>
+      <w:r>
+        <w:t>http://schemas.datacontract.org/2004/07</w:t>
+      </w:r>
+      <w:proofErr w:type="gramStart"/>
+      <w:r>
+        <w:t>/</w:t>
+      </w:r>
+      <w:r>
+        <w:t>{</w:t>
+      </w:r>
+      <w:proofErr w:type="gramEnd"/>
+      <w:r>
+        <w:t>Project}.{path to object".</w:t>
+      </w:r>
+    </w:p>
+    <w:p>
+      <w:pPr>
+        <w:pStyle w:val="ListParagraph"/>
+        <w:numPr>
+          <w:ilvl w:val="1"/>
+          <w:numId w:val="19"/>
+        </w:numPr>
+      </w:pPr>
+      <w:r>
+        <w:t>xmlns="http://schemas.datacontract.org/2004/07/Training.Serialization.Models"</w:t>
+      </w:r>
+    </w:p>
+    <w:p>
+      <w:pPr>
+        <w:pStyle w:val="ListParagraph"/>
+        <w:numPr>
+          <w:ilvl w:val="0"/>
+          <w:numId w:val="19"/>
+        </w:numPr>
+      </w:pPr>
+      <w:r>
+        <w:t>Namespace "</w:t>
+      </w:r>
+      <w:proofErr w:type="spellStart"/>
+      <w:r>
+        <w:t>xmlns</w:t>
+      </w:r>
+      <w:proofErr w:type="gramStart"/>
+      <w:r>
+        <w:t>:i</w:t>
+      </w:r>
+      <w:proofErr w:type="spellEnd"/>
+      <w:proofErr w:type="gramEnd"/>
+      <w:r>
+        <w:t>" defaults to "</w:t>
+      </w:r>
+      <w:r>
+        <w:t>http://www.w3.org/2001/XMLSchema-instance</w:t>
+      </w:r>
+      <w:r>
+        <w:t>".</w:t>
+      </w:r>
+    </w:p>
+    <w:p>
+      <w:pPr>
+        <w:pStyle w:val="ListParagraph"/>
+        <w:numPr>
+          <w:ilvl w:val="1"/>
+          <w:numId w:val="19"/>
+        </w:numPr>
+      </w:pPr>
+      <w:r>
+        <w:t>We will be using this namespace to assist with derived types later.</w:t>
+      </w:r>
+    </w:p>
+    <w:p>
+      <w:pPr>
+        <w:pStyle w:val="ListParagraph"/>
+        <w:numPr>
+          <w:ilvl w:val="0"/>
+          <w:numId w:val="19"/>
+        </w:numPr>
+      </w:pPr>
+      <w:r>
+        <w:t>The rest is standard XML.</w:t>
+      </w:r>
+    </w:p>
+    <w:bookmarkStart w:id="48" w:name="_MON_1560686402"/>
+    <w:bookmarkEnd w:id="48"/>
+    <w:p>
+      <w:r>
+        <w:object w:dxaOrig="9360" w:dyaOrig="2953">
+          <v:shape id="_x0000_i1036" type="#_x0000_t75" style="width:468pt;height:147.75pt" o:ole="">
+            <v:imagedata r:id="rId43" o:title=""/>
+          </v:shape>
+          <o:OLEObject Type="Embed" ProgID="Word.Document.8" ShapeID="_x0000_i1036" DrawAspect="Content" ObjectID="_1563546110" r:id="rId44">
+            <o:FieldCodes>\s</o:FieldCodes>
+          </o:OLEObject>
+        </w:object>
+      </w:r>
+    </w:p>
+    <w:p>
+      <w:pPr>
+        <w:pStyle w:val="Heading1"/>
+      </w:pPr>
+      <w:bookmarkStart w:id="49" w:name="_Toc489804223"/>
+      <w:r>
+        <w:t>Namespace</w:t>
+      </w:r>
+      <w:bookmarkEnd w:id="49"/>
+    </w:p>
+    <w:p>
+      <w:pPr>
+        <w:rPr>
+          <w:i/>
+        </w:rPr>
+      </w:pPr>
+      <w:r>
+        <w:rPr>
+          <w:i/>
+        </w:rPr>
+        <w:t xml:space="preserve">Goal: </w:t>
+      </w:r>
+      <w:r>
+        <w:rPr>
+          <w:i/>
+        </w:rPr>
+        <w:t>Define our</w:t>
+      </w:r>
+      <w:r>
+        <w:rPr>
+          <w:i/>
+        </w:rPr>
+        <w:t xml:space="preserve"> own namespace and which fields should be included.</w:t>
+      </w:r>
+    </w:p>
+    <w:p>
+      <w:pPr>
+        <w:pStyle w:val="Heading2"/>
+      </w:pPr>
+      <w:bookmarkStart w:id="50" w:name="_Toc489804224"/>
+      <w:r>
+        <w:t>Action</w:t>
+      </w:r>
+      <w:bookmarkEnd w:id="50"/>
+    </w:p>
+    <w:p>
+      <w:pPr>
+        <w:pStyle w:val="ListParagraph"/>
+        <w:numPr>
+          <w:ilvl w:val="0"/>
+          <w:numId w:val="20"/>
+        </w:numPr>
+      </w:pPr>
+      <w:r>
+        <w:t xml:space="preserve">Update </w:t>
+      </w:r>
+      <w:proofErr w:type="spellStart"/>
+      <w:r>
+        <w:t>PrimaryAddress</w:t>
+      </w:r>
+      <w:proofErr w:type="spellEnd"/>
+      <w:r>
+        <w:t xml:space="preserve"> with namespace: http://training.serialization.companyname.com</w:t>
+      </w:r>
+    </w:p>
+    <w:p>
+      <w:pPr>
+        <w:pStyle w:val="ListParagraph"/>
+        <w:numPr>
+          <w:ilvl w:val="1"/>
+          <w:numId w:val="20"/>
+        </w:numPr>
+      </w:pPr>
+      <w:r>
+        <w:t>Companies tend to name the namespace with their own domain name such as "</w:t>
+      </w:r>
+      <w:proofErr w:type="gramStart"/>
+      <w:r>
+        <w:t>http:</w:t>
+      </w:r>
+      <w:proofErr w:type="gramEnd"/>
+      <w:r>
+        <w:t>//{project}.{domain}.com".  This is by no means a standard, just an example.</w:t>
+      </w:r>
+    </w:p>
+    <w:bookmarkStart w:id="51" w:name="_MON_1560687890"/>
+    <w:bookmarkEnd w:id="51"/>
+    <w:p>
+      <w:r>
+        <w:object w:dxaOrig="9360" w:dyaOrig="1346">
+          <v:shape id="_x0000_i1037" type="#_x0000_t75" style="width:468pt;height:67.5pt" o:ole="">
+            <v:imagedata r:id="rId45" o:title=""/>
+          </v:shape>
+          <o:OLEObject Type="Embed" ProgID="Word.Document.8" ShapeID="_x0000_i1037" DrawAspect="Content" ObjectID="_1563546111" r:id="rId46">
+            <o:FieldCodes>\s</o:FieldCodes>
+          </o:OLEObject>
+        </w:object>
+      </w:r>
+    </w:p>
+    <w:p>
+      <w:pPr>
+        <w:pStyle w:val="ListParagraph"/>
+        <w:numPr>
+          <w:ilvl w:val="0"/>
+          <w:numId w:val="20"/>
+        </w:numPr>
+      </w:pPr>
+      <w:r>
+        <w:t>Run your test and note that your serialization</w:t>
+      </w:r>
+      <w:r>
+        <w:t xml:space="preserve"> test</w:t>
+      </w:r>
+      <w:r>
+        <w:t xml:space="preserve"> failed and returned an error.</w:t>
+      </w:r>
+    </w:p>
+    <w:bookmarkStart w:id="52" w:name="_MON_1560688637"/>
+    <w:bookmarkEnd w:id="52"/>
+    <w:p>
+      <w:r>
+        <w:object w:dxaOrig="9360" w:dyaOrig="1335">
+          <v:shape id="_x0000_i1038" type="#_x0000_t75" style="width:468pt;height:66.75pt" o:ole="">
+            <v:imagedata r:id="rId47" o:title=""/>
+          </v:shape>
+          <o:OLEObject Type="Embed" ProgID="Word.Document.8" ShapeID="_x0000_i1038" DrawAspect="Content" ObjectID="_1563546112" r:id="rId48">
+            <o:FieldCodes>\s</o:FieldCodes>
+          </o:OLEObject>
+        </w:object>
+      </w:r>
+    </w:p>
+    <w:p>
+      <w:pPr>
+        <w:pStyle w:val="ListParagraph"/>
+        <w:numPr>
+          <w:ilvl w:val="0"/>
+          <w:numId w:val="20"/>
+        </w:numPr>
+      </w:pPr>
+      <w:r>
+        <w:t xml:space="preserve">The serialization created the xml follows without any properties, so the deserialization </w:t>
+      </w:r>
+      <w:proofErr w:type="gramStart"/>
+      <w:r>
+        <w:t>defaulted</w:t>
+      </w:r>
+      <w:proofErr w:type="gramEnd"/>
+      <w:r>
+        <w:t xml:space="preserve"> the values to NULL.</w:t>
+      </w:r>
+    </w:p>
+    <w:p>
+      <w:pPr>
+        <w:pStyle w:val="ListParagraph"/>
+        <w:numPr>
+          <w:ilvl w:val="1"/>
+          <w:numId w:val="20"/>
+        </w:numPr>
+      </w:pPr>
+      <w:r>
+        <w:t xml:space="preserve">Warning: The deserialization did not throw an exception and it clearly did not do what you wanted.  You are responsible for validating values were </w:t>
+      </w:r>
+      <w:proofErr w:type="spellStart"/>
+      <w:r>
+        <w:t>deserialized</w:t>
+      </w:r>
+      <w:proofErr w:type="spellEnd"/>
+      <w:r>
+        <w:t xml:space="preserve"> properly and returning any errors or warnings if you decide to default if values did not deserialize.</w:t>
+      </w:r>
+    </w:p>
+    <w:bookmarkStart w:id="53" w:name="_MON_1560688786"/>
+    <w:bookmarkEnd w:id="53"/>
+    <w:p>
+      <w:r>
+        <w:object w:dxaOrig="9360" w:dyaOrig="721">
+          <v:shape id="_x0000_i1039" type="#_x0000_t75" style="width:468pt;height:36pt" o:ole="">
+            <v:imagedata r:id="rId49" o:title=""/>
+          </v:shape>
+          <o:OLEObject Type="Embed" ProgID="Word.Document.8" ShapeID="_x0000_i1039" DrawAspect="Content" ObjectID="_1563546113" r:id="rId50">
+            <o:FieldCodes>\s</o:FieldCodes>
+          </o:OLEObject>
+        </w:object>
+      </w:r>
+    </w:p>
+    <w:p>
+      <w:pPr>
+        <w:rPr>
+          <w:rFonts w:asciiTheme="majorHAnsi" w:eastAsiaTheme="majorEastAsia" w:hAnsiTheme="majorHAnsi" w:cstheme="majorBidi"/>
+          <w:b/>
+          <w:bCs/>
+          <w:color w:val="365F91" w:themeColor="accent1" w:themeShade="BF"/>
+          <w:sz w:val="28"/>
+          <w:szCs w:val="28"/>
+        </w:rPr>
+      </w:pPr>
+      <w:r>
+        <w:br w:type="page"/>
+      </w:r>
+    </w:p>
+    <w:p>
+      <w:pPr>
+        <w:pStyle w:val="Heading1"/>
+      </w:pPr>
+    </w:p>
     <w:p/>
     <w:sectPr>
       <w:pgSz w:w="12240" w:h="15840"/>
@@ -6192,6 +7460,95 @@
     </w:lvl>
   </w:abstractNum>
   <w:abstractNum w:abstractNumId="10">
+    <w:nsid w:val="3D8602C7"/>
+    <w:multiLevelType w:val="hybridMultilevel"/>
+    <w:tmpl w:val="B596A958"/>
+    <w:lvl w:ilvl="0" w:tplc="0409000F">
+      <w:start w:val="1"/>
+      <w:numFmt w:val="decimal"/>
+      <w:lvlText w:val="%1."/>
+      <w:lvlJc w:val="left"/>
+      <w:pPr>
+        <w:ind w:left="720" w:hanging="360"/>
+      </w:pPr>
+      <w:rPr>
+        <w:rFonts w:hint="default"/>
+      </w:rPr>
+    </w:lvl>
+    <w:lvl w:ilvl="1" w:tplc="04090019">
+      <w:start w:val="1"/>
+      <w:numFmt w:val="lowerLetter"/>
+      <w:lvlText w:val="%2."/>
+      <w:lvlJc w:val="left"/>
+      <w:pPr>
+        <w:ind w:left="1440" w:hanging="360"/>
+      </w:pPr>
+    </w:lvl>
+    <w:lvl w:ilvl="2" w:tplc="0409001B">
+      <w:start w:val="1"/>
+      <w:numFmt w:val="lowerRoman"/>
+      <w:lvlText w:val="%3."/>
+      <w:lvlJc w:val="right"/>
+      <w:pPr>
+        <w:ind w:left="2160" w:hanging="180"/>
+      </w:pPr>
+    </w:lvl>
+    <w:lvl w:ilvl="3" w:tplc="0409000F">
+      <w:start w:val="1"/>
+      <w:numFmt w:val="decimal"/>
+      <w:lvlText w:val="%4."/>
+      <w:lvlJc w:val="left"/>
+      <w:pPr>
+        <w:ind w:left="2880" w:hanging="360"/>
+      </w:pPr>
+    </w:lvl>
+    <w:lvl w:ilvl="4" w:tplc="04090019" w:tentative="1">
+      <w:start w:val="1"/>
+      <w:numFmt w:val="lowerLetter"/>
+      <w:lvlText w:val="%5."/>
+      <w:lvlJc w:val="left"/>
+      <w:pPr>
+        <w:ind w:left="3600" w:hanging="360"/>
+      </w:pPr>
+    </w:lvl>
+    <w:lvl w:ilvl="5" w:tplc="0409001B" w:tentative="1">
+      <w:start w:val="1"/>
+      <w:numFmt w:val="lowerRoman"/>
+      <w:lvlText w:val="%6."/>
+      <w:lvlJc w:val="right"/>
+      <w:pPr>
+        <w:ind w:left="4320" w:hanging="180"/>
+      </w:pPr>
+    </w:lvl>
+    <w:lvl w:ilvl="6" w:tplc="0409000F" w:tentative="1">
+      <w:start w:val="1"/>
+      <w:numFmt w:val="decimal"/>
+      <w:lvlText w:val="%7."/>
+      <w:lvlJc w:val="left"/>
+      <w:pPr>
+        <w:ind w:left="5040" w:hanging="360"/>
+      </w:pPr>
+    </w:lvl>
+    <w:lvl w:ilvl="7" w:tplc="04090019" w:tentative="1">
+      <w:start w:val="1"/>
+      <w:numFmt w:val="lowerLetter"/>
+      <w:lvlText w:val="%8."/>
+      <w:lvlJc w:val="left"/>
+      <w:pPr>
+        <w:ind w:left="5760" w:hanging="360"/>
+      </w:pPr>
+    </w:lvl>
+    <w:lvl w:ilvl="8" w:tplc="0409001B" w:tentative="1">
+      <w:start w:val="1"/>
+      <w:numFmt w:val="lowerRoman"/>
+      <w:lvlText w:val="%9."/>
+      <w:lvlJc w:val="right"/>
+      <w:pPr>
+        <w:ind w:left="6480" w:hanging="180"/>
+      </w:pPr>
+    </w:lvl>
+  </w:abstractNum>
+  <w:abstractNum w:abstractNumId="11">
     <w:nsid w:val="41A339B6"/>
     <w:multiLevelType w:val="hybridMultilevel"/>
     <w:tmpl w:val="61461218"/>
@@ -6304,7 +7661,7 @@
       </w:rPr>
     </w:lvl>
   </w:abstractNum>
-  <w:abstractNum w:abstractNumId="11">
+  <w:abstractNum w:abstractNumId="12">
     <w:nsid w:val="43DD34FC"/>
     <w:multiLevelType w:val="hybridMultilevel"/>
     <w:tmpl w:val="1B00387A"/>
@@ -6393,7 +7750,7 @@
       </w:pPr>
     </w:lvl>
   </w:abstractNum>
-  <w:abstractNum w:abstractNumId="12">
+  <w:abstractNum w:abstractNumId="13">
     <w:nsid w:val="495167BB"/>
     <w:multiLevelType w:val="hybridMultilevel"/>
     <w:tmpl w:val="922C2BAA"/>
@@ -6482,7 +7839,7 @@
       </w:pPr>
     </w:lvl>
   </w:abstractNum>
-  <w:abstractNum w:abstractNumId="13">
+  <w:abstractNum w:abstractNumId="14">
     <w:nsid w:val="4B5C47A9"/>
     <w:multiLevelType w:val="hybridMultilevel"/>
     <w:tmpl w:val="46441270"/>
@@ -6595,7 +7952,7 @@
       </w:rPr>
     </w:lvl>
   </w:abstractNum>
-  <w:abstractNum w:abstractNumId="14">
+  <w:abstractNum w:abstractNumId="15">
     <w:nsid w:val="53221526"/>
     <w:multiLevelType w:val="hybridMultilevel"/>
     <w:tmpl w:val="8410BF58"/>
@@ -6684,7 +8041,7 @@
       </w:pPr>
     </w:lvl>
   </w:abstractNum>
-  <w:abstractNum w:abstractNumId="15">
+  <w:abstractNum w:abstractNumId="16">
     <w:nsid w:val="5A8436F4"/>
     <w:multiLevelType w:val="hybridMultilevel"/>
     <w:tmpl w:val="B596A958"/>
@@ -6773,7 +8130,96 @@
       </w:pPr>
     </w:lvl>
   </w:abstractNum>
-  <w:abstractNum w:abstractNumId="16">
+  <w:abstractNum w:abstractNumId="17">
+    <w:nsid w:val="60D932D9"/>
+    <w:multiLevelType w:val="hybridMultilevel"/>
+    <w:tmpl w:val="B596A958"/>
+    <w:lvl w:ilvl="0" w:tplc="0409000F">
+      <w:start w:val="1"/>
+      <w:numFmt w:val="decimal"/>
+      <w:lvlText w:val="%1."/>
+      <w:lvlJc w:val="left"/>
+      <w:pPr>
+        <w:ind w:left="720" w:hanging="360"/>
+      </w:pPr>
+      <w:rPr>
+        <w:rFonts w:hint="default"/>
+      </w:rPr>
+    </w:lvl>
+    <w:lvl w:ilvl="1" w:tplc="04090019">
+      <w:start w:val="1"/>
+      <w:numFmt w:val="lowerLetter"/>
+      <w:lvlText w:val="%2."/>
+      <w:lvlJc w:val="left"/>
+      <w:pPr>
+        <w:ind w:left="1440" w:hanging="360"/>
+      </w:pPr>
+    </w:lvl>
+    <w:lvl w:ilvl="2" w:tplc="0409001B">
+      <w:start w:val="1"/>
+      <w:numFmt w:val="lowerRoman"/>
+      <w:lvlText w:val="%3."/>
+      <w:lvlJc w:val="right"/>
+      <w:pPr>
+        <w:ind w:left="2160" w:hanging="180"/>
+      </w:pPr>
+    </w:lvl>
+    <w:lvl w:ilvl="3" w:tplc="0409000F">
+      <w:start w:val="1"/>
+      <w:numFmt w:val="decimal"/>
+      <w:lvlText w:val="%4."/>
+      <w:lvlJc w:val="left"/>
+      <w:pPr>
+        <w:ind w:left="2880" w:hanging="360"/>
+      </w:pPr>
+    </w:lvl>
+    <w:lvl w:ilvl="4" w:tplc="04090019" w:tentative="1">
+      <w:start w:val="1"/>
+      <w:numFmt w:val="lowerLetter"/>
+      <w:lvlText w:val="%5."/>
+      <w:lvlJc w:val="left"/>
+      <w:pPr>
+        <w:ind w:left="3600" w:hanging="360"/>
+      </w:pPr>
+    </w:lvl>
+    <w:lvl w:ilvl="5" w:tplc="0409001B" w:tentative="1">
+      <w:start w:val="1"/>
+      <w:numFmt w:val="lowerRoman"/>
+      <w:lvlText w:val="%6."/>
+      <w:lvlJc w:val="right"/>
+      <w:pPr>
+        <w:ind w:left="4320" w:hanging="180"/>
+      </w:pPr>
+    </w:lvl>
+    <w:lvl w:ilvl="6" w:tplc="0409000F" w:tentative="1">
+      <w:start w:val="1"/>
+      <w:numFmt w:val="decimal"/>
+      <w:lvlText w:val="%7."/>
+      <w:lvlJc w:val="left"/>
+      <w:pPr>
+        <w:ind w:left="5040" w:hanging="360"/>
+      </w:pPr>
+    </w:lvl>
+    <w:lvl w:ilvl="7" w:tplc="04090019" w:tentative="1">
+      <w:start w:val="1"/>
+      <w:numFmt w:val="lowerLetter"/>
+      <w:lvlText w:val="%8."/>
+      <w:lvlJc w:val="left"/>
+      <w:pPr>
+        <w:ind w:left="5760" w:hanging="360"/>
+      </w:pPr>
+    </w:lvl>
+    <w:lvl w:ilvl="8" w:tplc="0409001B" w:tentative="1">
+      <w:start w:val="1"/>
+      <w:numFmt w:val="lowerRoman"/>
+      <w:lvlText w:val="%9."/>
+      <w:lvlJc w:val="right"/>
+      <w:pPr>
+        <w:ind w:left="6480" w:hanging="180"/>
+      </w:pPr>
+    </w:lvl>
+  </w:abstractNum>
+  <w:abstractNum w:abstractNumId="18">
     <w:nsid w:val="67752DE0"/>
     <w:multiLevelType w:val="hybridMultilevel"/>
     <w:tmpl w:val="5AB65DF8"/>
@@ -6862,7 +8308,7 @@
       </w:pPr>
     </w:lvl>
   </w:abstractNum>
-  <w:abstractNum w:abstractNumId="17">
+  <w:abstractNum w:abstractNumId="19">
     <w:nsid w:val="6C3A4546"/>
     <w:multiLevelType w:val="hybridMultilevel"/>
     <w:tmpl w:val="466C2F1A"/>
@@ -6975,7 +8421,7 @@
       </w:rPr>
     </w:lvl>
   </w:abstractNum>
-  <w:abstractNum w:abstractNumId="18">
+  <w:abstractNum w:abstractNumId="20">
     <w:nsid w:val="739F6BEE"/>
     <w:multiLevelType w:val="hybridMultilevel"/>
     <w:tmpl w:val="B13A7D72"/>
@@ -7088,7 +8534,7 @@
       </w:rPr>
     </w:lvl>
   </w:abstractNum>
-  <w:abstractNum w:abstractNumId="19">
+  <w:abstractNum w:abstractNumId="21">
     <w:nsid w:val="756274EC"/>
     <w:multiLevelType w:val="hybridMultilevel"/>
     <w:tmpl w:val="AF0E4832"/>
@@ -7201,7 +8647,7 @@
       </w:rPr>
     </w:lvl>
   </w:abstractNum>
-  <w:abstractNum w:abstractNumId="20">
+  <w:abstractNum w:abstractNumId="22">
     <w:nsid w:val="7AC400BE"/>
     <w:multiLevelType w:val="hybridMultilevel"/>
     <w:tmpl w:val="61FC8C08"/>
@@ -7287,7 +8733,7 @@
       </w:pPr>
     </w:lvl>
   </w:abstractNum>
-  <w:abstractNum w:abstractNumId="21">
+  <w:abstractNum w:abstractNumId="23">
     <w:nsid w:val="7CFE70E8"/>
     <w:multiLevelType w:val="hybridMultilevel"/>
     <w:tmpl w:val="6D48BB98"/>
@@ -7401,22 +8847,22 @@
     </w:lvl>
   </w:abstractNum>
   <w:num w:numId="1">
-    <w:abstractNumId w:val="17"/>
+    <w:abstractNumId w:val="19"/>
   </w:num>
   <w:num w:numId="2">
-    <w:abstractNumId w:val="13"/>
+    <w:abstractNumId w:val="14"/>
   </w:num>
   <w:num w:numId="3">
-    <w:abstractNumId w:val="18"/>
+    <w:abstractNumId w:val="20"/>
   </w:num>
   <w:num w:numId="4">
+    <w:abstractNumId w:val="23"/>
+  </w:num>
+  <w:num w:numId="5">
     <w:abstractNumId w:val="21"/>
   </w:num>
-  <w:num w:numId="5">
-    <w:abstractNumId w:val="19"/>
-  </w:num>
   <w:num w:numId="6">
-    <w:abstractNumId w:val="10"/>
+    <w:abstractNumId w:val="11"/>
   </w:num>
   <w:num w:numId="7">
     <w:abstractNumId w:val="5"/>
@@ -7443,16 +8889,16 @@
     <w:abstractNumId w:val="2"/>
   </w:num>
   <w:num w:numId="15">
-    <w:abstractNumId w:val="16"/>
+    <w:abstractNumId w:val="18"/>
   </w:num>
   <w:num w:numId="16">
-    <w:abstractNumId w:val="12"/>
+    <w:abstractNumId w:val="13"/>
   </w:num>
   <w:num w:numId="17">
-    <w:abstractNumId w:val="14"/>
+    <w:abstractNumId w:val="15"/>
   </w:num>
   <w:num w:numId="18">
-    <w:abstractNumId w:val="11"/>
+    <w:abstractNumId w:val="12"/>
   </w:num>
   <w:num w:numId="19">
     <w:abstractNumId w:val="8"/>
@@ -7461,10 +8907,16 @@
     <w:abstractNumId w:val="9"/>
   </w:num>
   <w:num w:numId="21">
-    <w:abstractNumId w:val="15"/>
+    <w:abstractNumId w:val="16"/>
   </w:num>
   <w:num w:numId="22">
-    <w:abstractNumId w:val="20"/>
+    <w:abstractNumId w:val="22"/>
+  </w:num>
+  <w:num w:numId="23">
+    <w:abstractNumId w:val="17"/>
+  </w:num>
+  <w:num w:numId="24">
+    <w:abstractNumId w:val="10"/>
   </w:num>
 </w:numbering>
 </file>
@@ -8653,7 +10105,7 @@
 </file>
 
 <file path=customXml/itemProps1.xml><?xml version="1.0" encoding="utf-8"?>
-<ds:datastoreItem xmlns:ds="http://schemas.openxmlformats.org/officeDocument/2006/customXml" ds:itemID="{CE7F5B4B-40D6-40C4-9305-231FE2737E18}">
+<ds:datastoreItem xmlns:ds="http://schemas.openxmlformats.org/officeDocument/2006/customXml" ds:itemID="{9C231B7B-DCF4-4230-BF49-B557010C466F}">
   <ds:schemaRefs>
     <ds:schemaRef ds:uri="http://schemas.openxmlformats.org/officeDocument/2006/bibliography"/>
   </ds:schemaRefs>

</xml_diff>